<commit_message>
Con ajustes de nuevo
</commit_message>
<xml_diff>
--- a/fuentes/contenidos/grado08/guion01/CS_08_01_CO.docx
+++ b/fuentes/contenidos/grado08/guion01/CS_08_01_CO.docx
@@ -2405,27 +2405,7 @@
                 <w:sz w:val="24"/>
                 <w:szCs w:val="24"/>
               </w:rPr>
-              <w:t xml:space="preserve"> </w:t>
-            </w:r>
-            <w:bookmarkStart w:id="0" w:name="_GoBack"/>
-            <w:r>
-              <w:rPr>
-                <w:rFonts w:ascii="Times New Roman" w:hAnsi="Times New Roman"/>
-                <w:color w:val="000000" w:themeColor="text1"/>
-                <w:sz w:val="24"/>
-                <w:szCs w:val="24"/>
-              </w:rPr>
-              <w:t>Video</w:t>
-            </w:r>
-            <w:bookmarkEnd w:id="0"/>
-            <w:r>
-              <w:rPr>
-                <w:rFonts w:ascii="Times New Roman" w:hAnsi="Times New Roman"/>
-                <w:color w:val="000000" w:themeColor="text1"/>
-                <w:sz w:val="24"/>
-                <w:szCs w:val="24"/>
-              </w:rPr>
-              <w:t xml:space="preserve"> que presenta los rasgos definitorios de la monarquía absoluta</w:t>
+              <w:t xml:space="preserve"> Video que presenta los rasgos definitorios de la monarquía absoluta</w:t>
             </w:r>
           </w:p>
           <w:p>
@@ -3008,8 +2988,16 @@
                 <w:sz w:val="24"/>
                 <w:szCs w:val="24"/>
               </w:rPr>
+              <w:t xml:space="preserve">- ¿Qué establecía la Constitución de 1812, aprobada en la ciudad </w:t>
+            </w:r>
+            <w:r>
+              <w:rPr>
+                <w:color w:val="000000" w:themeColor="text1"/>
+                <w:sz w:val="24"/>
+                <w:szCs w:val="24"/>
+              </w:rPr>
               <w:lastRenderedPageBreak/>
-              <w:t>- ¿Qué establecía la Constitución de 1812, aprobada en la ciudad de Cádiz?</w:t>
+              <w:t>de Cádiz?</w:t>
             </w:r>
           </w:p>
           <w:p>
@@ -4163,8 +4151,18 @@
                 <w:sz w:val="24"/>
                 <w:szCs w:val="24"/>
               </w:rPr>
+              <w:t>Cambio (descripci</w:t>
+            </w:r>
+            <w:r>
+              <w:rPr>
+                <w:rFonts w:ascii="Times New Roman" w:hAnsi="Times New Roman" w:cs="Times New Roman"/>
+                <w:b/>
+                <w:color w:val="000000" w:themeColor="text1"/>
+                <w:sz w:val="24"/>
+                <w:szCs w:val="24"/>
+              </w:rPr>
               <w:lastRenderedPageBreak/>
-              <w:t>Cambio (descripción o capturas de pantallas)</w:t>
+              <w:t>ón o capturas de pantallas)</w:t>
             </w:r>
           </w:p>
         </w:tc>
@@ -4202,6 +4200,7 @@
               </w:rPr>
             </w:pPr>
             <w:r>
+              <w:lastRenderedPageBreak/>
               <w:t xml:space="preserve">Dice: </w:t>
             </w:r>
             <w:r>
@@ -4406,6 +4405,7 @@
                 <w:sz w:val="24"/>
                 <w:szCs w:val="24"/>
               </w:rPr>
+              <w:lastRenderedPageBreak/>
               <w:t>Título</w:t>
             </w:r>
           </w:p>
@@ -8206,18 +8206,7 @@
                 <w:sz w:val="24"/>
                 <w:szCs w:val="24"/>
               </w:rPr>
-              <w:t xml:space="preserve">Ubicación en Aula </w:t>
-            </w:r>
-            <w:r>
-              <w:rPr>
-                <w:rFonts w:ascii="Times New Roman" w:hAnsi="Times New Roman" w:cs="Times New Roman"/>
-                <w:b/>
-                <w:color w:val="000000" w:themeColor="text1"/>
-                <w:sz w:val="24"/>
-                <w:szCs w:val="24"/>
-              </w:rPr>
-              <w:lastRenderedPageBreak/>
-              <w:t>Planeta</w:t>
+              <w:t>Ubicación en Aula Planeta</w:t>
             </w:r>
           </w:p>
         </w:tc>
@@ -8241,35 +8230,25 @@
                 <w:sz w:val="24"/>
                 <w:szCs w:val="24"/>
               </w:rPr>
+              <w:t xml:space="preserve">4º ESO/ Ciencias sociales, geografía e historia/El fin del Antiguo </w:t>
+            </w:r>
+            <w:r>
+              <w:rPr>
+                <w:rFonts w:ascii="Times New Roman" w:hAnsi="Times New Roman" w:cs="Times New Roman"/>
+                <w:color w:val="000000" w:themeColor="text1"/>
+                <w:sz w:val="24"/>
+                <w:szCs w:val="24"/>
+              </w:rPr>
+              <w:t xml:space="preserve">4º ESO/ Ciencias sociales, geografía e historia/El fin del Antiguo </w:t>
+            </w:r>
+            <w:r>
+              <w:rPr>
+                <w:rFonts w:ascii="Times New Roman" w:hAnsi="Times New Roman" w:cs="Times New Roman"/>
+                <w:color w:val="000000" w:themeColor="text1"/>
+                <w:sz w:val="24"/>
+                <w:szCs w:val="24"/>
+              </w:rPr>
               <w:lastRenderedPageBreak/>
-              <w:t xml:space="preserve">4º ESO/ Ciencias sociales, geografía e historia/El fin del Antiguo </w:t>
-            </w:r>
-            <w:r>
-              <w:rPr>
-                <w:rFonts w:ascii="Times New Roman" w:hAnsi="Times New Roman" w:cs="Times New Roman"/>
-                <w:color w:val="000000" w:themeColor="text1"/>
-                <w:sz w:val="24"/>
-                <w:szCs w:val="24"/>
-              </w:rPr>
-              <w:t xml:space="preserve">4º </w:t>
-            </w:r>
-            <w:r>
-              <w:rPr>
-                <w:rFonts w:ascii="Times New Roman" w:hAnsi="Times New Roman" w:cs="Times New Roman"/>
-                <w:color w:val="000000" w:themeColor="text1"/>
-                <w:sz w:val="24"/>
-                <w:szCs w:val="24"/>
-              </w:rPr>
-              <w:lastRenderedPageBreak/>
-              <w:t xml:space="preserve">ESO/ Ciencias sociales, geografía e historia/El fin del Antiguo </w:t>
-            </w:r>
-            <w:r>
-              <w:rPr>
-                <w:rFonts w:ascii="Times New Roman" w:hAnsi="Times New Roman" w:cs="Times New Roman"/>
-                <w:color w:val="000000" w:themeColor="text1"/>
-                <w:sz w:val="24"/>
-                <w:szCs w:val="24"/>
-              </w:rPr>
               <w:t>Régimen/ La sociedad del Antiguo Régimen.</w:t>
             </w:r>
           </w:p>
@@ -9301,6 +9280,7 @@
           <w:rStyle w:val="un"/>
           <w:lang w:val="es-ES"/>
         </w:rPr>
+        <w:lastRenderedPageBreak/>
         <w:t>Durante el Antiguo Régimen</w:t>
       </w:r>
       <w:r>
@@ -10131,14 +10111,7 @@
         <w:rPr>
           <w:lang w:val="es-ES"/>
         </w:rPr>
-        <w:t xml:space="preserve"> con el fin de incrementar la riqueza estatal. Esta </w:t>
-      </w:r>
-      <w:r>
-        <w:rPr>
-          <w:lang w:val="es-ES"/>
-        </w:rPr>
-        <w:lastRenderedPageBreak/>
-        <w:t xml:space="preserve">corriente consideraba que la riqueza de un Estado dependía de la cantidad de </w:t>
+        <w:t xml:space="preserve"> con el fin de incrementar la riqueza estatal. Esta corriente consideraba que la riqueza de un Estado dependía de la cantidad de </w:t>
       </w:r>
       <w:r>
         <w:rPr>
@@ -10180,6 +10153,7 @@
           <w:rStyle w:val="un"/>
           <w:lang w:val="es-ES"/>
         </w:rPr>
+        <w:lastRenderedPageBreak/>
         <w:t xml:space="preserve">Para acumular oro y plata, era necesario aumentar las </w:t>
       </w:r>
       <w:r>
@@ -13063,7 +13037,7 @@
         </w:rPr>
         <w:t xml:space="preserve"> </w:t>
       </w:r>
-      <w:commentRangeStart w:id="1"/>
+      <w:commentRangeStart w:id="0"/>
       <w:r>
         <w:rPr>
           <w:rFonts w:ascii="Times New Roman" w:hAnsi="Times New Roman" w:cs="Times New Roman"/>
@@ -13095,7 +13069,7 @@
         </w:rPr>
         <w:t xml:space="preserve"> </w:t>
       </w:r>
-      <w:commentRangeEnd w:id="1"/>
+      <w:commentRangeEnd w:id="0"/>
       <w:r>
         <w:rPr>
           <w:rStyle w:val="Refdecomentario"/>
@@ -13104,7 +13078,7 @@
           <w:szCs w:val="24"/>
           <w:lang w:val="es-MX"/>
         </w:rPr>
-        <w:commentReference w:id="1"/>
+        <w:commentReference w:id="0"/>
       </w:r>
       <w:r>
         <w:rPr>
@@ -16213,8 +16187,8 @@
         </w:rPr>
         <w:t>El liberalismo económic</w:t>
       </w:r>
-      <w:bookmarkStart w:id="2" w:name="modal_add_section-text"/>
-      <w:bookmarkEnd w:id="2"/>
+      <w:bookmarkStart w:id="1" w:name="modal_add_section-text"/>
+      <w:bookmarkEnd w:id="1"/>
       <w:r>
         <w:rPr>
           <w:rFonts w:ascii="Times New Roman" w:hAnsi="Times New Roman" w:cs="Times New Roman"/>
@@ -22575,7 +22549,18 @@
                 <w:sz w:val="24"/>
                 <w:szCs w:val="24"/>
               </w:rPr>
-              <w:t xml:space="preserve">Eliminar el primer </w:t>
+              <w:t>Eliminar el primer</w:t>
+            </w:r>
+            <w:bookmarkStart w:id="2" w:name="_GoBack"/>
+            <w:bookmarkEnd w:id="2"/>
+            <w:r>
+              <w:rPr>
+                <w:rFonts w:ascii="Times New Roman" w:hAnsi="Times New Roman" w:cs="Times New Roman"/>
+                <w:color w:val="000000" w:themeColor="text1"/>
+                <w:sz w:val="24"/>
+                <w:szCs w:val="24"/>
+              </w:rPr>
+              <w:t xml:space="preserve"> </w:t>
             </w:r>
             <w:proofErr w:type="spellStart"/>
             <w:r>
@@ -31289,6 +31274,46 @@
                 <w:sz w:val="24"/>
                 <w:szCs w:val="24"/>
               </w:rPr>
+              <w:t xml:space="preserve">- </w:t>
+            </w:r>
+            <w:r>
+              <w:rPr>
+                <w:rStyle w:val="negrita2"/>
+                <w:rFonts w:ascii="Times New Roman" w:hAnsi="Times New Roman" w:cs="Times New Roman"/>
+                <w:color w:val="auto"/>
+                <w:sz w:val="24"/>
+                <w:szCs w:val="24"/>
+              </w:rPr>
+              <w:t>Monarquía</w:t>
+            </w:r>
+            <w:r>
+              <w:rPr>
+                <w:rFonts w:ascii="Times New Roman" w:hAnsi="Times New Roman" w:cs="Times New Roman"/>
+                <w:color w:val="auto"/>
+                <w:sz w:val="24"/>
+                <w:szCs w:val="24"/>
+              </w:rPr>
+              <w:t>: no dejaba de conspirar contra el régimen liberal.</w:t>
+            </w:r>
+          </w:p>
+          <w:p>
+            <w:pPr>
+              <w:pStyle w:val="tab12"/>
+              <w:shd w:val="clear" w:color="auto" w:fill="FFFFFF"/>
+              <w:rPr>
+                <w:rFonts w:ascii="Times New Roman" w:hAnsi="Times New Roman" w:cs="Times New Roman"/>
+                <w:color w:val="auto"/>
+                <w:sz w:val="24"/>
+                <w:szCs w:val="24"/>
+              </w:rPr>
+            </w:pPr>
+            <w:r>
+              <w:rPr>
+                <w:rFonts w:ascii="Times New Roman" w:hAnsi="Times New Roman" w:cs="Times New Roman"/>
+                <w:color w:val="auto"/>
+                <w:sz w:val="24"/>
+                <w:szCs w:val="24"/>
+              </w:rPr>
               <w:lastRenderedPageBreak/>
               <w:t xml:space="preserve">- </w:t>
             </w:r>
@@ -31300,7 +31325,7 @@
                 <w:sz w:val="24"/>
                 <w:szCs w:val="24"/>
               </w:rPr>
-              <w:t>Monarquía</w:t>
+              <w:t>Sectores populares</w:t>
             </w:r>
             <w:r>
               <w:rPr>
@@ -31309,7 +31334,621 @@
                 <w:sz w:val="24"/>
                 <w:szCs w:val="24"/>
               </w:rPr>
-              <w:t>: no dejaba de conspirar contra el régimen liberal.</w:t>
+              <w:t>: representados por girondinos y jacobinos, partidarios de profundizar en las reformas y acabar con la monarquía.</w:t>
+            </w:r>
+          </w:p>
+          <w:p>
+            <w:pPr>
+              <w:pStyle w:val="normal2"/>
+              <w:shd w:val="clear" w:color="auto" w:fill="FFFFFF"/>
+              <w:rPr>
+                <w:rFonts w:ascii="Times New Roman" w:hAnsi="Times New Roman" w:cs="Times New Roman"/>
+                <w:color w:val="auto"/>
+                <w:sz w:val="24"/>
+                <w:szCs w:val="24"/>
+              </w:rPr>
+            </w:pPr>
+            <w:r>
+              <w:rPr>
+                <w:rFonts w:ascii="Times New Roman" w:hAnsi="Times New Roman" w:cs="Times New Roman"/>
+                <w:color w:val="auto"/>
+                <w:sz w:val="24"/>
+                <w:szCs w:val="24"/>
+              </w:rPr>
+              <w:t>Era evidente que la monarquía constitucional estaba abocada al fracaso, sobre todo después del intento de fuga de la familia real (</w:t>
+            </w:r>
+            <w:r>
+              <w:rPr>
+                <w:rStyle w:val="negrita2"/>
+                <w:rFonts w:ascii="Times New Roman" w:hAnsi="Times New Roman" w:cs="Times New Roman"/>
+                <w:color w:val="auto"/>
+                <w:sz w:val="24"/>
+                <w:szCs w:val="24"/>
+              </w:rPr>
+              <w:t>fuga de Varennes</w:t>
+            </w:r>
+            <w:r>
+              <w:rPr>
+                <w:rFonts w:ascii="Times New Roman" w:hAnsi="Times New Roman" w:cs="Times New Roman"/>
+                <w:color w:val="auto"/>
+                <w:sz w:val="24"/>
+                <w:szCs w:val="24"/>
+              </w:rPr>
+              <w:t>, 1791).</w:t>
+            </w:r>
+          </w:p>
+          <w:p>
+            <w:pPr>
+              <w:pStyle w:val="normal2"/>
+              <w:shd w:val="clear" w:color="auto" w:fill="FFFFFF"/>
+              <w:rPr>
+                <w:rFonts w:ascii="Times New Roman" w:hAnsi="Times New Roman" w:cs="Times New Roman"/>
+                <w:color w:val="auto"/>
+                <w:sz w:val="24"/>
+                <w:szCs w:val="24"/>
+              </w:rPr>
+            </w:pPr>
+            <w:r>
+              <w:rPr>
+                <w:rFonts w:ascii="Times New Roman" w:hAnsi="Times New Roman" w:cs="Times New Roman"/>
+                <w:color w:val="auto"/>
+                <w:sz w:val="24"/>
+                <w:szCs w:val="24"/>
+              </w:rPr>
+              <w:t xml:space="preserve">En abril de 1792, la Asamblea declaró la guerra a </w:t>
+            </w:r>
+            <w:r>
+              <w:rPr>
+                <w:rStyle w:val="negrita2"/>
+                <w:rFonts w:ascii="Times New Roman" w:hAnsi="Times New Roman" w:cs="Times New Roman"/>
+                <w:color w:val="auto"/>
+                <w:sz w:val="24"/>
+                <w:szCs w:val="24"/>
+              </w:rPr>
+              <w:t>Austria</w:t>
+            </w:r>
+            <w:r>
+              <w:rPr>
+                <w:rFonts w:ascii="Times New Roman" w:hAnsi="Times New Roman" w:cs="Times New Roman"/>
+                <w:color w:val="auto"/>
+                <w:sz w:val="24"/>
+                <w:szCs w:val="24"/>
+              </w:rPr>
+              <w:t xml:space="preserve">, cuyas tropas llegaron hasta las puertas de París. En este contexto, en el mes de agosto los </w:t>
+            </w:r>
+            <w:r>
+              <w:rPr>
+                <w:rStyle w:val="cursiva2"/>
+                <w:rFonts w:ascii="Times New Roman" w:hAnsi="Times New Roman" w:cs="Times New Roman"/>
+                <w:color w:val="auto"/>
+                <w:sz w:val="24"/>
+                <w:szCs w:val="24"/>
+              </w:rPr>
+              <w:t xml:space="preserve">sans-culottes </w:t>
+            </w:r>
+            <w:r>
+              <w:rPr>
+                <w:rFonts w:ascii="Times New Roman" w:hAnsi="Times New Roman" w:cs="Times New Roman"/>
+                <w:color w:val="auto"/>
+                <w:sz w:val="24"/>
+                <w:szCs w:val="24"/>
+              </w:rPr>
+              <w:t xml:space="preserve">se levantaron en armas y asaltaron el </w:t>
+            </w:r>
+            <w:r>
+              <w:rPr>
+                <w:rStyle w:val="negrita2"/>
+                <w:rFonts w:ascii="Times New Roman" w:hAnsi="Times New Roman" w:cs="Times New Roman"/>
+                <w:color w:val="auto"/>
+                <w:sz w:val="24"/>
+                <w:szCs w:val="24"/>
+              </w:rPr>
+              <w:t>palacio de las Tullerías</w:t>
+            </w:r>
+            <w:r>
+              <w:rPr>
+                <w:rFonts w:ascii="Times New Roman" w:hAnsi="Times New Roman" w:cs="Times New Roman"/>
+                <w:color w:val="auto"/>
+                <w:sz w:val="24"/>
+                <w:szCs w:val="24"/>
+              </w:rPr>
+              <w:t xml:space="preserve">. Tras detener a la familia real, se proclamó la </w:t>
+            </w:r>
+            <w:r>
+              <w:rPr>
+                <w:rStyle w:val="negrita2"/>
+                <w:rFonts w:ascii="Times New Roman" w:hAnsi="Times New Roman" w:cs="Times New Roman"/>
+                <w:color w:val="auto"/>
+                <w:sz w:val="24"/>
+                <w:szCs w:val="24"/>
+              </w:rPr>
+              <w:t xml:space="preserve">I República </w:t>
+            </w:r>
+            <w:r>
+              <w:rPr>
+                <w:rFonts w:ascii="Times New Roman" w:hAnsi="Times New Roman" w:cs="Times New Roman"/>
+                <w:color w:val="auto"/>
+                <w:sz w:val="24"/>
+                <w:szCs w:val="24"/>
+              </w:rPr>
+              <w:t>(septiembre de 1792).</w:t>
+            </w:r>
+          </w:p>
+          <w:p>
+            <w:pPr>
+              <w:pStyle w:val="cabecera32"/>
+              <w:shd w:val="clear" w:color="auto" w:fill="FFFFFF"/>
+              <w:rPr>
+                <w:rFonts w:ascii="Times New Roman" w:hAnsi="Times New Roman" w:cs="Times New Roman"/>
+                <w:color w:val="auto"/>
+                <w:sz w:val="24"/>
+                <w:szCs w:val="24"/>
+              </w:rPr>
+            </w:pPr>
+            <w:r>
+              <w:rPr>
+                <w:rFonts w:ascii="Times New Roman" w:hAnsi="Times New Roman" w:cs="Times New Roman"/>
+                <w:sz w:val="24"/>
+                <w:szCs w:val="24"/>
+              </w:rPr>
+              <w:t>La Convención (1792-1795)</w:t>
+            </w:r>
+          </w:p>
+          <w:p>
+            <w:pPr>
+              <w:pStyle w:val="normal2"/>
+              <w:shd w:val="clear" w:color="auto" w:fill="FFFFFF"/>
+              <w:rPr>
+                <w:rFonts w:ascii="Times New Roman" w:hAnsi="Times New Roman" w:cs="Times New Roman"/>
+                <w:color w:val="auto"/>
+                <w:sz w:val="24"/>
+                <w:szCs w:val="24"/>
+              </w:rPr>
+            </w:pPr>
+            <w:r>
+              <w:rPr>
+                <w:rFonts w:ascii="Times New Roman" w:hAnsi="Times New Roman" w:cs="Times New Roman"/>
+                <w:color w:val="auto"/>
+                <w:sz w:val="24"/>
+                <w:szCs w:val="24"/>
+              </w:rPr>
+              <w:t xml:space="preserve">El gobierno de la I República francesa quedó en manos de los </w:t>
+            </w:r>
+            <w:r>
+              <w:rPr>
+                <w:rStyle w:val="negrita2"/>
+                <w:rFonts w:ascii="Times New Roman" w:hAnsi="Times New Roman" w:cs="Times New Roman"/>
+                <w:color w:val="auto"/>
+                <w:sz w:val="24"/>
+                <w:szCs w:val="24"/>
+              </w:rPr>
+              <w:t>girondinos</w:t>
+            </w:r>
+            <w:r>
+              <w:rPr>
+                <w:rFonts w:ascii="Times New Roman" w:hAnsi="Times New Roman" w:cs="Times New Roman"/>
+                <w:color w:val="auto"/>
+                <w:sz w:val="24"/>
+                <w:szCs w:val="24"/>
+              </w:rPr>
+              <w:t xml:space="preserve">. Estos convocaron elecciones a la nueva </w:t>
+            </w:r>
+            <w:r>
+              <w:rPr>
+                <w:rStyle w:val="negrita2"/>
+                <w:rFonts w:ascii="Times New Roman" w:hAnsi="Times New Roman" w:cs="Times New Roman"/>
+                <w:color w:val="auto"/>
+                <w:sz w:val="24"/>
+                <w:szCs w:val="24"/>
+              </w:rPr>
+              <w:t>Convención Nacional</w:t>
+            </w:r>
+            <w:r>
+              <w:rPr>
+                <w:rFonts w:ascii="Times New Roman" w:hAnsi="Times New Roman" w:cs="Times New Roman"/>
+                <w:color w:val="auto"/>
+                <w:sz w:val="24"/>
+                <w:szCs w:val="24"/>
+              </w:rPr>
+              <w:t>.</w:t>
+            </w:r>
+          </w:p>
+          <w:p>
+            <w:pPr>
+              <w:pStyle w:val="normal2"/>
+              <w:shd w:val="clear" w:color="auto" w:fill="FFFFFF"/>
+              <w:rPr>
+                <w:rFonts w:ascii="Times New Roman" w:hAnsi="Times New Roman" w:cs="Times New Roman"/>
+                <w:color w:val="auto"/>
+                <w:sz w:val="24"/>
+                <w:szCs w:val="24"/>
+              </w:rPr>
+            </w:pPr>
+            <w:r>
+              <w:rPr>
+                <w:rStyle w:val="negrita2"/>
+                <w:rFonts w:ascii="Times New Roman" w:hAnsi="Times New Roman" w:cs="Times New Roman"/>
+                <w:color w:val="auto"/>
+                <w:sz w:val="24"/>
+                <w:szCs w:val="24"/>
+              </w:rPr>
+              <w:t>El per</w:t>
+            </w:r>
+            <w:r>
+              <w:rPr>
+                <w:rStyle w:val="negrita2"/>
+                <w:rFonts w:ascii="Times New Roman" w:hAnsi="Times New Roman" w:cs="Times New Roman"/>
+                <w:color w:val="auto"/>
+                <w:sz w:val="24"/>
+                <w:szCs w:val="24"/>
+              </w:rPr>
+              <w:t>i</w:t>
+            </w:r>
+            <w:r>
+              <w:rPr>
+                <w:rStyle w:val="negrita2"/>
+                <w:rFonts w:ascii="Times New Roman" w:hAnsi="Times New Roman" w:cs="Times New Roman"/>
+                <w:color w:val="auto"/>
+                <w:sz w:val="24"/>
+                <w:szCs w:val="24"/>
+              </w:rPr>
+              <w:t>odo girondino</w:t>
+            </w:r>
+          </w:p>
+          <w:p>
+            <w:pPr>
+              <w:pStyle w:val="normal2"/>
+              <w:shd w:val="clear" w:color="auto" w:fill="FFFFFF"/>
+              <w:rPr>
+                <w:rFonts w:ascii="Times New Roman" w:hAnsi="Times New Roman" w:cs="Times New Roman"/>
+                <w:color w:val="auto"/>
+                <w:sz w:val="24"/>
+                <w:szCs w:val="24"/>
+              </w:rPr>
+            </w:pPr>
+            <w:r>
+              <w:rPr>
+                <w:rFonts w:ascii="Times New Roman" w:hAnsi="Times New Roman" w:cs="Times New Roman"/>
+                <w:color w:val="auto"/>
+                <w:sz w:val="24"/>
+                <w:szCs w:val="24"/>
+              </w:rPr>
+              <w:t>Durante el per</w:t>
+            </w:r>
+            <w:r>
+              <w:rPr>
+                <w:rFonts w:ascii="Times New Roman" w:hAnsi="Times New Roman" w:cs="Times New Roman"/>
+                <w:color w:val="auto"/>
+                <w:sz w:val="24"/>
+                <w:szCs w:val="24"/>
+              </w:rPr>
+              <w:t>i</w:t>
+            </w:r>
+            <w:r>
+              <w:rPr>
+                <w:rFonts w:ascii="Times New Roman" w:hAnsi="Times New Roman" w:cs="Times New Roman"/>
+                <w:color w:val="auto"/>
+                <w:sz w:val="24"/>
+                <w:szCs w:val="24"/>
+              </w:rPr>
+              <w:t xml:space="preserve">odo girondino, se redactó una </w:t>
+            </w:r>
+            <w:r>
+              <w:rPr>
+                <w:rStyle w:val="negrita2"/>
+                <w:rFonts w:ascii="Times New Roman" w:hAnsi="Times New Roman" w:cs="Times New Roman"/>
+                <w:color w:val="auto"/>
+                <w:sz w:val="24"/>
+                <w:szCs w:val="24"/>
+              </w:rPr>
+              <w:t>nueva</w:t>
+            </w:r>
+            <w:r>
+              <w:rPr>
+                <w:rStyle w:val="negrita2"/>
+                <w:rFonts w:ascii="Times New Roman" w:hAnsi="Times New Roman" w:cs="Times New Roman"/>
+                <w:color w:val="auto"/>
+                <w:sz w:val="24"/>
+                <w:szCs w:val="24"/>
+              </w:rPr>
+              <w:t xml:space="preserve"> </w:t>
+            </w:r>
+            <w:r>
+              <w:rPr>
+                <w:rStyle w:val="negrita2"/>
+                <w:rFonts w:ascii="Times New Roman" w:hAnsi="Times New Roman" w:cs="Times New Roman"/>
+                <w:color w:val="auto"/>
+                <w:sz w:val="24"/>
+                <w:szCs w:val="24"/>
+              </w:rPr>
+              <w:t xml:space="preserve">Constitución </w:t>
+            </w:r>
+            <w:r>
+              <w:rPr>
+                <w:rFonts w:ascii="Times New Roman" w:hAnsi="Times New Roman" w:cs="Times New Roman"/>
+                <w:color w:val="auto"/>
+                <w:sz w:val="24"/>
+                <w:szCs w:val="24"/>
+              </w:rPr>
+              <w:t>más democrática e igualitaria</w:t>
+            </w:r>
+            <w:r>
+              <w:rPr>
+                <w:rFonts w:ascii="Times New Roman" w:hAnsi="Times New Roman" w:cs="Times New Roman"/>
+                <w:color w:val="auto"/>
+                <w:sz w:val="24"/>
+                <w:szCs w:val="24"/>
+              </w:rPr>
+              <w:t>,</w:t>
+            </w:r>
+            <w:r>
+              <w:rPr>
+                <w:rFonts w:ascii="Times New Roman" w:hAnsi="Times New Roman" w:cs="Times New Roman"/>
+                <w:color w:val="auto"/>
+                <w:sz w:val="24"/>
+                <w:szCs w:val="24"/>
+              </w:rPr>
+              <w:t xml:space="preserve"> que introducía el </w:t>
+            </w:r>
+            <w:r>
+              <w:rPr>
+                <w:rStyle w:val="negrita2"/>
+                <w:rFonts w:ascii="Times New Roman" w:hAnsi="Times New Roman" w:cs="Times New Roman"/>
+                <w:color w:val="auto"/>
+                <w:sz w:val="24"/>
+                <w:szCs w:val="24"/>
+              </w:rPr>
+              <w:t>sufragio universal masculino</w:t>
+            </w:r>
+            <w:r>
+              <w:rPr>
+                <w:rFonts w:ascii="Times New Roman" w:hAnsi="Times New Roman" w:cs="Times New Roman"/>
+                <w:color w:val="auto"/>
+                <w:sz w:val="24"/>
+                <w:szCs w:val="24"/>
+              </w:rPr>
+              <w:t>.</w:t>
+            </w:r>
+          </w:p>
+          <w:p>
+            <w:pPr>
+              <w:pStyle w:val="normal2"/>
+              <w:shd w:val="clear" w:color="auto" w:fill="FFFFFF"/>
+              <w:rPr>
+                <w:rFonts w:ascii="Times New Roman" w:hAnsi="Times New Roman" w:cs="Times New Roman"/>
+                <w:color w:val="auto"/>
+                <w:sz w:val="24"/>
+                <w:szCs w:val="24"/>
+              </w:rPr>
+            </w:pPr>
+            <w:r>
+              <w:rPr>
+                <w:rFonts w:ascii="Times New Roman" w:hAnsi="Times New Roman" w:cs="Times New Roman"/>
+                <w:color w:val="auto"/>
+                <w:sz w:val="24"/>
+                <w:szCs w:val="24"/>
+              </w:rPr>
+              <w:t xml:space="preserve">También se llevó a cabo el proceso contra Luis XVI. Acusado de traición a la patria, fue juzgado y condenado a morir en la guillotina. Su ejecución hizo que una coalición de potencias europeas declarase la </w:t>
+            </w:r>
+            <w:r>
+              <w:rPr>
+                <w:rStyle w:val="negrita2"/>
+                <w:rFonts w:ascii="Times New Roman" w:hAnsi="Times New Roman" w:cs="Times New Roman"/>
+                <w:color w:val="auto"/>
+                <w:sz w:val="24"/>
+                <w:szCs w:val="24"/>
+              </w:rPr>
+              <w:t xml:space="preserve">guerra </w:t>
+            </w:r>
+            <w:r>
+              <w:rPr>
+                <w:rFonts w:ascii="Times New Roman" w:hAnsi="Times New Roman" w:cs="Times New Roman"/>
+                <w:color w:val="auto"/>
+                <w:sz w:val="24"/>
+                <w:szCs w:val="24"/>
+              </w:rPr>
+              <w:t>a la Francia revolucionaria, pues temían la propagación de las ideas liberales.</w:t>
+            </w:r>
+          </w:p>
+          <w:p>
+            <w:pPr>
+              <w:pStyle w:val="normal2"/>
+              <w:shd w:val="clear" w:color="auto" w:fill="FFFFFF"/>
+              <w:rPr>
+                <w:rFonts w:ascii="Times New Roman" w:hAnsi="Times New Roman" w:cs="Times New Roman"/>
+                <w:color w:val="auto"/>
+                <w:sz w:val="24"/>
+                <w:szCs w:val="24"/>
+              </w:rPr>
+            </w:pPr>
+            <w:r>
+              <w:rPr>
+                <w:rFonts w:ascii="Times New Roman" w:hAnsi="Times New Roman" w:cs="Times New Roman"/>
+                <w:color w:val="auto"/>
+                <w:sz w:val="24"/>
+                <w:szCs w:val="24"/>
+              </w:rPr>
+              <w:t xml:space="preserve">Al mismo tiempo, mientras se libraba una guerra contra las potencias extranjeras, en el interior tenía lugar el estallido de una serie de </w:t>
+            </w:r>
+            <w:r>
+              <w:rPr>
+                <w:rStyle w:val="negrita2"/>
+                <w:rFonts w:ascii="Times New Roman" w:hAnsi="Times New Roman" w:cs="Times New Roman"/>
+                <w:color w:val="auto"/>
+                <w:sz w:val="24"/>
+                <w:szCs w:val="24"/>
+              </w:rPr>
+              <w:t>revueltas contrarrevolucionarias</w:t>
+            </w:r>
+            <w:r>
+              <w:rPr>
+                <w:rFonts w:ascii="Times New Roman" w:hAnsi="Times New Roman" w:cs="Times New Roman"/>
+                <w:color w:val="auto"/>
+                <w:sz w:val="24"/>
+                <w:szCs w:val="24"/>
+              </w:rPr>
+              <w:t xml:space="preserve">, situadas sobre todo en la región de </w:t>
+            </w:r>
+            <w:r>
+              <w:rPr>
+                <w:rStyle w:val="negrita2"/>
+                <w:rFonts w:ascii="Times New Roman" w:hAnsi="Times New Roman" w:cs="Times New Roman"/>
+                <w:color w:val="auto"/>
+                <w:sz w:val="24"/>
+                <w:szCs w:val="24"/>
+              </w:rPr>
+              <w:t>Vendée</w:t>
+            </w:r>
+            <w:r>
+              <w:rPr>
+                <w:rFonts w:ascii="Times New Roman" w:hAnsi="Times New Roman" w:cs="Times New Roman"/>
+                <w:color w:val="auto"/>
+                <w:sz w:val="24"/>
+                <w:szCs w:val="24"/>
+              </w:rPr>
+              <w:t>.</w:t>
+            </w:r>
+          </w:p>
+          <w:p>
+            <w:pPr>
+              <w:pStyle w:val="normal2"/>
+              <w:shd w:val="clear" w:color="auto" w:fill="FFFFFF"/>
+              <w:rPr>
+                <w:rFonts w:ascii="Times New Roman" w:hAnsi="Times New Roman" w:cs="Times New Roman"/>
+                <w:b/>
+                <w:color w:val="000000" w:themeColor="text1"/>
+                <w:sz w:val="24"/>
+                <w:szCs w:val="24"/>
+              </w:rPr>
+            </w:pPr>
+            <w:r>
+              <w:rPr>
+                <w:rFonts w:ascii="Times New Roman" w:hAnsi="Times New Roman" w:cs="Times New Roman"/>
+                <w:b/>
+                <w:bCs/>
+                <w:color w:val="000000" w:themeColor="text1"/>
+                <w:sz w:val="24"/>
+                <w:szCs w:val="24"/>
+              </w:rPr>
+              <w:t>El per</w:t>
+            </w:r>
+            <w:r>
+              <w:rPr>
+                <w:rFonts w:ascii="Times New Roman" w:hAnsi="Times New Roman" w:cs="Times New Roman"/>
+                <w:b/>
+                <w:bCs/>
+                <w:color w:val="000000" w:themeColor="text1"/>
+                <w:sz w:val="24"/>
+                <w:szCs w:val="24"/>
+              </w:rPr>
+              <w:t>i</w:t>
+            </w:r>
+            <w:r>
+              <w:rPr>
+                <w:rFonts w:ascii="Times New Roman" w:hAnsi="Times New Roman" w:cs="Times New Roman"/>
+                <w:b/>
+                <w:bCs/>
+                <w:color w:val="000000" w:themeColor="text1"/>
+                <w:sz w:val="24"/>
+                <w:szCs w:val="24"/>
+              </w:rPr>
+              <w:t>odo jacobino</w:t>
+            </w:r>
+          </w:p>
+          <w:p>
+            <w:pPr>
+              <w:pStyle w:val="normal2"/>
+              <w:shd w:val="clear" w:color="auto" w:fill="FFFFFF"/>
+              <w:rPr>
+                <w:rFonts w:ascii="Times New Roman" w:hAnsi="Times New Roman" w:cs="Times New Roman"/>
+                <w:color w:val="auto"/>
+                <w:sz w:val="24"/>
+                <w:szCs w:val="24"/>
+              </w:rPr>
+            </w:pPr>
+            <w:r>
+              <w:rPr>
+                <w:rFonts w:ascii="Times New Roman" w:hAnsi="Times New Roman" w:cs="Times New Roman"/>
+                <w:color w:val="auto"/>
+                <w:sz w:val="24"/>
+                <w:szCs w:val="24"/>
+              </w:rPr>
+              <w:t xml:space="preserve">A finales de mayo de 1793, </w:t>
+            </w:r>
+            <w:r>
+              <w:rPr>
+                <w:rStyle w:val="negrita2"/>
+                <w:rFonts w:ascii="Times New Roman" w:hAnsi="Times New Roman" w:cs="Times New Roman"/>
+                <w:color w:val="auto"/>
+                <w:sz w:val="24"/>
+                <w:szCs w:val="24"/>
+              </w:rPr>
+              <w:t xml:space="preserve">Robespierre </w:t>
+            </w:r>
+            <w:r>
+              <w:rPr>
+                <w:rFonts w:ascii="Times New Roman" w:hAnsi="Times New Roman" w:cs="Times New Roman"/>
+                <w:color w:val="auto"/>
+                <w:sz w:val="24"/>
+                <w:szCs w:val="24"/>
+              </w:rPr>
+              <w:t>capitaneó una insurrección contra el gobierno girondino</w:t>
+            </w:r>
+            <w:r>
+              <w:rPr>
+                <w:rFonts w:ascii="Times New Roman" w:hAnsi="Times New Roman" w:cs="Times New Roman"/>
+                <w:color w:val="auto"/>
+                <w:sz w:val="24"/>
+                <w:szCs w:val="24"/>
+              </w:rPr>
+              <w:t>,</w:t>
+            </w:r>
+            <w:r>
+              <w:rPr>
+                <w:rFonts w:ascii="Times New Roman" w:hAnsi="Times New Roman" w:cs="Times New Roman"/>
+                <w:color w:val="auto"/>
+                <w:sz w:val="24"/>
+                <w:szCs w:val="24"/>
+              </w:rPr>
+              <w:t xml:space="preserve"> que otorgó el poder a los </w:t>
+            </w:r>
+            <w:r>
+              <w:rPr>
+                <w:rStyle w:val="negrita2"/>
+                <w:rFonts w:ascii="Times New Roman" w:hAnsi="Times New Roman" w:cs="Times New Roman"/>
+                <w:color w:val="auto"/>
+                <w:sz w:val="24"/>
+                <w:szCs w:val="24"/>
+              </w:rPr>
+              <w:t>jacobinos</w:t>
+            </w:r>
+            <w:r>
+              <w:rPr>
+                <w:rFonts w:ascii="Times New Roman" w:hAnsi="Times New Roman" w:cs="Times New Roman"/>
+                <w:color w:val="auto"/>
+                <w:sz w:val="24"/>
+                <w:szCs w:val="24"/>
+              </w:rPr>
+              <w:t xml:space="preserve">. En menos de un mes, aquellos presentaron una </w:t>
+            </w:r>
+            <w:r>
+              <w:rPr>
+                <w:rStyle w:val="negrita2"/>
+                <w:rFonts w:ascii="Times New Roman" w:hAnsi="Times New Roman" w:cs="Times New Roman"/>
+                <w:color w:val="auto"/>
+                <w:sz w:val="24"/>
+                <w:szCs w:val="24"/>
+              </w:rPr>
+              <w:t xml:space="preserve">nueva Constitución </w:t>
+            </w:r>
+            <w:r>
+              <w:rPr>
+                <w:rFonts w:ascii="Times New Roman" w:hAnsi="Times New Roman" w:cs="Times New Roman"/>
+                <w:color w:val="auto"/>
+                <w:sz w:val="24"/>
+                <w:szCs w:val="24"/>
+              </w:rPr>
+              <w:t>basada en la democracia social que recogía:</w:t>
             </w:r>
           </w:p>
           <w:p>
@@ -31330,18 +31969,20 @@
                 <w:sz w:val="24"/>
                 <w:szCs w:val="24"/>
               </w:rPr>
-              <w:t xml:space="preserve">- </w:t>
-            </w:r>
-            <w:r>
-              <w:rPr>
-                <w:rStyle w:val="negrita2"/>
+              <w:t>- Soberanía popular.</w:t>
+            </w:r>
+          </w:p>
+          <w:p>
+            <w:pPr>
+              <w:pStyle w:val="tab12"/>
+              <w:shd w:val="clear" w:color="auto" w:fill="FFFFFF"/>
+              <w:rPr>
                 <w:rFonts w:ascii="Times New Roman" w:hAnsi="Times New Roman" w:cs="Times New Roman"/>
                 <w:color w:val="auto"/>
                 <w:sz w:val="24"/>
                 <w:szCs w:val="24"/>
               </w:rPr>
-              <w:t>Sectores populares</w:t>
-            </w:r>
+            </w:pPr>
             <w:r>
               <w:rPr>
                 <w:rFonts w:ascii="Times New Roman" w:hAnsi="Times New Roman" w:cs="Times New Roman"/>
@@ -31349,7 +31990,28 @@
                 <w:sz w:val="24"/>
                 <w:szCs w:val="24"/>
               </w:rPr>
-              <w:t>: representados por girondinos y jacobinos, partidarios de profundizar en las reformas y acabar con la monarquía.</w:t>
+              <w:t>- Sufragio universal directo.</w:t>
+            </w:r>
+          </w:p>
+          <w:p>
+            <w:pPr>
+              <w:pStyle w:val="tab12"/>
+              <w:shd w:val="clear" w:color="auto" w:fill="FFFFFF"/>
+              <w:rPr>
+                <w:rFonts w:ascii="Times New Roman" w:hAnsi="Times New Roman" w:cs="Times New Roman"/>
+                <w:color w:val="auto"/>
+                <w:sz w:val="24"/>
+                <w:szCs w:val="24"/>
+              </w:rPr>
+            </w:pPr>
+            <w:r>
+              <w:rPr>
+                <w:rFonts w:ascii="Times New Roman" w:hAnsi="Times New Roman" w:cs="Times New Roman"/>
+                <w:color w:val="auto"/>
+                <w:sz w:val="24"/>
+                <w:szCs w:val="24"/>
+              </w:rPr>
+              <w:t>- Igualdad de todos los ciudadanos.</w:t>
             </w:r>
           </w:p>
           <w:p>
@@ -31370,7 +32032,38 @@
                 <w:sz w:val="24"/>
                 <w:szCs w:val="24"/>
               </w:rPr>
-              <w:t>Era evidente que la monarquía constitucional estaba abocada al fracaso, sobre todo después del intento de fuga de la familia real (</w:t>
+              <w:t xml:space="preserve">El proyecto republicano estaba pensado para tiempos de paz, pero ante una guerra abierta tanto en el interior como en el </w:t>
+            </w:r>
+            <w:r>
+              <w:rPr>
+                <w:rFonts w:ascii="Times New Roman" w:hAnsi="Times New Roman" w:cs="Times New Roman"/>
+                <w:color w:val="auto"/>
+                <w:sz w:val="24"/>
+                <w:szCs w:val="24"/>
+              </w:rPr>
+              <w:lastRenderedPageBreak/>
+              <w:t>exterior, fue necesario tomar medidas excepcionales:</w:t>
+            </w:r>
+          </w:p>
+          <w:p>
+            <w:pPr>
+              <w:pStyle w:val="tab12"/>
+              <w:shd w:val="clear" w:color="auto" w:fill="FFFFFF"/>
+              <w:rPr>
+                <w:rFonts w:ascii="Times New Roman" w:hAnsi="Times New Roman" w:cs="Times New Roman"/>
+                <w:color w:val="auto"/>
+                <w:sz w:val="24"/>
+                <w:szCs w:val="24"/>
+              </w:rPr>
+            </w:pPr>
+            <w:r>
+              <w:rPr>
+                <w:rFonts w:ascii="Times New Roman" w:hAnsi="Times New Roman" w:cs="Times New Roman"/>
+                <w:color w:val="auto"/>
+                <w:sz w:val="24"/>
+                <w:szCs w:val="24"/>
+              </w:rPr>
+              <w:t xml:space="preserve">- Aplicación de una </w:t>
             </w:r>
             <w:r>
               <w:rPr>
@@ -31380,7 +32073,7 @@
                 <w:sz w:val="24"/>
                 <w:szCs w:val="24"/>
               </w:rPr>
-              <w:t>fuga de Varennes</w:t>
+              <w:t>economía de guerra</w:t>
             </w:r>
             <w:r>
               <w:rPr>
@@ -31389,7 +32082,66 @@
                 <w:sz w:val="24"/>
                 <w:szCs w:val="24"/>
               </w:rPr>
-              <w:t>, 1791).</w:t>
+              <w:t>.</w:t>
+            </w:r>
+          </w:p>
+          <w:p>
+            <w:pPr>
+              <w:pStyle w:val="tab12"/>
+              <w:shd w:val="clear" w:color="auto" w:fill="FFFFFF"/>
+              <w:rPr>
+                <w:rFonts w:ascii="Times New Roman" w:hAnsi="Times New Roman" w:cs="Times New Roman"/>
+                <w:color w:val="auto"/>
+                <w:sz w:val="24"/>
+                <w:szCs w:val="24"/>
+              </w:rPr>
+            </w:pPr>
+            <w:r>
+              <w:rPr>
+                <w:rFonts w:ascii="Times New Roman" w:hAnsi="Times New Roman" w:cs="Times New Roman"/>
+                <w:color w:val="auto"/>
+                <w:sz w:val="24"/>
+                <w:szCs w:val="24"/>
+              </w:rPr>
+              <w:t xml:space="preserve">- </w:t>
+            </w:r>
+            <w:r>
+              <w:rPr>
+                <w:rStyle w:val="negrita2"/>
+                <w:rFonts w:ascii="Times New Roman" w:hAnsi="Times New Roman" w:cs="Times New Roman"/>
+                <w:color w:val="auto"/>
+                <w:sz w:val="24"/>
+                <w:szCs w:val="24"/>
+              </w:rPr>
+              <w:t xml:space="preserve">Suspensión </w:t>
+            </w:r>
+            <w:r>
+              <w:rPr>
+                <w:rFonts w:ascii="Times New Roman" w:hAnsi="Times New Roman" w:cs="Times New Roman"/>
+                <w:color w:val="auto"/>
+                <w:sz w:val="24"/>
+                <w:szCs w:val="24"/>
+              </w:rPr>
+              <w:t xml:space="preserve">de los </w:t>
+            </w:r>
+            <w:r>
+              <w:rPr>
+                <w:rStyle w:val="negrita2"/>
+                <w:rFonts w:ascii="Times New Roman" w:hAnsi="Times New Roman" w:cs="Times New Roman"/>
+                <w:color w:val="auto"/>
+                <w:sz w:val="24"/>
+                <w:szCs w:val="24"/>
+              </w:rPr>
+              <w:t>derechos constitucionales</w:t>
+            </w:r>
+            <w:r>
+              <w:rPr>
+                <w:rFonts w:ascii="Times New Roman" w:hAnsi="Times New Roman" w:cs="Times New Roman"/>
+                <w:color w:val="auto"/>
+                <w:sz w:val="24"/>
+                <w:szCs w:val="24"/>
+              </w:rPr>
+              <w:t>.</w:t>
             </w:r>
           </w:p>
           <w:p>
@@ -31410,7 +32162,7 @@
                 <w:sz w:val="24"/>
                 <w:szCs w:val="24"/>
               </w:rPr>
-              <w:t xml:space="preserve">En abril de 1792, la Asamblea declaró la guerra a </w:t>
+              <w:t xml:space="preserve">En octubre de 1793 se creó el </w:t>
             </w:r>
             <w:r>
               <w:rPr>
@@ -31420,7 +32172,7 @@
                 <w:sz w:val="24"/>
                 <w:szCs w:val="24"/>
               </w:rPr>
-              <w:t>Austria</w:t>
+              <w:t xml:space="preserve">Comité de Salud Pública </w:t>
             </w:r>
             <w:r>
               <w:rPr>
@@ -31429,17 +32181,17 @@
                 <w:sz w:val="24"/>
                 <w:szCs w:val="24"/>
               </w:rPr>
-              <w:t xml:space="preserve">, cuyas tropas llegaron hasta las puertas de París. En este contexto, en el mes de agosto los </w:t>
-            </w:r>
-            <w:r>
-              <w:rPr>
-                <w:rStyle w:val="cursiva2"/>
+              <w:t xml:space="preserve">(formado por doce miembros que ejercieron el poder de forma dictatorial), destinado a acabar con los enemigos de la revolución. Las detenciones y ejecuciones en la guillotina se extendieron, con lo que comenzó una etapa conocida como el </w:t>
+            </w:r>
+            <w:r>
+              <w:rPr>
+                <w:rStyle w:val="negrita2"/>
                 <w:rFonts w:ascii="Times New Roman" w:hAnsi="Times New Roman" w:cs="Times New Roman"/>
                 <w:color w:val="auto"/>
                 <w:sz w:val="24"/>
                 <w:szCs w:val="24"/>
               </w:rPr>
-              <w:t xml:space="preserve">sans-culottes </w:t>
+              <w:t>Terror</w:t>
             </w:r>
             <w:r>
               <w:rPr>
@@ -31448,7 +32200,49 @@
                 <w:sz w:val="24"/>
                 <w:szCs w:val="24"/>
               </w:rPr>
-              <w:t xml:space="preserve">se levantaron en armas y asaltaron el </w:t>
+              <w:t>.</w:t>
+            </w:r>
+          </w:p>
+          <w:p>
+            <w:pPr>
+              <w:pStyle w:val="normal2"/>
+              <w:shd w:val="clear" w:color="auto" w:fill="FFFFFF"/>
+              <w:rPr>
+                <w:rFonts w:ascii="Times New Roman" w:hAnsi="Times New Roman" w:cs="Times New Roman"/>
+                <w:color w:val="auto"/>
+                <w:sz w:val="24"/>
+                <w:szCs w:val="24"/>
+              </w:rPr>
+            </w:pPr>
+            <w:r>
+              <w:rPr>
+                <w:rFonts w:ascii="Times New Roman" w:hAnsi="Times New Roman" w:cs="Times New Roman"/>
+                <w:color w:val="009CDD"/>
+                <w:sz w:val="24"/>
+                <w:szCs w:val="24"/>
+              </w:rPr>
+              <w:t>El golpe de termidor</w:t>
+            </w:r>
+          </w:p>
+          <w:p>
+            <w:pPr>
+              <w:pStyle w:val="normal2"/>
+              <w:shd w:val="clear" w:color="auto" w:fill="FFFFFF"/>
+              <w:rPr>
+                <w:rFonts w:ascii="Times New Roman" w:hAnsi="Times New Roman" w:cs="Times New Roman"/>
+                <w:color w:val="auto"/>
+                <w:sz w:val="24"/>
+                <w:szCs w:val="24"/>
+              </w:rPr>
+            </w:pPr>
+            <w:r>
+              <w:rPr>
+                <w:rFonts w:ascii="Times New Roman" w:hAnsi="Times New Roman" w:cs="Times New Roman"/>
+                <w:color w:val="auto"/>
+                <w:sz w:val="24"/>
+                <w:szCs w:val="24"/>
+              </w:rPr>
+              <w:t xml:space="preserve">En julio de 1794, la </w:t>
             </w:r>
             <w:r>
               <w:rPr>
@@ -31458,7 +32252,7 @@
                 <w:sz w:val="24"/>
                 <w:szCs w:val="24"/>
               </w:rPr>
-              <w:t>palacio de las Tullerías</w:t>
+              <w:t>burguesía conservadora</w:t>
             </w:r>
             <w:r>
               <w:rPr>
@@ -31467,7 +32261,25 @@
                 <w:sz w:val="24"/>
                 <w:szCs w:val="24"/>
               </w:rPr>
-              <w:t xml:space="preserve">. Tras detener a la familia real, se proclamó la </w:t>
+              <w:t>, atemorizada ante los excesos y radicalización de los jacobinos, acusó a Robespierre de tirano</w:t>
+            </w:r>
+            <w:r>
+              <w:rPr>
+                <w:rFonts w:ascii="Times New Roman" w:hAnsi="Times New Roman" w:cs="Times New Roman"/>
+                <w:color w:val="auto"/>
+                <w:sz w:val="24"/>
+                <w:szCs w:val="24"/>
+              </w:rPr>
+              <w:t>,</w:t>
+            </w:r>
+            <w:r>
+              <w:rPr>
+                <w:rFonts w:ascii="Times New Roman" w:hAnsi="Times New Roman" w:cs="Times New Roman"/>
+                <w:color w:val="auto"/>
+                <w:sz w:val="24"/>
+                <w:szCs w:val="24"/>
+              </w:rPr>
+              <w:t xml:space="preserve"> con el fin de derrocarlo. Este hecho fue conocido como el </w:t>
             </w:r>
             <w:r>
               <w:rPr>
@@ -31477,7 +32289,7 @@
                 <w:sz w:val="24"/>
                 <w:szCs w:val="24"/>
               </w:rPr>
-              <w:t xml:space="preserve">I República </w:t>
+              <w:t>golpe de termidor</w:t>
             </w:r>
             <w:r>
               <w:rPr>
@@ -31486,7 +32298,228 @@
                 <w:sz w:val="24"/>
                 <w:szCs w:val="24"/>
               </w:rPr>
-              <w:t>(septiembre de 1792).</w:t>
+              <w:t>. El líder jacobino fue detenido y ejecutado en la guillotina y la burguesía conservadora recuperó el poder.</w:t>
+            </w:r>
+          </w:p>
+          <w:p>
+            <w:pPr>
+              <w:pStyle w:val="normal2"/>
+              <w:shd w:val="clear" w:color="auto" w:fill="FFFFFF"/>
+              <w:rPr>
+                <w:rFonts w:ascii="Times New Roman" w:hAnsi="Times New Roman" w:cs="Times New Roman"/>
+                <w:color w:val="auto"/>
+                <w:sz w:val="24"/>
+                <w:szCs w:val="24"/>
+              </w:rPr>
+            </w:pPr>
+            <w:r>
+              <w:rPr>
+                <w:rFonts w:ascii="Times New Roman" w:hAnsi="Times New Roman" w:cs="Times New Roman"/>
+                <w:color w:val="auto"/>
+                <w:sz w:val="24"/>
+                <w:szCs w:val="24"/>
+              </w:rPr>
+              <w:t xml:space="preserve">La </w:t>
+            </w:r>
+            <w:r>
+              <w:rPr>
+                <w:rStyle w:val="negrita2"/>
+                <w:rFonts w:ascii="Times New Roman" w:hAnsi="Times New Roman" w:cs="Times New Roman"/>
+                <w:color w:val="auto"/>
+                <w:sz w:val="24"/>
+                <w:szCs w:val="24"/>
+              </w:rPr>
+              <w:t xml:space="preserve">Convención termidoriana </w:t>
+            </w:r>
+            <w:r>
+              <w:rPr>
+                <w:rFonts w:ascii="Times New Roman" w:hAnsi="Times New Roman" w:cs="Times New Roman"/>
+                <w:color w:val="auto"/>
+                <w:sz w:val="24"/>
+                <w:szCs w:val="24"/>
+              </w:rPr>
+              <w:t xml:space="preserve">aprobó una nueva </w:t>
+            </w:r>
+            <w:r>
+              <w:rPr>
+                <w:rStyle w:val="negrita2"/>
+                <w:rFonts w:ascii="Times New Roman" w:hAnsi="Times New Roman" w:cs="Times New Roman"/>
+                <w:color w:val="auto"/>
+                <w:sz w:val="24"/>
+                <w:szCs w:val="24"/>
+              </w:rPr>
+              <w:t xml:space="preserve">Constitución </w:t>
+            </w:r>
+            <w:r>
+              <w:rPr>
+                <w:rFonts w:ascii="Times New Roman" w:hAnsi="Times New Roman" w:cs="Times New Roman"/>
+                <w:color w:val="auto"/>
+                <w:sz w:val="24"/>
+                <w:szCs w:val="24"/>
+              </w:rPr>
+              <w:t>que estableció:</w:t>
+            </w:r>
+          </w:p>
+          <w:p>
+            <w:pPr>
+              <w:pStyle w:val="tab12"/>
+              <w:shd w:val="clear" w:color="auto" w:fill="FFFFFF"/>
+              <w:rPr>
+                <w:rFonts w:ascii="Times New Roman" w:hAnsi="Times New Roman" w:cs="Times New Roman"/>
+                <w:color w:val="auto"/>
+                <w:sz w:val="24"/>
+                <w:szCs w:val="24"/>
+              </w:rPr>
+            </w:pPr>
+            <w:r>
+              <w:rPr>
+                <w:rFonts w:ascii="Times New Roman" w:hAnsi="Times New Roman" w:cs="Times New Roman"/>
+                <w:color w:val="auto"/>
+                <w:sz w:val="24"/>
+                <w:szCs w:val="24"/>
+              </w:rPr>
+              <w:t xml:space="preserve">- Gobierno colegiado: </w:t>
+            </w:r>
+            <w:r>
+              <w:rPr>
+                <w:rStyle w:val="negrita2"/>
+                <w:rFonts w:ascii="Times New Roman" w:hAnsi="Times New Roman" w:cs="Times New Roman"/>
+                <w:color w:val="auto"/>
+                <w:sz w:val="24"/>
+                <w:szCs w:val="24"/>
+              </w:rPr>
+              <w:t>Directorio</w:t>
+            </w:r>
+            <w:r>
+              <w:rPr>
+                <w:rFonts w:ascii="Times New Roman" w:hAnsi="Times New Roman" w:cs="Times New Roman"/>
+                <w:color w:val="auto"/>
+                <w:sz w:val="24"/>
+                <w:szCs w:val="24"/>
+              </w:rPr>
+              <w:t>.</w:t>
+            </w:r>
+          </w:p>
+          <w:p>
+            <w:pPr>
+              <w:pStyle w:val="tab12"/>
+              <w:shd w:val="clear" w:color="auto" w:fill="FFFFFF"/>
+              <w:rPr>
+                <w:rFonts w:ascii="Times New Roman" w:hAnsi="Times New Roman" w:cs="Times New Roman"/>
+                <w:color w:val="auto"/>
+                <w:sz w:val="24"/>
+                <w:szCs w:val="24"/>
+              </w:rPr>
+            </w:pPr>
+            <w:r>
+              <w:rPr>
+                <w:rFonts w:ascii="Times New Roman" w:hAnsi="Times New Roman" w:cs="Times New Roman"/>
+                <w:color w:val="auto"/>
+                <w:sz w:val="24"/>
+                <w:szCs w:val="24"/>
+              </w:rPr>
+              <w:t>- Sufragio censitario.</w:t>
+            </w:r>
+          </w:p>
+          <w:p>
+            <w:pPr>
+              <w:pStyle w:val="tab12"/>
+              <w:shd w:val="clear" w:color="auto" w:fill="FFFFFF"/>
+              <w:rPr>
+                <w:rFonts w:ascii="Times New Roman" w:hAnsi="Times New Roman" w:cs="Times New Roman"/>
+                <w:color w:val="auto"/>
+                <w:sz w:val="24"/>
+                <w:szCs w:val="24"/>
+              </w:rPr>
+            </w:pPr>
+            <w:r>
+              <w:rPr>
+                <w:rFonts w:ascii="Times New Roman" w:hAnsi="Times New Roman" w:cs="Times New Roman"/>
+                <w:color w:val="auto"/>
+                <w:sz w:val="24"/>
+                <w:szCs w:val="24"/>
+              </w:rPr>
+              <w:t xml:space="preserve">- Sistema bicameral: </w:t>
+            </w:r>
+            <w:r>
+              <w:rPr>
+                <w:rStyle w:val="negrita2"/>
+                <w:rFonts w:ascii="Times New Roman" w:hAnsi="Times New Roman" w:cs="Times New Roman"/>
+                <w:color w:val="auto"/>
+                <w:sz w:val="24"/>
+                <w:szCs w:val="24"/>
+              </w:rPr>
+              <w:t xml:space="preserve">Consejo de los Quinientos </w:t>
+            </w:r>
+            <w:r>
+              <w:rPr>
+                <w:rFonts w:ascii="Times New Roman" w:hAnsi="Times New Roman" w:cs="Times New Roman"/>
+                <w:color w:val="auto"/>
+                <w:sz w:val="24"/>
+                <w:szCs w:val="24"/>
+              </w:rPr>
+              <w:t xml:space="preserve">y </w:t>
+            </w:r>
+            <w:r>
+              <w:rPr>
+                <w:rStyle w:val="negrita2"/>
+                <w:rFonts w:ascii="Times New Roman" w:hAnsi="Times New Roman" w:cs="Times New Roman"/>
+                <w:color w:val="auto"/>
+                <w:sz w:val="24"/>
+                <w:szCs w:val="24"/>
+              </w:rPr>
+              <w:t>Consejo de los Ancianos</w:t>
+            </w:r>
+            <w:r>
+              <w:rPr>
+                <w:rFonts w:ascii="Times New Roman" w:hAnsi="Times New Roman" w:cs="Times New Roman"/>
+                <w:color w:val="auto"/>
+                <w:sz w:val="24"/>
+                <w:szCs w:val="24"/>
+              </w:rPr>
+              <w:t>.</w:t>
+            </w:r>
+          </w:p>
+          <w:p>
+            <w:pPr>
+              <w:pStyle w:val="tab12"/>
+              <w:shd w:val="clear" w:color="auto" w:fill="FFFFFF"/>
+              <w:rPr>
+                <w:rFonts w:ascii="Times New Roman" w:hAnsi="Times New Roman" w:cs="Times New Roman"/>
+                <w:color w:val="auto"/>
+                <w:sz w:val="24"/>
+                <w:szCs w:val="24"/>
+              </w:rPr>
+            </w:pPr>
+            <w:r>
+              <w:rPr>
+                <w:rFonts w:ascii="Times New Roman" w:hAnsi="Times New Roman" w:cs="Times New Roman"/>
+                <w:color w:val="auto"/>
+                <w:sz w:val="24"/>
+                <w:szCs w:val="24"/>
+              </w:rPr>
+              <w:t>- Suspensión de ayudas sociales.</w:t>
+            </w:r>
+          </w:p>
+          <w:p>
+            <w:pPr>
+              <w:pStyle w:val="tab12"/>
+              <w:shd w:val="clear" w:color="auto" w:fill="FFFFFF"/>
+              <w:rPr>
+                <w:rFonts w:ascii="Times New Roman" w:hAnsi="Times New Roman" w:cs="Times New Roman"/>
+                <w:color w:val="auto"/>
+                <w:sz w:val="24"/>
+                <w:szCs w:val="24"/>
+              </w:rPr>
+            </w:pPr>
+            <w:r>
+              <w:rPr>
+                <w:rFonts w:ascii="Times New Roman" w:hAnsi="Times New Roman" w:cs="Times New Roman"/>
+                <w:color w:val="auto"/>
+                <w:sz w:val="24"/>
+                <w:szCs w:val="24"/>
+              </w:rPr>
+              <w:t>- Venta de tierras expropiadas.</w:t>
             </w:r>
           </w:p>
           <w:p>
@@ -31495,18 +32528,17 @@
               <w:shd w:val="clear" w:color="auto" w:fill="FFFFFF"/>
               <w:rPr>
                 <w:rFonts w:ascii="Times New Roman" w:hAnsi="Times New Roman" w:cs="Times New Roman"/>
-                <w:color w:val="auto"/>
-                <w:sz w:val="24"/>
-                <w:szCs w:val="24"/>
-              </w:rPr>
-            </w:pPr>
-            <w:r>
-              <w:rPr>
-                <w:rFonts w:ascii="Times New Roman" w:hAnsi="Times New Roman" w:cs="Times New Roman"/>
-                <w:sz w:val="24"/>
-                <w:szCs w:val="24"/>
-              </w:rPr>
-              <w:t>La Convención (1792-1795)</w:t>
+                <w:sz w:val="24"/>
+                <w:szCs w:val="24"/>
+              </w:rPr>
+            </w:pPr>
+            <w:r>
+              <w:rPr>
+                <w:rFonts w:ascii="Times New Roman" w:hAnsi="Times New Roman" w:cs="Times New Roman"/>
+                <w:sz w:val="24"/>
+                <w:szCs w:val="24"/>
+              </w:rPr>
+              <w:t>El Directorio (1795-1799)</w:t>
             </w:r>
           </w:p>
           <w:p>
@@ -31515,19 +32547,55 @@
               <w:shd w:val="clear" w:color="auto" w:fill="FFFFFF"/>
               <w:rPr>
                 <w:rFonts w:ascii="Times New Roman" w:hAnsi="Times New Roman" w:cs="Times New Roman"/>
+                <w:sz w:val="24"/>
+                <w:szCs w:val="24"/>
+              </w:rPr>
+            </w:pPr>
+            <w:r>
+              <w:rPr>
+                <w:rFonts w:ascii="Times New Roman" w:hAnsi="Times New Roman" w:cs="Times New Roman"/>
                 <w:color w:val="auto"/>
                 <w:sz w:val="24"/>
                 <w:szCs w:val="24"/>
               </w:rPr>
-            </w:pPr>
-            <w:r>
-              <w:rPr>
+              <w:t xml:space="preserve">Entre noviembre de 1795 y 1799, el gobierno fue ejercido por los cinco miembros que constituían el Directorio. Sin embargo, ante las victorias electorales de los jacobinos en los comicios de 1799, se propició que el joven general </w:t>
+            </w:r>
+            <w:r>
+              <w:rPr>
+                <w:rStyle w:val="negrita2"/>
                 <w:rFonts w:ascii="Times New Roman" w:hAnsi="Times New Roman" w:cs="Times New Roman"/>
                 <w:color w:val="auto"/>
                 <w:sz w:val="24"/>
                 <w:szCs w:val="24"/>
               </w:rPr>
-              <w:t xml:space="preserve">El gobierno de la I República francesa quedó en manos de los </w:t>
+              <w:t xml:space="preserve">Napoleón Bonaparte </w:t>
+            </w:r>
+            <w:r>
+              <w:rPr>
+                <w:rFonts w:ascii="Times New Roman" w:hAnsi="Times New Roman" w:cs="Times New Roman"/>
+                <w:color w:val="auto"/>
+                <w:sz w:val="24"/>
+                <w:szCs w:val="24"/>
+              </w:rPr>
+              <w:t>protagonizase un golpe de Estado. Este abrió un nuevo per</w:t>
+            </w:r>
+            <w:r>
+              <w:rPr>
+                <w:rFonts w:ascii="Times New Roman" w:hAnsi="Times New Roman" w:cs="Times New Roman"/>
+                <w:color w:val="auto"/>
+                <w:sz w:val="24"/>
+                <w:szCs w:val="24"/>
+              </w:rPr>
+              <w:t>i</w:t>
+            </w:r>
+            <w:r>
+              <w:rPr>
+                <w:rFonts w:ascii="Times New Roman" w:hAnsi="Times New Roman" w:cs="Times New Roman"/>
+                <w:color w:val="auto"/>
+                <w:sz w:val="24"/>
+                <w:szCs w:val="24"/>
+              </w:rPr>
+              <w:t xml:space="preserve">odo: el </w:t>
             </w:r>
             <w:r>
               <w:rPr>
@@ -31537,7 +32605,7 @@
                 <w:sz w:val="24"/>
                 <w:szCs w:val="24"/>
               </w:rPr>
-              <w:t>girondinos</w:t>
+              <w:t xml:space="preserve">Consulado </w:t>
             </w:r>
             <w:r>
               <w:rPr>
@@ -31546,54 +32614,131 @@
                 <w:sz w:val="24"/>
                 <w:szCs w:val="24"/>
               </w:rPr>
-              <w:t xml:space="preserve">. Estos convocaron elecciones a la nueva </w:t>
-            </w:r>
-            <w:r>
-              <w:rPr>
-                <w:rStyle w:val="negrita2"/>
-                <w:rFonts w:ascii="Times New Roman" w:hAnsi="Times New Roman" w:cs="Times New Roman"/>
-                <w:color w:val="auto"/>
-                <w:sz w:val="24"/>
-                <w:szCs w:val="24"/>
-              </w:rPr>
-              <w:t>Convención Nacional</w:t>
-            </w:r>
-            <w:r>
-              <w:rPr>
-                <w:rFonts w:ascii="Times New Roman" w:hAnsi="Times New Roman" w:cs="Times New Roman"/>
-                <w:color w:val="auto"/>
-                <w:sz w:val="24"/>
-                <w:szCs w:val="24"/>
-              </w:rPr>
-              <w:t>.</w:t>
-            </w:r>
-          </w:p>
-          <w:p>
-            <w:pPr>
-              <w:pStyle w:val="normal2"/>
-              <w:shd w:val="clear" w:color="auto" w:fill="FFFFFF"/>
-              <w:rPr>
-                <w:rFonts w:ascii="Times New Roman" w:hAnsi="Times New Roman" w:cs="Times New Roman"/>
-                <w:color w:val="auto"/>
-                <w:sz w:val="24"/>
-                <w:szCs w:val="24"/>
-              </w:rPr>
-            </w:pPr>
-            <w:r>
-              <w:rPr>
-                <w:rStyle w:val="negrita2"/>
-                <w:rFonts w:ascii="Times New Roman" w:hAnsi="Times New Roman" w:cs="Times New Roman"/>
-                <w:color w:val="auto"/>
-                <w:sz w:val="24"/>
-                <w:szCs w:val="24"/>
-              </w:rPr>
-              <w:t>El per</w:t>
-            </w:r>
-            <w:r>
-              <w:rPr>
-                <w:rStyle w:val="negrita2"/>
-                <w:rFonts w:ascii="Times New Roman" w:hAnsi="Times New Roman" w:cs="Times New Roman"/>
-                <w:color w:val="auto"/>
+              <w:t>(1799-1804).</w:t>
+            </w:r>
+          </w:p>
+          <w:p>
+            <w:pPr>
+              <w:rPr>
+                <w:rFonts w:ascii="Times New Roman" w:hAnsi="Times New Roman" w:cs="Times New Roman"/>
+                <w:b/>
+                <w:sz w:val="24"/>
+                <w:szCs w:val="24"/>
+              </w:rPr>
+            </w:pPr>
+            <w:r>
+              <w:rPr>
+                <w:rFonts w:ascii="Times New Roman" w:hAnsi="Times New Roman" w:cs="Times New Roman"/>
+                <w:b/>
+                <w:sz w:val="24"/>
+                <w:szCs w:val="24"/>
+                <w:highlight w:val="green"/>
+              </w:rPr>
+              <w:t xml:space="preserve">FICHA DEL </w:t>
+            </w:r>
+            <w:r>
+              <w:rPr>
+                <w:rFonts w:ascii="Times New Roman" w:hAnsi="Times New Roman" w:cs="Times New Roman"/>
+                <w:b/>
+                <w:sz w:val="24"/>
+                <w:szCs w:val="24"/>
+              </w:rPr>
+              <w:t>DOCENTE</w:t>
+            </w:r>
+          </w:p>
+          <w:p>
+            <w:pPr>
+              <w:rPr>
+                <w:rFonts w:ascii="Times New Roman" w:hAnsi="Times New Roman" w:cs="Times New Roman"/>
+                <w:b/>
+                <w:sz w:val="24"/>
+                <w:szCs w:val="24"/>
+              </w:rPr>
+            </w:pPr>
+          </w:p>
+          <w:p>
+            <w:pPr>
+              <w:rPr>
+                <w:rFonts w:ascii="Times New Roman" w:hAnsi="Times New Roman" w:cs="Times New Roman"/>
+                <w:b/>
+                <w:sz w:val="24"/>
+                <w:szCs w:val="24"/>
+              </w:rPr>
+            </w:pPr>
+            <w:r>
+              <w:rPr>
+                <w:rFonts w:ascii="Times New Roman" w:hAnsi="Times New Roman" w:cs="Times New Roman"/>
+                <w:b/>
+                <w:sz w:val="24"/>
+                <w:szCs w:val="24"/>
+              </w:rPr>
+              <w:t>Título:</w:t>
+            </w:r>
+            <w:r>
+              <w:rPr>
+                <w:rFonts w:ascii="Times New Roman" w:hAnsi="Times New Roman" w:cs="Times New Roman"/>
+                <w:sz w:val="24"/>
+                <w:szCs w:val="24"/>
+              </w:rPr>
+              <w:t xml:space="preserve"> </w:t>
+            </w:r>
+            <w:r>
+              <w:rPr>
+                <w:rFonts w:ascii="Times New Roman" w:hAnsi="Times New Roman" w:cs="Times New Roman"/>
+                <w:kern w:val="36"/>
+                <w:sz w:val="24"/>
+                <w:szCs w:val="24"/>
+              </w:rPr>
+              <w:t xml:space="preserve">La Revolución </w:t>
+            </w:r>
+            <w:r>
+              <w:rPr>
+                <w:rFonts w:ascii="Times New Roman" w:hAnsi="Times New Roman" w:cs="Times New Roman"/>
+                <w:kern w:val="36"/>
+                <w:sz w:val="24"/>
+                <w:szCs w:val="24"/>
+              </w:rPr>
+              <w:t>f</w:t>
+            </w:r>
+            <w:r>
+              <w:rPr>
+                <w:rFonts w:ascii="Times New Roman" w:hAnsi="Times New Roman" w:cs="Times New Roman"/>
+                <w:kern w:val="36"/>
+                <w:sz w:val="24"/>
+                <w:szCs w:val="24"/>
+              </w:rPr>
+              <w:t>rancesa</w:t>
+            </w:r>
+          </w:p>
+          <w:p>
+            <w:pPr>
+              <w:rPr>
+                <w:rFonts w:ascii="Times New Roman" w:hAnsi="Times New Roman" w:cs="Times New Roman"/>
+                <w:b/>
+                <w:sz w:val="24"/>
+                <w:szCs w:val="24"/>
+              </w:rPr>
+            </w:pPr>
+            <w:r>
+              <w:rPr>
+                <w:rFonts w:ascii="Times New Roman" w:hAnsi="Times New Roman" w:cs="Times New Roman"/>
+                <w:b/>
+                <w:sz w:val="24"/>
+                <w:szCs w:val="24"/>
+              </w:rPr>
+              <w:t>Descripción:</w:t>
+            </w:r>
+            <w:r>
+              <w:rPr>
+                <w:rFonts w:ascii="Times New Roman" w:hAnsi="Times New Roman" w:cs="Times New Roman"/>
+                <w:sz w:val="24"/>
+                <w:szCs w:val="24"/>
+              </w:rPr>
+              <w:t xml:space="preserve"> V</w:t>
+            </w:r>
+            <w:r>
+              <w:rPr>
+                <w:rFonts w:ascii="Times New Roman" w:hAnsi="Times New Roman" w:cs="Times New Roman"/>
                 <w:sz w:val="24"/>
                 <w:szCs w:val="24"/>
               </w:rPr>
@@ -31601,1244 +32746,84 @@
             </w:r>
             <w:r>
               <w:rPr>
-                <w:rStyle w:val="negrita2"/>
-                <w:rFonts w:ascii="Times New Roman" w:hAnsi="Times New Roman" w:cs="Times New Roman"/>
-                <w:color w:val="auto"/>
-                <w:sz w:val="24"/>
-                <w:szCs w:val="24"/>
-              </w:rPr>
-              <w:t>odo girondino</w:t>
-            </w:r>
-          </w:p>
-          <w:p>
-            <w:pPr>
-              <w:pStyle w:val="normal2"/>
-              <w:shd w:val="clear" w:color="auto" w:fill="FFFFFF"/>
-              <w:rPr>
-                <w:rFonts w:ascii="Times New Roman" w:hAnsi="Times New Roman" w:cs="Times New Roman"/>
-                <w:color w:val="auto"/>
-                <w:sz w:val="24"/>
-                <w:szCs w:val="24"/>
-              </w:rPr>
-            </w:pPr>
-            <w:r>
-              <w:rPr>
-                <w:rFonts w:ascii="Times New Roman" w:hAnsi="Times New Roman" w:cs="Times New Roman"/>
-                <w:color w:val="auto"/>
-                <w:sz w:val="24"/>
-                <w:szCs w:val="24"/>
-              </w:rPr>
-              <w:t>Durante el per</w:t>
-            </w:r>
-            <w:r>
-              <w:rPr>
-                <w:rFonts w:ascii="Times New Roman" w:hAnsi="Times New Roman" w:cs="Times New Roman"/>
-                <w:color w:val="auto"/>
-                <w:sz w:val="24"/>
-                <w:szCs w:val="24"/>
-              </w:rPr>
-              <w:t>i</w:t>
-            </w:r>
-            <w:r>
-              <w:rPr>
-                <w:rFonts w:ascii="Times New Roman" w:hAnsi="Times New Roman" w:cs="Times New Roman"/>
-                <w:color w:val="auto"/>
-                <w:sz w:val="24"/>
-                <w:szCs w:val="24"/>
-              </w:rPr>
-              <w:t xml:space="preserve">odo girondino, se redactó una </w:t>
-            </w:r>
-            <w:r>
-              <w:rPr>
-                <w:rStyle w:val="negrita2"/>
-                <w:rFonts w:ascii="Times New Roman" w:hAnsi="Times New Roman" w:cs="Times New Roman"/>
-                <w:color w:val="auto"/>
-                <w:sz w:val="24"/>
-                <w:szCs w:val="24"/>
-              </w:rPr>
-              <w:t>nueva</w:t>
-            </w:r>
-            <w:r>
-              <w:rPr>
-                <w:rStyle w:val="negrita2"/>
-                <w:rFonts w:ascii="Times New Roman" w:hAnsi="Times New Roman" w:cs="Times New Roman"/>
-                <w:color w:val="auto"/>
-                <w:sz w:val="24"/>
-                <w:szCs w:val="24"/>
-              </w:rPr>
-              <w:t xml:space="preserve"> </w:t>
-            </w:r>
-            <w:r>
-              <w:rPr>
-                <w:rStyle w:val="negrita2"/>
-                <w:rFonts w:ascii="Times New Roman" w:hAnsi="Times New Roman" w:cs="Times New Roman"/>
-                <w:color w:val="auto"/>
-                <w:sz w:val="24"/>
-                <w:szCs w:val="24"/>
-              </w:rPr>
-              <w:t xml:space="preserve">Constitución </w:t>
-            </w:r>
-            <w:r>
-              <w:rPr>
-                <w:rFonts w:ascii="Times New Roman" w:hAnsi="Times New Roman" w:cs="Times New Roman"/>
-                <w:color w:val="auto"/>
-                <w:sz w:val="24"/>
-                <w:szCs w:val="24"/>
-              </w:rPr>
-              <w:t>más democrática e igualitaria</w:t>
-            </w:r>
-            <w:r>
-              <w:rPr>
-                <w:rFonts w:ascii="Times New Roman" w:hAnsi="Times New Roman" w:cs="Times New Roman"/>
-                <w:color w:val="auto"/>
-                <w:sz w:val="24"/>
-                <w:szCs w:val="24"/>
-              </w:rPr>
-              <w:t>,</w:t>
-            </w:r>
-            <w:r>
-              <w:rPr>
-                <w:rFonts w:ascii="Times New Roman" w:hAnsi="Times New Roman" w:cs="Times New Roman"/>
-                <w:color w:val="auto"/>
-                <w:sz w:val="24"/>
-                <w:szCs w:val="24"/>
-              </w:rPr>
-              <w:t xml:space="preserve"> que introducía el </w:t>
-            </w:r>
-            <w:r>
-              <w:rPr>
-                <w:rStyle w:val="negrita2"/>
-                <w:rFonts w:ascii="Times New Roman" w:hAnsi="Times New Roman" w:cs="Times New Roman"/>
-                <w:color w:val="auto"/>
-                <w:sz w:val="24"/>
-                <w:szCs w:val="24"/>
-              </w:rPr>
-              <w:t>sufragio universal masculino</w:t>
-            </w:r>
-            <w:r>
-              <w:rPr>
-                <w:rFonts w:ascii="Times New Roman" w:hAnsi="Times New Roman" w:cs="Times New Roman"/>
-                <w:color w:val="auto"/>
-                <w:sz w:val="24"/>
-                <w:szCs w:val="24"/>
-              </w:rPr>
-              <w:t>.</w:t>
-            </w:r>
-          </w:p>
-          <w:p>
-            <w:pPr>
-              <w:pStyle w:val="normal2"/>
-              <w:shd w:val="clear" w:color="auto" w:fill="FFFFFF"/>
-              <w:rPr>
-                <w:rFonts w:ascii="Times New Roman" w:hAnsi="Times New Roman" w:cs="Times New Roman"/>
-                <w:color w:val="auto"/>
-                <w:sz w:val="24"/>
-                <w:szCs w:val="24"/>
-              </w:rPr>
-            </w:pPr>
-            <w:r>
-              <w:rPr>
-                <w:rFonts w:ascii="Times New Roman" w:hAnsi="Times New Roman" w:cs="Times New Roman"/>
-                <w:color w:val="auto"/>
-                <w:sz w:val="24"/>
-                <w:szCs w:val="24"/>
-              </w:rPr>
-              <w:t xml:space="preserve">También se llevó a cabo el proceso contra Luis XVI. Acusado de traición a la patria, fue juzgado y condenado a morir en la guillotina. Su ejecución hizo que una coalición de potencias europeas declarase la </w:t>
-            </w:r>
-            <w:r>
-              <w:rPr>
-                <w:rStyle w:val="negrita2"/>
-                <w:rFonts w:ascii="Times New Roman" w:hAnsi="Times New Roman" w:cs="Times New Roman"/>
-                <w:color w:val="auto"/>
-                <w:sz w:val="24"/>
-                <w:szCs w:val="24"/>
-              </w:rPr>
-              <w:t xml:space="preserve">guerra </w:t>
-            </w:r>
-            <w:r>
-              <w:rPr>
-                <w:rFonts w:ascii="Times New Roman" w:hAnsi="Times New Roman" w:cs="Times New Roman"/>
-                <w:color w:val="auto"/>
-                <w:sz w:val="24"/>
-                <w:szCs w:val="24"/>
-              </w:rPr>
-              <w:t>a la Francia revolucionaria, pues temían la propagación de las ideas liberales.</w:t>
-            </w:r>
-          </w:p>
-          <w:p>
-            <w:pPr>
-              <w:pStyle w:val="normal2"/>
-              <w:shd w:val="clear" w:color="auto" w:fill="FFFFFF"/>
-              <w:rPr>
-                <w:rFonts w:ascii="Times New Roman" w:hAnsi="Times New Roman" w:cs="Times New Roman"/>
-                <w:color w:val="auto"/>
-                <w:sz w:val="24"/>
-                <w:szCs w:val="24"/>
-              </w:rPr>
-            </w:pPr>
-            <w:r>
-              <w:rPr>
-                <w:rFonts w:ascii="Times New Roman" w:hAnsi="Times New Roman" w:cs="Times New Roman"/>
-                <w:color w:val="auto"/>
-                <w:sz w:val="24"/>
-                <w:szCs w:val="24"/>
-              </w:rPr>
-              <w:t xml:space="preserve">Al mismo tiempo, mientras se libraba una guerra contra las potencias extranjeras, en el interior tenía lugar el estallido de una serie de </w:t>
-            </w:r>
-            <w:r>
-              <w:rPr>
-                <w:rStyle w:val="negrita2"/>
-                <w:rFonts w:ascii="Times New Roman" w:hAnsi="Times New Roman" w:cs="Times New Roman"/>
-                <w:color w:val="auto"/>
-                <w:sz w:val="24"/>
-                <w:szCs w:val="24"/>
-              </w:rPr>
-              <w:t>revueltas contrarrevolucionarias</w:t>
-            </w:r>
-            <w:r>
-              <w:rPr>
-                <w:rFonts w:ascii="Times New Roman" w:hAnsi="Times New Roman" w:cs="Times New Roman"/>
-                <w:color w:val="auto"/>
-                <w:sz w:val="24"/>
-                <w:szCs w:val="24"/>
-              </w:rPr>
-              <w:t xml:space="preserve">, situadas sobre todo en la región de </w:t>
-            </w:r>
-            <w:r>
-              <w:rPr>
-                <w:rStyle w:val="negrita2"/>
-                <w:rFonts w:ascii="Times New Roman" w:hAnsi="Times New Roman" w:cs="Times New Roman"/>
-                <w:color w:val="auto"/>
-                <w:sz w:val="24"/>
-                <w:szCs w:val="24"/>
-              </w:rPr>
-              <w:t>Vendée</w:t>
-            </w:r>
-            <w:r>
-              <w:rPr>
-                <w:rFonts w:ascii="Times New Roman" w:hAnsi="Times New Roman" w:cs="Times New Roman"/>
-                <w:color w:val="auto"/>
-                <w:sz w:val="24"/>
-                <w:szCs w:val="24"/>
-              </w:rPr>
-              <w:t>.</w:t>
-            </w:r>
-          </w:p>
-          <w:p>
-            <w:pPr>
-              <w:pStyle w:val="normal2"/>
-              <w:shd w:val="clear" w:color="auto" w:fill="FFFFFF"/>
-              <w:rPr>
-                <w:rFonts w:ascii="Times New Roman" w:hAnsi="Times New Roman" w:cs="Times New Roman"/>
-                <w:b/>
-                <w:color w:val="000000" w:themeColor="text1"/>
-                <w:sz w:val="24"/>
-                <w:szCs w:val="24"/>
-              </w:rPr>
-            </w:pPr>
-            <w:r>
-              <w:rPr>
-                <w:rFonts w:ascii="Times New Roman" w:hAnsi="Times New Roman" w:cs="Times New Roman"/>
-                <w:b/>
-                <w:bCs/>
-                <w:color w:val="000000" w:themeColor="text1"/>
-                <w:sz w:val="24"/>
-                <w:szCs w:val="24"/>
-              </w:rPr>
-              <w:t>El per</w:t>
-            </w:r>
-            <w:r>
-              <w:rPr>
-                <w:rFonts w:ascii="Times New Roman" w:hAnsi="Times New Roman" w:cs="Times New Roman"/>
-                <w:b/>
-                <w:bCs/>
-                <w:color w:val="000000" w:themeColor="text1"/>
-                <w:sz w:val="24"/>
-                <w:szCs w:val="24"/>
-              </w:rPr>
-              <w:t>i</w:t>
-            </w:r>
-            <w:r>
-              <w:rPr>
-                <w:rFonts w:ascii="Times New Roman" w:hAnsi="Times New Roman" w:cs="Times New Roman"/>
-                <w:b/>
-                <w:bCs/>
-                <w:color w:val="000000" w:themeColor="text1"/>
-                <w:sz w:val="24"/>
-                <w:szCs w:val="24"/>
-              </w:rPr>
-              <w:t>odo jacobino</w:t>
-            </w:r>
-          </w:p>
-          <w:p>
-            <w:pPr>
-              <w:pStyle w:val="normal2"/>
-              <w:shd w:val="clear" w:color="auto" w:fill="FFFFFF"/>
-              <w:rPr>
-                <w:rFonts w:ascii="Times New Roman" w:hAnsi="Times New Roman" w:cs="Times New Roman"/>
-                <w:color w:val="auto"/>
-                <w:sz w:val="24"/>
-                <w:szCs w:val="24"/>
-              </w:rPr>
-            </w:pPr>
-            <w:r>
-              <w:rPr>
-                <w:rFonts w:ascii="Times New Roman" w:hAnsi="Times New Roman" w:cs="Times New Roman"/>
-                <w:color w:val="auto"/>
-                <w:sz w:val="24"/>
-                <w:szCs w:val="24"/>
-              </w:rPr>
-              <w:t xml:space="preserve">A finales de mayo de 1793, </w:t>
-            </w:r>
-            <w:r>
-              <w:rPr>
-                <w:rStyle w:val="negrita2"/>
-                <w:rFonts w:ascii="Times New Roman" w:hAnsi="Times New Roman" w:cs="Times New Roman"/>
-                <w:color w:val="auto"/>
-                <w:sz w:val="24"/>
-                <w:szCs w:val="24"/>
-              </w:rPr>
-              <w:t xml:space="preserve">Robespierre </w:t>
-            </w:r>
-            <w:r>
-              <w:rPr>
-                <w:rFonts w:ascii="Times New Roman" w:hAnsi="Times New Roman" w:cs="Times New Roman"/>
-                <w:color w:val="auto"/>
-                <w:sz w:val="24"/>
-                <w:szCs w:val="24"/>
-              </w:rPr>
-              <w:t>capitaneó una insurrección contra el gobierno girondino</w:t>
-            </w:r>
-            <w:r>
-              <w:rPr>
-                <w:rFonts w:ascii="Times New Roman" w:hAnsi="Times New Roman" w:cs="Times New Roman"/>
-                <w:color w:val="auto"/>
-                <w:sz w:val="24"/>
-                <w:szCs w:val="24"/>
-              </w:rPr>
-              <w:t>,</w:t>
-            </w:r>
-            <w:r>
-              <w:rPr>
-                <w:rFonts w:ascii="Times New Roman" w:hAnsi="Times New Roman" w:cs="Times New Roman"/>
-                <w:color w:val="auto"/>
-                <w:sz w:val="24"/>
-                <w:szCs w:val="24"/>
-              </w:rPr>
-              <w:t xml:space="preserve"> que otorgó el poder a los </w:t>
-            </w:r>
-            <w:r>
-              <w:rPr>
-                <w:rStyle w:val="negrita2"/>
-                <w:rFonts w:ascii="Times New Roman" w:hAnsi="Times New Roman" w:cs="Times New Roman"/>
-                <w:color w:val="auto"/>
-                <w:sz w:val="24"/>
-                <w:szCs w:val="24"/>
-              </w:rPr>
-              <w:t>jacobinos</w:t>
-            </w:r>
-            <w:r>
-              <w:rPr>
-                <w:rFonts w:ascii="Times New Roman" w:hAnsi="Times New Roman" w:cs="Times New Roman"/>
-                <w:color w:val="auto"/>
-                <w:sz w:val="24"/>
-                <w:szCs w:val="24"/>
-              </w:rPr>
-              <w:t xml:space="preserve">. En menos de un mes, aquellos presentaron una </w:t>
-            </w:r>
-            <w:r>
-              <w:rPr>
-                <w:rStyle w:val="negrita2"/>
-                <w:rFonts w:ascii="Times New Roman" w:hAnsi="Times New Roman" w:cs="Times New Roman"/>
-                <w:color w:val="auto"/>
-                <w:sz w:val="24"/>
-                <w:szCs w:val="24"/>
-              </w:rPr>
-              <w:t xml:space="preserve">nueva Constitución </w:t>
-            </w:r>
-            <w:r>
-              <w:rPr>
-                <w:rFonts w:ascii="Times New Roman" w:hAnsi="Times New Roman" w:cs="Times New Roman"/>
-                <w:color w:val="auto"/>
-                <w:sz w:val="24"/>
-                <w:szCs w:val="24"/>
-              </w:rPr>
-              <w:t>basada en la democracia social que recogía:</w:t>
-            </w:r>
-          </w:p>
-          <w:p>
-            <w:pPr>
-              <w:pStyle w:val="tab12"/>
-              <w:shd w:val="clear" w:color="auto" w:fill="FFFFFF"/>
-              <w:rPr>
-                <w:rFonts w:ascii="Times New Roman" w:hAnsi="Times New Roman" w:cs="Times New Roman"/>
-                <w:color w:val="auto"/>
-                <w:sz w:val="24"/>
-                <w:szCs w:val="24"/>
-              </w:rPr>
-            </w:pPr>
-            <w:r>
-              <w:rPr>
-                <w:rFonts w:ascii="Times New Roman" w:hAnsi="Times New Roman" w:cs="Times New Roman"/>
-                <w:color w:val="auto"/>
-                <w:sz w:val="24"/>
-                <w:szCs w:val="24"/>
-              </w:rPr>
-              <w:t>- Soberanía popular.</w:t>
-            </w:r>
-          </w:p>
-          <w:p>
-            <w:pPr>
-              <w:pStyle w:val="tab12"/>
-              <w:shd w:val="clear" w:color="auto" w:fill="FFFFFF"/>
-              <w:rPr>
-                <w:rFonts w:ascii="Times New Roman" w:hAnsi="Times New Roman" w:cs="Times New Roman"/>
-                <w:color w:val="auto"/>
-                <w:sz w:val="24"/>
-                <w:szCs w:val="24"/>
-              </w:rPr>
-            </w:pPr>
-            <w:r>
-              <w:rPr>
-                <w:rFonts w:ascii="Times New Roman" w:hAnsi="Times New Roman" w:cs="Times New Roman"/>
-                <w:color w:val="auto"/>
-                <w:sz w:val="24"/>
-                <w:szCs w:val="24"/>
-              </w:rPr>
-              <w:t>- Sufragio universal directo.</w:t>
-            </w:r>
-          </w:p>
-          <w:p>
-            <w:pPr>
-              <w:pStyle w:val="tab12"/>
-              <w:shd w:val="clear" w:color="auto" w:fill="FFFFFF"/>
-              <w:rPr>
-                <w:rFonts w:ascii="Times New Roman" w:hAnsi="Times New Roman" w:cs="Times New Roman"/>
-                <w:color w:val="auto"/>
-                <w:sz w:val="24"/>
-                <w:szCs w:val="24"/>
-              </w:rPr>
-            </w:pPr>
-            <w:r>
-              <w:rPr>
-                <w:rFonts w:ascii="Times New Roman" w:hAnsi="Times New Roman" w:cs="Times New Roman"/>
-                <w:color w:val="auto"/>
-                <w:sz w:val="24"/>
-                <w:szCs w:val="24"/>
-              </w:rPr>
-              <w:t>- Igualdad de todos los ciudadanos.</w:t>
-            </w:r>
-          </w:p>
-          <w:p>
-            <w:pPr>
-              <w:pStyle w:val="normal2"/>
-              <w:shd w:val="clear" w:color="auto" w:fill="FFFFFF"/>
-              <w:rPr>
-                <w:rFonts w:ascii="Times New Roman" w:hAnsi="Times New Roman" w:cs="Times New Roman"/>
-                <w:color w:val="auto"/>
-                <w:sz w:val="24"/>
-                <w:szCs w:val="24"/>
-              </w:rPr>
-            </w:pPr>
-            <w:r>
-              <w:rPr>
-                <w:rFonts w:ascii="Times New Roman" w:hAnsi="Times New Roman" w:cs="Times New Roman"/>
-                <w:color w:val="auto"/>
-                <w:sz w:val="24"/>
-                <w:szCs w:val="24"/>
-              </w:rPr>
-              <w:t xml:space="preserve">El proyecto republicano estaba pensado para tiempos de paz, </w:t>
-            </w:r>
-            <w:r>
-              <w:rPr>
-                <w:rFonts w:ascii="Times New Roman" w:hAnsi="Times New Roman" w:cs="Times New Roman"/>
-                <w:color w:val="auto"/>
+                <w:rFonts w:ascii="Times New Roman" w:hAnsi="Times New Roman" w:cs="Times New Roman"/>
+                <w:sz w:val="24"/>
+                <w:szCs w:val="24"/>
+              </w:rPr>
+              <w:t>deo que presenta las causas, la naturaleza y el desarrollo de la revolución francesa</w:t>
+            </w:r>
+          </w:p>
+          <w:p>
+            <w:pPr>
+              <w:rPr>
+                <w:rFonts w:ascii="Times New Roman" w:hAnsi="Times New Roman" w:cs="Times New Roman"/>
+                <w:b/>
+                <w:sz w:val="24"/>
+                <w:szCs w:val="24"/>
+              </w:rPr>
+            </w:pPr>
+            <w:r>
+              <w:rPr>
+                <w:rFonts w:ascii="Times New Roman" w:hAnsi="Times New Roman" w:cs="Times New Roman"/>
+                <w:b/>
+                <w:sz w:val="24"/>
+                <w:szCs w:val="24"/>
+              </w:rPr>
+              <w:t xml:space="preserve">Temporalización: </w:t>
+            </w:r>
+            <w:r>
+              <w:rPr>
+                <w:rFonts w:ascii="Times New Roman" w:hAnsi="Times New Roman" w:cs="Times New Roman"/>
+                <w:sz w:val="24"/>
+                <w:szCs w:val="24"/>
+              </w:rPr>
+              <w:t>50 minutos</w:t>
+            </w:r>
+          </w:p>
+          <w:p>
+            <w:pPr>
+              <w:rPr>
+                <w:rFonts w:ascii="Times New Roman" w:hAnsi="Times New Roman" w:cs="Times New Roman"/>
+                <w:b/>
+                <w:sz w:val="24"/>
+                <w:szCs w:val="24"/>
+              </w:rPr>
+            </w:pPr>
+            <w:r>
+              <w:rPr>
+                <w:rFonts w:ascii="Times New Roman" w:hAnsi="Times New Roman" w:cs="Times New Roman"/>
+                <w:b/>
+                <w:sz w:val="24"/>
+                <w:szCs w:val="24"/>
+              </w:rPr>
+              <w:t xml:space="preserve">Tipo de recurso: </w:t>
+            </w:r>
+            <w:r>
+              <w:rPr>
+                <w:rFonts w:ascii="Times New Roman" w:hAnsi="Times New Roman" w:cs="Times New Roman"/>
+                <w:sz w:val="24"/>
+                <w:szCs w:val="24"/>
+              </w:rPr>
+              <w:t>video</w:t>
+            </w:r>
+          </w:p>
+          <w:p>
+            <w:pPr>
+              <w:rPr>
+                <w:rFonts w:ascii="Times New Roman" w:hAnsi="Times New Roman" w:cs="Times New Roman"/>
+                <w:b/>
+                <w:sz w:val="24"/>
+                <w:szCs w:val="24"/>
+              </w:rPr>
+            </w:pPr>
+            <w:r>
+              <w:rPr>
+                <w:rFonts w:ascii="Times New Roman" w:hAnsi="Times New Roman" w:cs="Times New Roman"/>
+                <w:b/>
                 <w:sz w:val="24"/>
                 <w:szCs w:val="24"/>
               </w:rPr>
               <w:lastRenderedPageBreak/>
-              <w:t>pero ante una guerra abierta tanto en el interior como en el exterior, fue necesario tomar medidas excepcionales:</w:t>
-            </w:r>
-          </w:p>
-          <w:p>
-            <w:pPr>
-              <w:pStyle w:val="tab12"/>
-              <w:shd w:val="clear" w:color="auto" w:fill="FFFFFF"/>
-              <w:rPr>
-                <w:rFonts w:ascii="Times New Roman" w:hAnsi="Times New Roman" w:cs="Times New Roman"/>
-                <w:color w:val="auto"/>
-                <w:sz w:val="24"/>
-                <w:szCs w:val="24"/>
-              </w:rPr>
-            </w:pPr>
-            <w:r>
-              <w:rPr>
-                <w:rFonts w:ascii="Times New Roman" w:hAnsi="Times New Roman" w:cs="Times New Roman"/>
-                <w:color w:val="auto"/>
-                <w:sz w:val="24"/>
-                <w:szCs w:val="24"/>
-              </w:rPr>
-              <w:t xml:space="preserve">- Aplicación de una </w:t>
-            </w:r>
-            <w:r>
-              <w:rPr>
-                <w:rStyle w:val="negrita2"/>
-                <w:rFonts w:ascii="Times New Roman" w:hAnsi="Times New Roman" w:cs="Times New Roman"/>
-                <w:color w:val="auto"/>
-                <w:sz w:val="24"/>
-                <w:szCs w:val="24"/>
-              </w:rPr>
-              <w:t>economía de guerra</w:t>
-            </w:r>
-            <w:r>
-              <w:rPr>
-                <w:rFonts w:ascii="Times New Roman" w:hAnsi="Times New Roman" w:cs="Times New Roman"/>
-                <w:color w:val="auto"/>
-                <w:sz w:val="24"/>
-                <w:szCs w:val="24"/>
-              </w:rPr>
-              <w:t>.</w:t>
-            </w:r>
-          </w:p>
-          <w:p>
-            <w:pPr>
-              <w:pStyle w:val="tab12"/>
-              <w:shd w:val="clear" w:color="auto" w:fill="FFFFFF"/>
-              <w:rPr>
-                <w:rFonts w:ascii="Times New Roman" w:hAnsi="Times New Roman" w:cs="Times New Roman"/>
-                <w:color w:val="auto"/>
-                <w:sz w:val="24"/>
-                <w:szCs w:val="24"/>
-              </w:rPr>
-            </w:pPr>
-            <w:r>
-              <w:rPr>
-                <w:rFonts w:ascii="Times New Roman" w:hAnsi="Times New Roman" w:cs="Times New Roman"/>
-                <w:color w:val="auto"/>
-                <w:sz w:val="24"/>
-                <w:szCs w:val="24"/>
-              </w:rPr>
-              <w:t xml:space="preserve">- </w:t>
-            </w:r>
-            <w:r>
-              <w:rPr>
-                <w:rStyle w:val="negrita2"/>
-                <w:rFonts w:ascii="Times New Roman" w:hAnsi="Times New Roman" w:cs="Times New Roman"/>
-                <w:color w:val="auto"/>
-                <w:sz w:val="24"/>
-                <w:szCs w:val="24"/>
-              </w:rPr>
-              <w:t xml:space="preserve">Suspensión </w:t>
-            </w:r>
-            <w:r>
-              <w:rPr>
-                <w:rFonts w:ascii="Times New Roman" w:hAnsi="Times New Roman" w:cs="Times New Roman"/>
-                <w:color w:val="auto"/>
-                <w:sz w:val="24"/>
-                <w:szCs w:val="24"/>
-              </w:rPr>
-              <w:t xml:space="preserve">de los </w:t>
-            </w:r>
-            <w:r>
-              <w:rPr>
-                <w:rStyle w:val="negrita2"/>
-                <w:rFonts w:ascii="Times New Roman" w:hAnsi="Times New Roman" w:cs="Times New Roman"/>
-                <w:color w:val="auto"/>
-                <w:sz w:val="24"/>
-                <w:szCs w:val="24"/>
-              </w:rPr>
-              <w:t>derechos constitucionales</w:t>
-            </w:r>
-            <w:r>
-              <w:rPr>
-                <w:rFonts w:ascii="Times New Roman" w:hAnsi="Times New Roman" w:cs="Times New Roman"/>
-                <w:color w:val="auto"/>
-                <w:sz w:val="24"/>
-                <w:szCs w:val="24"/>
-              </w:rPr>
-              <w:t>.</w:t>
-            </w:r>
-          </w:p>
-          <w:p>
-            <w:pPr>
-              <w:pStyle w:val="normal2"/>
-              <w:shd w:val="clear" w:color="auto" w:fill="FFFFFF"/>
-              <w:rPr>
-                <w:rFonts w:ascii="Times New Roman" w:hAnsi="Times New Roman" w:cs="Times New Roman"/>
-                <w:color w:val="auto"/>
-                <w:sz w:val="24"/>
-                <w:szCs w:val="24"/>
-              </w:rPr>
-            </w:pPr>
-            <w:r>
-              <w:rPr>
-                <w:rFonts w:ascii="Times New Roman" w:hAnsi="Times New Roman" w:cs="Times New Roman"/>
-                <w:color w:val="auto"/>
-                <w:sz w:val="24"/>
-                <w:szCs w:val="24"/>
-              </w:rPr>
-              <w:t xml:space="preserve">En octubre de 1793 se creó el </w:t>
-            </w:r>
-            <w:r>
-              <w:rPr>
-                <w:rStyle w:val="negrita2"/>
-                <w:rFonts w:ascii="Times New Roman" w:hAnsi="Times New Roman" w:cs="Times New Roman"/>
-                <w:color w:val="auto"/>
-                <w:sz w:val="24"/>
-                <w:szCs w:val="24"/>
-              </w:rPr>
-              <w:t xml:space="preserve">Comité de Salud Pública </w:t>
-            </w:r>
-            <w:r>
-              <w:rPr>
-                <w:rFonts w:ascii="Times New Roman" w:hAnsi="Times New Roman" w:cs="Times New Roman"/>
-                <w:color w:val="auto"/>
-                <w:sz w:val="24"/>
-                <w:szCs w:val="24"/>
-              </w:rPr>
-              <w:t xml:space="preserve">(formado por doce miembros que ejercieron el poder de forma dictatorial), destinado a acabar con los enemigos de la revolución. Las detenciones y ejecuciones en la guillotina se extendieron, con lo que comenzó una etapa conocida como el </w:t>
-            </w:r>
-            <w:r>
-              <w:rPr>
-                <w:rStyle w:val="negrita2"/>
-                <w:rFonts w:ascii="Times New Roman" w:hAnsi="Times New Roman" w:cs="Times New Roman"/>
-                <w:color w:val="auto"/>
-                <w:sz w:val="24"/>
-                <w:szCs w:val="24"/>
-              </w:rPr>
-              <w:t>Terror</w:t>
-            </w:r>
-            <w:r>
-              <w:rPr>
-                <w:rFonts w:ascii="Times New Roman" w:hAnsi="Times New Roman" w:cs="Times New Roman"/>
-                <w:color w:val="auto"/>
-                <w:sz w:val="24"/>
-                <w:szCs w:val="24"/>
-              </w:rPr>
-              <w:t>.</w:t>
-            </w:r>
-          </w:p>
-          <w:p>
-            <w:pPr>
-              <w:pStyle w:val="normal2"/>
-              <w:shd w:val="clear" w:color="auto" w:fill="FFFFFF"/>
-              <w:rPr>
-                <w:rFonts w:ascii="Times New Roman" w:hAnsi="Times New Roman" w:cs="Times New Roman"/>
-                <w:color w:val="auto"/>
-                <w:sz w:val="24"/>
-                <w:szCs w:val="24"/>
-              </w:rPr>
-            </w:pPr>
-            <w:r>
-              <w:rPr>
-                <w:rFonts w:ascii="Times New Roman" w:hAnsi="Times New Roman" w:cs="Times New Roman"/>
-                <w:color w:val="009CDD"/>
-                <w:sz w:val="24"/>
-                <w:szCs w:val="24"/>
-              </w:rPr>
-              <w:t>El golpe de termidor</w:t>
-            </w:r>
-          </w:p>
-          <w:p>
-            <w:pPr>
-              <w:pStyle w:val="normal2"/>
-              <w:shd w:val="clear" w:color="auto" w:fill="FFFFFF"/>
-              <w:rPr>
-                <w:rFonts w:ascii="Times New Roman" w:hAnsi="Times New Roman" w:cs="Times New Roman"/>
-                <w:color w:val="auto"/>
-                <w:sz w:val="24"/>
-                <w:szCs w:val="24"/>
-              </w:rPr>
-            </w:pPr>
-            <w:r>
-              <w:rPr>
-                <w:rFonts w:ascii="Times New Roman" w:hAnsi="Times New Roman" w:cs="Times New Roman"/>
-                <w:color w:val="auto"/>
-                <w:sz w:val="24"/>
-                <w:szCs w:val="24"/>
-              </w:rPr>
-              <w:t xml:space="preserve">En julio de 1794, la </w:t>
-            </w:r>
-            <w:r>
-              <w:rPr>
-                <w:rStyle w:val="negrita2"/>
-                <w:rFonts w:ascii="Times New Roman" w:hAnsi="Times New Roman" w:cs="Times New Roman"/>
-                <w:color w:val="auto"/>
-                <w:sz w:val="24"/>
-                <w:szCs w:val="24"/>
-              </w:rPr>
-              <w:t>burguesía conservadora</w:t>
-            </w:r>
-            <w:r>
-              <w:rPr>
-                <w:rFonts w:ascii="Times New Roman" w:hAnsi="Times New Roman" w:cs="Times New Roman"/>
-                <w:color w:val="auto"/>
-                <w:sz w:val="24"/>
-                <w:szCs w:val="24"/>
-              </w:rPr>
-              <w:t>, atemorizada ante los excesos y radicalización de los jacobinos, acusó a Robespierre de tirano</w:t>
-            </w:r>
-            <w:r>
-              <w:rPr>
-                <w:rFonts w:ascii="Times New Roman" w:hAnsi="Times New Roman" w:cs="Times New Roman"/>
-                <w:color w:val="auto"/>
-                <w:sz w:val="24"/>
-                <w:szCs w:val="24"/>
-              </w:rPr>
-              <w:t>,</w:t>
-            </w:r>
-            <w:r>
-              <w:rPr>
-                <w:rFonts w:ascii="Times New Roman" w:hAnsi="Times New Roman" w:cs="Times New Roman"/>
-                <w:color w:val="auto"/>
-                <w:sz w:val="24"/>
-                <w:szCs w:val="24"/>
-              </w:rPr>
-              <w:t xml:space="preserve"> con el fin de derrocarlo. Este hecho fue conocido como el </w:t>
-            </w:r>
-            <w:r>
-              <w:rPr>
-                <w:rStyle w:val="negrita2"/>
-                <w:rFonts w:ascii="Times New Roman" w:hAnsi="Times New Roman" w:cs="Times New Roman"/>
-                <w:color w:val="auto"/>
-                <w:sz w:val="24"/>
-                <w:szCs w:val="24"/>
-              </w:rPr>
-              <w:t>golpe de termidor</w:t>
-            </w:r>
-            <w:r>
-              <w:rPr>
-                <w:rFonts w:ascii="Times New Roman" w:hAnsi="Times New Roman" w:cs="Times New Roman"/>
-                <w:color w:val="auto"/>
-                <w:sz w:val="24"/>
-                <w:szCs w:val="24"/>
-              </w:rPr>
-              <w:t>. El líder jacobino fue detenido y ejecutado en la guillotina y la burguesía conservadora recuperó el poder.</w:t>
-            </w:r>
-          </w:p>
-          <w:p>
-            <w:pPr>
-              <w:pStyle w:val="normal2"/>
-              <w:shd w:val="clear" w:color="auto" w:fill="FFFFFF"/>
-              <w:rPr>
-                <w:rFonts w:ascii="Times New Roman" w:hAnsi="Times New Roman" w:cs="Times New Roman"/>
-                <w:color w:val="auto"/>
-                <w:sz w:val="24"/>
-                <w:szCs w:val="24"/>
-              </w:rPr>
-            </w:pPr>
-            <w:r>
-              <w:rPr>
-                <w:rFonts w:ascii="Times New Roman" w:hAnsi="Times New Roman" w:cs="Times New Roman"/>
-                <w:color w:val="auto"/>
-                <w:sz w:val="24"/>
-                <w:szCs w:val="24"/>
-              </w:rPr>
-              <w:t xml:space="preserve">La </w:t>
-            </w:r>
-            <w:r>
-              <w:rPr>
-                <w:rStyle w:val="negrita2"/>
-                <w:rFonts w:ascii="Times New Roman" w:hAnsi="Times New Roman" w:cs="Times New Roman"/>
-                <w:color w:val="auto"/>
-                <w:sz w:val="24"/>
-                <w:szCs w:val="24"/>
-              </w:rPr>
-              <w:t xml:space="preserve">Convención termidoriana </w:t>
-            </w:r>
-            <w:r>
-              <w:rPr>
-                <w:rFonts w:ascii="Times New Roman" w:hAnsi="Times New Roman" w:cs="Times New Roman"/>
-                <w:color w:val="auto"/>
-                <w:sz w:val="24"/>
-                <w:szCs w:val="24"/>
-              </w:rPr>
-              <w:t xml:space="preserve">aprobó una nueva </w:t>
-            </w:r>
-            <w:r>
-              <w:rPr>
-                <w:rStyle w:val="negrita2"/>
-                <w:rFonts w:ascii="Times New Roman" w:hAnsi="Times New Roman" w:cs="Times New Roman"/>
-                <w:color w:val="auto"/>
-                <w:sz w:val="24"/>
-                <w:szCs w:val="24"/>
-              </w:rPr>
-              <w:t xml:space="preserve">Constitución </w:t>
-            </w:r>
-            <w:r>
-              <w:rPr>
-                <w:rFonts w:ascii="Times New Roman" w:hAnsi="Times New Roman" w:cs="Times New Roman"/>
-                <w:color w:val="auto"/>
-                <w:sz w:val="24"/>
-                <w:szCs w:val="24"/>
-              </w:rPr>
-              <w:t>que estableció:</w:t>
-            </w:r>
-          </w:p>
-          <w:p>
-            <w:pPr>
-              <w:pStyle w:val="tab12"/>
-              <w:shd w:val="clear" w:color="auto" w:fill="FFFFFF"/>
-              <w:rPr>
-                <w:rFonts w:ascii="Times New Roman" w:hAnsi="Times New Roman" w:cs="Times New Roman"/>
-                <w:color w:val="auto"/>
-                <w:sz w:val="24"/>
-                <w:szCs w:val="24"/>
-              </w:rPr>
-            </w:pPr>
-            <w:r>
-              <w:rPr>
-                <w:rFonts w:ascii="Times New Roman" w:hAnsi="Times New Roman" w:cs="Times New Roman"/>
-                <w:color w:val="auto"/>
-                <w:sz w:val="24"/>
-                <w:szCs w:val="24"/>
-              </w:rPr>
-              <w:t xml:space="preserve">- Gobierno colegiado: </w:t>
-            </w:r>
-            <w:r>
-              <w:rPr>
-                <w:rStyle w:val="negrita2"/>
-                <w:rFonts w:ascii="Times New Roman" w:hAnsi="Times New Roman" w:cs="Times New Roman"/>
-                <w:color w:val="auto"/>
-                <w:sz w:val="24"/>
-                <w:szCs w:val="24"/>
-              </w:rPr>
-              <w:t>Directorio</w:t>
-            </w:r>
-            <w:r>
-              <w:rPr>
-                <w:rFonts w:ascii="Times New Roman" w:hAnsi="Times New Roman" w:cs="Times New Roman"/>
-                <w:color w:val="auto"/>
-                <w:sz w:val="24"/>
-                <w:szCs w:val="24"/>
-              </w:rPr>
-              <w:t>.</w:t>
-            </w:r>
-          </w:p>
-          <w:p>
-            <w:pPr>
-              <w:pStyle w:val="tab12"/>
-              <w:shd w:val="clear" w:color="auto" w:fill="FFFFFF"/>
-              <w:rPr>
-                <w:rFonts w:ascii="Times New Roman" w:hAnsi="Times New Roman" w:cs="Times New Roman"/>
-                <w:color w:val="auto"/>
-                <w:sz w:val="24"/>
-                <w:szCs w:val="24"/>
-              </w:rPr>
-            </w:pPr>
-            <w:r>
-              <w:rPr>
-                <w:rFonts w:ascii="Times New Roman" w:hAnsi="Times New Roman" w:cs="Times New Roman"/>
-                <w:color w:val="auto"/>
-                <w:sz w:val="24"/>
-                <w:szCs w:val="24"/>
-              </w:rPr>
-              <w:t>- Sufragio censitario.</w:t>
-            </w:r>
-          </w:p>
-          <w:p>
-            <w:pPr>
-              <w:pStyle w:val="tab12"/>
-              <w:shd w:val="clear" w:color="auto" w:fill="FFFFFF"/>
-              <w:rPr>
-                <w:rFonts w:ascii="Times New Roman" w:hAnsi="Times New Roman" w:cs="Times New Roman"/>
-                <w:color w:val="auto"/>
-                <w:sz w:val="24"/>
-                <w:szCs w:val="24"/>
-              </w:rPr>
-            </w:pPr>
-            <w:r>
-              <w:rPr>
-                <w:rFonts w:ascii="Times New Roman" w:hAnsi="Times New Roman" w:cs="Times New Roman"/>
-                <w:color w:val="auto"/>
-                <w:sz w:val="24"/>
-                <w:szCs w:val="24"/>
-              </w:rPr>
-              <w:t xml:space="preserve">- Sistema bicameral: </w:t>
-            </w:r>
-            <w:r>
-              <w:rPr>
-                <w:rStyle w:val="negrita2"/>
-                <w:rFonts w:ascii="Times New Roman" w:hAnsi="Times New Roman" w:cs="Times New Roman"/>
-                <w:color w:val="auto"/>
-                <w:sz w:val="24"/>
-                <w:szCs w:val="24"/>
-              </w:rPr>
-              <w:t xml:space="preserve">Consejo de los Quinientos </w:t>
-            </w:r>
-            <w:r>
-              <w:rPr>
-                <w:rFonts w:ascii="Times New Roman" w:hAnsi="Times New Roman" w:cs="Times New Roman"/>
-                <w:color w:val="auto"/>
-                <w:sz w:val="24"/>
-                <w:szCs w:val="24"/>
-              </w:rPr>
-              <w:t xml:space="preserve">y </w:t>
-            </w:r>
-            <w:r>
-              <w:rPr>
-                <w:rStyle w:val="negrita2"/>
-                <w:rFonts w:ascii="Times New Roman" w:hAnsi="Times New Roman" w:cs="Times New Roman"/>
-                <w:color w:val="auto"/>
-                <w:sz w:val="24"/>
-                <w:szCs w:val="24"/>
-              </w:rPr>
-              <w:t>Consejo de los Ancianos</w:t>
-            </w:r>
-            <w:r>
-              <w:rPr>
-                <w:rFonts w:ascii="Times New Roman" w:hAnsi="Times New Roman" w:cs="Times New Roman"/>
-                <w:color w:val="auto"/>
-                <w:sz w:val="24"/>
-                <w:szCs w:val="24"/>
-              </w:rPr>
-              <w:t>.</w:t>
-            </w:r>
-          </w:p>
-          <w:p>
-            <w:pPr>
-              <w:pStyle w:val="tab12"/>
-              <w:shd w:val="clear" w:color="auto" w:fill="FFFFFF"/>
-              <w:rPr>
-                <w:rFonts w:ascii="Times New Roman" w:hAnsi="Times New Roman" w:cs="Times New Roman"/>
-                <w:color w:val="auto"/>
-                <w:sz w:val="24"/>
-                <w:szCs w:val="24"/>
-              </w:rPr>
-            </w:pPr>
-            <w:r>
-              <w:rPr>
-                <w:rFonts w:ascii="Times New Roman" w:hAnsi="Times New Roman" w:cs="Times New Roman"/>
-                <w:color w:val="auto"/>
-                <w:sz w:val="24"/>
-                <w:szCs w:val="24"/>
-              </w:rPr>
-              <w:t>- Suspensión de ayudas sociales.</w:t>
-            </w:r>
-          </w:p>
-          <w:p>
-            <w:pPr>
-              <w:pStyle w:val="tab12"/>
-              <w:shd w:val="clear" w:color="auto" w:fill="FFFFFF"/>
-              <w:rPr>
-                <w:rFonts w:ascii="Times New Roman" w:hAnsi="Times New Roman" w:cs="Times New Roman"/>
-                <w:color w:val="auto"/>
-                <w:sz w:val="24"/>
-                <w:szCs w:val="24"/>
-              </w:rPr>
-            </w:pPr>
-            <w:r>
-              <w:rPr>
-                <w:rFonts w:ascii="Times New Roman" w:hAnsi="Times New Roman" w:cs="Times New Roman"/>
-                <w:color w:val="auto"/>
-                <w:sz w:val="24"/>
-                <w:szCs w:val="24"/>
-              </w:rPr>
-              <w:t>- Venta de tierras expropiadas.</w:t>
-            </w:r>
-          </w:p>
-          <w:p>
-            <w:pPr>
-              <w:pStyle w:val="cabecera32"/>
-              <w:shd w:val="clear" w:color="auto" w:fill="FFFFFF"/>
-              <w:rPr>
-                <w:rFonts w:ascii="Times New Roman" w:hAnsi="Times New Roman" w:cs="Times New Roman"/>
-                <w:sz w:val="24"/>
-                <w:szCs w:val="24"/>
-              </w:rPr>
-            </w:pPr>
-            <w:r>
-              <w:rPr>
-                <w:rFonts w:ascii="Times New Roman" w:hAnsi="Times New Roman" w:cs="Times New Roman"/>
-                <w:sz w:val="24"/>
-                <w:szCs w:val="24"/>
-              </w:rPr>
-              <w:t>El Directorio (1795-1799)</w:t>
-            </w:r>
-          </w:p>
-          <w:p>
-            <w:pPr>
-              <w:pStyle w:val="normal2"/>
-              <w:shd w:val="clear" w:color="auto" w:fill="FFFFFF"/>
-              <w:rPr>
-                <w:rFonts w:ascii="Times New Roman" w:hAnsi="Times New Roman" w:cs="Times New Roman"/>
-                <w:sz w:val="24"/>
-                <w:szCs w:val="24"/>
-              </w:rPr>
-            </w:pPr>
-            <w:r>
-              <w:rPr>
-                <w:rFonts w:ascii="Times New Roman" w:hAnsi="Times New Roman" w:cs="Times New Roman"/>
-                <w:color w:val="auto"/>
-                <w:sz w:val="24"/>
-                <w:szCs w:val="24"/>
-              </w:rPr>
-              <w:t xml:space="preserve">Entre noviembre de 1795 y 1799, el gobierno fue ejercido por los cinco miembros que constituían el Directorio. Sin embargo, ante las victorias electorales de los jacobinos en los comicios de 1799, se propició que el joven general </w:t>
-            </w:r>
-            <w:r>
-              <w:rPr>
-                <w:rStyle w:val="negrita2"/>
-                <w:rFonts w:ascii="Times New Roman" w:hAnsi="Times New Roman" w:cs="Times New Roman"/>
-                <w:color w:val="auto"/>
-                <w:sz w:val="24"/>
-                <w:szCs w:val="24"/>
-              </w:rPr>
-              <w:t xml:space="preserve">Napoleón Bonaparte </w:t>
-            </w:r>
-            <w:r>
-              <w:rPr>
-                <w:rFonts w:ascii="Times New Roman" w:hAnsi="Times New Roman" w:cs="Times New Roman"/>
-                <w:color w:val="auto"/>
-                <w:sz w:val="24"/>
-                <w:szCs w:val="24"/>
-              </w:rPr>
-              <w:t>protagonizase un golpe de Estado. Este abrió un nuevo per</w:t>
-            </w:r>
-            <w:r>
-              <w:rPr>
-                <w:rFonts w:ascii="Times New Roman" w:hAnsi="Times New Roman" w:cs="Times New Roman"/>
-                <w:color w:val="auto"/>
-                <w:sz w:val="24"/>
-                <w:szCs w:val="24"/>
-              </w:rPr>
-              <w:t>i</w:t>
-            </w:r>
-            <w:r>
-              <w:rPr>
-                <w:rFonts w:ascii="Times New Roman" w:hAnsi="Times New Roman" w:cs="Times New Roman"/>
-                <w:color w:val="auto"/>
-                <w:sz w:val="24"/>
-                <w:szCs w:val="24"/>
-              </w:rPr>
-              <w:t xml:space="preserve">odo: el </w:t>
-            </w:r>
-            <w:r>
-              <w:rPr>
-                <w:rStyle w:val="negrita2"/>
-                <w:rFonts w:ascii="Times New Roman" w:hAnsi="Times New Roman" w:cs="Times New Roman"/>
-                <w:color w:val="auto"/>
-                <w:sz w:val="24"/>
-                <w:szCs w:val="24"/>
-              </w:rPr>
-              <w:t xml:space="preserve">Consulado </w:t>
-            </w:r>
-            <w:r>
-              <w:rPr>
-                <w:rFonts w:ascii="Times New Roman" w:hAnsi="Times New Roman" w:cs="Times New Roman"/>
-                <w:color w:val="auto"/>
-                <w:sz w:val="24"/>
-                <w:szCs w:val="24"/>
-              </w:rPr>
-              <w:t>(1799-1804).</w:t>
-            </w:r>
-          </w:p>
-          <w:p>
-            <w:pPr>
-              <w:rPr>
-                <w:rFonts w:ascii="Times New Roman" w:hAnsi="Times New Roman" w:cs="Times New Roman"/>
-                <w:b/>
-                <w:sz w:val="24"/>
-                <w:szCs w:val="24"/>
-              </w:rPr>
-            </w:pPr>
-            <w:r>
-              <w:rPr>
-                <w:rFonts w:ascii="Times New Roman" w:hAnsi="Times New Roman" w:cs="Times New Roman"/>
-                <w:b/>
-                <w:sz w:val="24"/>
-                <w:szCs w:val="24"/>
-                <w:highlight w:val="green"/>
-              </w:rPr>
-              <w:t xml:space="preserve">FICHA DEL </w:t>
-            </w:r>
-            <w:r>
-              <w:rPr>
-                <w:rFonts w:ascii="Times New Roman" w:hAnsi="Times New Roman" w:cs="Times New Roman"/>
-                <w:b/>
-                <w:sz w:val="24"/>
-                <w:szCs w:val="24"/>
-              </w:rPr>
-              <w:t>DOCENTE</w:t>
-            </w:r>
-          </w:p>
-          <w:p>
-            <w:pPr>
-              <w:rPr>
-                <w:rFonts w:ascii="Times New Roman" w:hAnsi="Times New Roman" w:cs="Times New Roman"/>
-                <w:b/>
-                <w:sz w:val="24"/>
-                <w:szCs w:val="24"/>
-              </w:rPr>
-            </w:pPr>
-          </w:p>
-          <w:p>
-            <w:pPr>
-              <w:rPr>
-                <w:rFonts w:ascii="Times New Roman" w:hAnsi="Times New Roman" w:cs="Times New Roman"/>
-                <w:b/>
-                <w:sz w:val="24"/>
-                <w:szCs w:val="24"/>
-              </w:rPr>
-            </w:pPr>
-            <w:r>
-              <w:rPr>
-                <w:rFonts w:ascii="Times New Roman" w:hAnsi="Times New Roman" w:cs="Times New Roman"/>
-                <w:b/>
-                <w:sz w:val="24"/>
-                <w:szCs w:val="24"/>
-              </w:rPr>
-              <w:t>Título:</w:t>
-            </w:r>
-            <w:r>
-              <w:rPr>
-                <w:rFonts w:ascii="Times New Roman" w:hAnsi="Times New Roman" w:cs="Times New Roman"/>
-                <w:sz w:val="24"/>
-                <w:szCs w:val="24"/>
-              </w:rPr>
-              <w:t xml:space="preserve"> </w:t>
-            </w:r>
-            <w:r>
-              <w:rPr>
-                <w:rFonts w:ascii="Times New Roman" w:hAnsi="Times New Roman" w:cs="Times New Roman"/>
-                <w:kern w:val="36"/>
-                <w:sz w:val="24"/>
-                <w:szCs w:val="24"/>
-              </w:rPr>
-              <w:t xml:space="preserve">La Revolución </w:t>
-            </w:r>
-            <w:r>
-              <w:rPr>
-                <w:rFonts w:ascii="Times New Roman" w:hAnsi="Times New Roman" w:cs="Times New Roman"/>
-                <w:kern w:val="36"/>
-                <w:sz w:val="24"/>
-                <w:szCs w:val="24"/>
-              </w:rPr>
-              <w:t>f</w:t>
-            </w:r>
-            <w:r>
-              <w:rPr>
-                <w:rFonts w:ascii="Times New Roman" w:hAnsi="Times New Roman" w:cs="Times New Roman"/>
-                <w:kern w:val="36"/>
-                <w:sz w:val="24"/>
-                <w:szCs w:val="24"/>
-              </w:rPr>
-              <w:t>rancesa</w:t>
-            </w:r>
-          </w:p>
-          <w:p>
-            <w:pPr>
-              <w:rPr>
-                <w:rFonts w:ascii="Times New Roman" w:hAnsi="Times New Roman" w:cs="Times New Roman"/>
-                <w:b/>
-                <w:sz w:val="24"/>
-                <w:szCs w:val="24"/>
-              </w:rPr>
-            </w:pPr>
-            <w:r>
-              <w:rPr>
-                <w:rFonts w:ascii="Times New Roman" w:hAnsi="Times New Roman" w:cs="Times New Roman"/>
-                <w:b/>
-                <w:sz w:val="24"/>
-                <w:szCs w:val="24"/>
-              </w:rPr>
-              <w:t>Descripción:</w:t>
-            </w:r>
-            <w:r>
-              <w:rPr>
-                <w:rFonts w:ascii="Times New Roman" w:hAnsi="Times New Roman" w:cs="Times New Roman"/>
-                <w:sz w:val="24"/>
-                <w:szCs w:val="24"/>
-              </w:rPr>
-              <w:t xml:space="preserve"> V</w:t>
-            </w:r>
-            <w:r>
-              <w:rPr>
-                <w:rFonts w:ascii="Times New Roman" w:hAnsi="Times New Roman" w:cs="Times New Roman"/>
-                <w:sz w:val="24"/>
-                <w:szCs w:val="24"/>
-              </w:rPr>
-              <w:t>i</w:t>
-            </w:r>
-            <w:r>
-              <w:rPr>
-                <w:rFonts w:ascii="Times New Roman" w:hAnsi="Times New Roman" w:cs="Times New Roman"/>
-                <w:sz w:val="24"/>
-                <w:szCs w:val="24"/>
-              </w:rPr>
-              <w:t>deo que presenta las causas, la naturaleza y el desarrollo de la revolución francesa</w:t>
-            </w:r>
-          </w:p>
-          <w:p>
-            <w:pPr>
-              <w:rPr>
-                <w:rFonts w:ascii="Times New Roman" w:hAnsi="Times New Roman" w:cs="Times New Roman"/>
-                <w:b/>
-                <w:sz w:val="24"/>
-                <w:szCs w:val="24"/>
-              </w:rPr>
-            </w:pPr>
-            <w:r>
-              <w:rPr>
-                <w:rFonts w:ascii="Times New Roman" w:hAnsi="Times New Roman" w:cs="Times New Roman"/>
-                <w:b/>
-                <w:sz w:val="24"/>
-                <w:szCs w:val="24"/>
-              </w:rPr>
-              <w:t xml:space="preserve">Temporalización: </w:t>
-            </w:r>
-            <w:r>
-              <w:rPr>
-                <w:rFonts w:ascii="Times New Roman" w:hAnsi="Times New Roman" w:cs="Times New Roman"/>
-                <w:sz w:val="24"/>
-                <w:szCs w:val="24"/>
-              </w:rPr>
-              <w:t>50 minutos</w:t>
-            </w:r>
-          </w:p>
-          <w:p>
-            <w:pPr>
-              <w:rPr>
-                <w:rFonts w:ascii="Times New Roman" w:hAnsi="Times New Roman" w:cs="Times New Roman"/>
-                <w:b/>
-                <w:sz w:val="24"/>
-                <w:szCs w:val="24"/>
-              </w:rPr>
-            </w:pPr>
-            <w:r>
-              <w:rPr>
-                <w:rFonts w:ascii="Times New Roman" w:hAnsi="Times New Roman" w:cs="Times New Roman"/>
-                <w:b/>
-                <w:sz w:val="24"/>
-                <w:szCs w:val="24"/>
-              </w:rPr>
-              <w:lastRenderedPageBreak/>
-              <w:t xml:space="preserve">Tipo de recurso: </w:t>
-            </w:r>
-            <w:r>
-              <w:rPr>
-                <w:rFonts w:ascii="Times New Roman" w:hAnsi="Times New Roman" w:cs="Times New Roman"/>
-                <w:sz w:val="24"/>
-                <w:szCs w:val="24"/>
-              </w:rPr>
-              <w:t>video</w:t>
-            </w:r>
-          </w:p>
-          <w:p>
-            <w:pPr>
-              <w:rPr>
-                <w:rFonts w:ascii="Times New Roman" w:hAnsi="Times New Roman" w:cs="Times New Roman"/>
-                <w:b/>
-                <w:sz w:val="24"/>
-                <w:szCs w:val="24"/>
-              </w:rPr>
-            </w:pPr>
-            <w:r>
-              <w:rPr>
-                <w:rFonts w:ascii="Times New Roman" w:hAnsi="Times New Roman" w:cs="Times New Roman"/>
-                <w:b/>
-                <w:sz w:val="24"/>
-                <w:szCs w:val="24"/>
-              </w:rPr>
               <w:t>Competencia:</w:t>
             </w:r>
             <w:r>
@@ -33993,7 +33978,6 @@
                 <w:sz w:val="24"/>
                 <w:szCs w:val="24"/>
               </w:rPr>
-              <w:lastRenderedPageBreak/>
               <w:t>Código</w:t>
             </w:r>
           </w:p>
@@ -34064,6 +34048,7 @@
                 <w:sz w:val="24"/>
                 <w:szCs w:val="24"/>
               </w:rPr>
+              <w:lastRenderedPageBreak/>
               <w:t>Ubicación en Aula Planeta</w:t>
             </w:r>
           </w:p>
@@ -35116,40 +35101,31 @@
                 <w:szCs w:val="24"/>
                 <w:lang w:val="es-CO" w:eastAsia="es-CO"/>
               </w:rPr>
-              <w:t xml:space="preserve">odo estudiado, que los sitúen a </w:t>
-            </w:r>
-            <w:r>
-              <w:rPr>
-                <w:rFonts w:ascii="Times New Roman" w:eastAsia="Times New Roman" w:hAnsi="Times New Roman" w:cs="Times New Roman"/>
+              <w:t>odo estudiado, que los sitúen a nivel cronológico y que expliquen su importancia.</w:t>
+            </w:r>
+          </w:p>
+          <w:p>
+            <w:pPr>
+              <w:spacing w:before="375" w:after="120" w:line="270" w:lineRule="atLeast"/>
+              <w:rPr>
+                <w:rFonts w:ascii="Times New Roman" w:eastAsia="Times New Roman" w:hAnsi="Times New Roman" w:cs="Times New Roman"/>
+                <w:b/>
+                <w:bCs/>
+                <w:sz w:val="24"/>
+                <w:szCs w:val="24"/>
+                <w:lang w:val="es-CO" w:eastAsia="es-CO"/>
+              </w:rPr>
+            </w:pPr>
+            <w:r>
+              <w:rPr>
+                <w:rFonts w:ascii="Times New Roman" w:eastAsia="Times New Roman" w:hAnsi="Times New Roman" w:cs="Times New Roman"/>
+                <w:b/>
+                <w:bCs/>
                 <w:sz w:val="24"/>
                 <w:szCs w:val="24"/>
                 <w:lang w:val="es-CO" w:eastAsia="es-CO"/>
               </w:rPr>
               <w:lastRenderedPageBreak/>
-              <w:t>nivel cronológico y que expliquen su importancia.</w:t>
-            </w:r>
-          </w:p>
-          <w:p>
-            <w:pPr>
-              <w:spacing w:before="375" w:after="120" w:line="270" w:lineRule="atLeast"/>
-              <w:rPr>
-                <w:rFonts w:ascii="Times New Roman" w:eastAsia="Times New Roman" w:hAnsi="Times New Roman" w:cs="Times New Roman"/>
-                <w:b/>
-                <w:bCs/>
-                <w:sz w:val="24"/>
-                <w:szCs w:val="24"/>
-                <w:lang w:val="es-CO" w:eastAsia="es-CO"/>
-              </w:rPr>
-            </w:pPr>
-            <w:r>
-              <w:rPr>
-                <w:rFonts w:ascii="Times New Roman" w:eastAsia="Times New Roman" w:hAnsi="Times New Roman" w:cs="Times New Roman"/>
-                <w:b/>
-                <w:bCs/>
-                <w:sz w:val="24"/>
-                <w:szCs w:val="24"/>
-                <w:lang w:val="es-CO" w:eastAsia="es-CO"/>
-              </w:rPr>
               <w:t>Durante la presentación</w:t>
             </w:r>
           </w:p>
@@ -35689,7 +35665,6 @@
                 <w:sz w:val="24"/>
                 <w:szCs w:val="24"/>
               </w:rPr>
-              <w:lastRenderedPageBreak/>
               <w:t>Mapa conceptual</w:t>
             </w:r>
           </w:p>
@@ -35718,6 +35693,7 @@
                 <w:sz w:val="24"/>
                 <w:szCs w:val="24"/>
               </w:rPr>
+              <w:lastRenderedPageBreak/>
               <w:t>Código</w:t>
             </w:r>
           </w:p>
@@ -36492,7 +36468,7 @@
 
 <file path=word/comments.xml><?xml version="1.0" encoding="utf-8"?>
 <w:comments xmlns:wpc="http://schemas.microsoft.com/office/word/2010/wordprocessingCanvas" xmlns:mc="http://schemas.openxmlformats.org/markup-compatibility/2006" xmlns:o="urn:schemas-microsoft-com:office:office" xmlns:r="http://schemas.openxmlformats.org/officeDocument/2006/relationships" xmlns:m="http://schemas.openxmlformats.org/officeDocument/2006/math" xmlns:v="urn:schemas-microsoft-com:vml" xmlns:wp14="http://schemas.microsoft.com/office/word/2010/wordprocessingDrawing" xmlns:wp="http://schemas.openxmlformats.org/drawingml/2006/wordprocessingDrawing" xmlns:w10="urn:schemas-microsoft-com:office:word" xmlns:w="http://schemas.openxmlformats.org/wordprocessingml/2006/main" xmlns:w14="http://schemas.microsoft.com/office/word/2010/wordml" xmlns:wpg="http://schemas.microsoft.com/office/word/2010/wordprocessingGroup" xmlns:wpi="http://schemas.microsoft.com/office/word/2010/wordprocessingInk" xmlns:wne="http://schemas.microsoft.com/office/word/2006/wordml" xmlns:wps="http://schemas.microsoft.com/office/word/2010/wordprocessingShape" mc:Ignorable="w14 wp14">
-  <w:comment w:id="1" w:author="ANA MARIA LARA" w:date="2015-03-01T22:42:00Z" w:initials="AML">
+  <w:comment w:id="0" w:author="ANA MARIA LARA" w:date="2015-03-01T22:42:00Z" w:initials="AML">
     <w:p>
       <w:pPr>
         <w:pStyle w:val="Textocomentario"/>
@@ -40961,7 +40937,7 @@
 </file>
 
 <file path=customXml/itemProps1.xml><?xml version="1.0" encoding="utf-8"?>
-<ds:datastoreItem xmlns:ds="http://schemas.openxmlformats.org/officeDocument/2006/customXml" ds:itemID="{B5C56CD1-4F20-4B85-8765-D403EA13B294}">
+<ds:datastoreItem xmlns:ds="http://schemas.openxmlformats.org/officeDocument/2006/customXml" ds:itemID="{C5FDC661-9F02-4C67-9D7C-CBEF235FF7CD}">
   <ds:schemaRefs>
     <ds:schemaRef ds:uri="http://schemas.openxmlformats.org/officeDocument/2006/bibliography"/>
   </ds:schemaRefs>

</xml_diff>

<commit_message>
Guiones 1 y 2 de grado 9. Guion 1 de grado 8.
Incluye esqueletos y recursos.
</commit_message>
<xml_diff>
--- a/fuentes/contenidos/grado08/guion01/CS_08_01_CO.docx
+++ b/fuentes/contenidos/grado08/guion01/CS_08_01_CO.docx
@@ -2218,7 +2218,18 @@
                 <w:sz w:val="24"/>
                 <w:szCs w:val="24"/>
               </w:rPr>
-              <w:t>Ubicación en Aula Planeta</w:t>
+              <w:t xml:space="preserve">Ubicación en Aula </w:t>
+            </w:r>
+            <w:r>
+              <w:rPr>
+                <w:rFonts w:ascii="Times New Roman" w:hAnsi="Times New Roman" w:cs="Times New Roman"/>
+                <w:b/>
+                <w:color w:val="000000" w:themeColor="text1"/>
+                <w:sz w:val="24"/>
+                <w:szCs w:val="24"/>
+              </w:rPr>
+              <w:lastRenderedPageBreak/>
+              <w:t>Planeta</w:t>
             </w:r>
           </w:p>
         </w:tc>
@@ -2242,6 +2253,7 @@
                 <w:sz w:val="24"/>
                 <w:szCs w:val="24"/>
               </w:rPr>
+              <w:lastRenderedPageBreak/>
               <w:t xml:space="preserve">4º ESO/ Ciencias sociales, geografía e historia/El fin del Antiguo </w:t>
             </w:r>
             <w:r>
@@ -2251,6 +2263,7 @@
                 <w:sz w:val="24"/>
                 <w:szCs w:val="24"/>
               </w:rPr>
+              <w:lastRenderedPageBreak/>
               <w:t xml:space="preserve">4º ESO/ Ciencias sociales, geografía e historia/El fin del Antiguo </w:t>
             </w:r>
             <w:r>
@@ -2315,6 +2328,7 @@
                 <w:sz w:val="24"/>
                 <w:szCs w:val="24"/>
               </w:rPr>
+              <w:lastRenderedPageBreak/>
               <w:t>Cambio (descripción o capturas de pantallas)</w:t>
             </w:r>
           </w:p>
@@ -2424,7 +2438,25 @@
                 <w:sz w:val="24"/>
                 <w:szCs w:val="24"/>
               </w:rPr>
-              <w:t xml:space="preserve"> Video que presenta los rasgos definitorios de la monarquía absoluta</w:t>
+              <w:t xml:space="preserve"> </w:t>
+            </w:r>
+            <w:r>
+              <w:rPr>
+                <w:rFonts w:ascii="Times New Roman" w:hAnsi="Times New Roman"/>
+                <w:color w:val="000000" w:themeColor="text1"/>
+                <w:sz w:val="24"/>
+                <w:szCs w:val="24"/>
+              </w:rPr>
+              <w:t>V</w:t>
+            </w:r>
+            <w:r>
+              <w:rPr>
+                <w:rFonts w:ascii="Times New Roman" w:hAnsi="Times New Roman"/>
+                <w:color w:val="000000" w:themeColor="text1"/>
+                <w:sz w:val="24"/>
+                <w:szCs w:val="24"/>
+              </w:rPr>
+              <w:t>ideo que presenta los rasgos definitorios de la monarquía absoluta</w:t>
             </w:r>
           </w:p>
           <w:p>
@@ -2454,7 +2486,25 @@
                 <w:sz w:val="24"/>
                 <w:szCs w:val="24"/>
               </w:rPr>
-              <w:t xml:space="preserve"> exposición</w:t>
+              <w:t xml:space="preserve"> </w:t>
+            </w:r>
+            <w:r>
+              <w:rPr>
+                <w:rFonts w:ascii="Times New Roman" w:hAnsi="Times New Roman"/>
+                <w:color w:val="000000" w:themeColor="text1"/>
+                <w:sz w:val="24"/>
+                <w:szCs w:val="24"/>
+              </w:rPr>
+              <w:t>E</w:t>
+            </w:r>
+            <w:r>
+              <w:rPr>
+                <w:rFonts w:ascii="Times New Roman" w:hAnsi="Times New Roman"/>
+                <w:color w:val="000000" w:themeColor="text1"/>
+                <w:sz w:val="24"/>
+                <w:szCs w:val="24"/>
+              </w:rPr>
+              <w:t>xposición</w:t>
             </w:r>
           </w:p>
           <w:p>
@@ -2475,16 +2525,54 @@
                 <w:sz w:val="24"/>
                 <w:szCs w:val="24"/>
               </w:rPr>
-              <w:t>Tipo de media:</w:t>
+              <w:t xml:space="preserve">Tipo de </w:t>
             </w:r>
             <w:r>
               <w:rPr>
                 <w:rFonts w:ascii="Times New Roman" w:hAnsi="Times New Roman"/>
-                <w:color w:val="000000" w:themeColor="text1"/>
-                <w:sz w:val="24"/>
-                <w:szCs w:val="24"/>
-              </w:rPr>
-              <w:t xml:space="preserve"> video</w:t>
+                <w:b/>
+                <w:color w:val="000000" w:themeColor="text1"/>
+                <w:sz w:val="24"/>
+                <w:szCs w:val="24"/>
+              </w:rPr>
+              <w:t>recurso</w:t>
+            </w:r>
+            <w:r>
+              <w:rPr>
+                <w:rFonts w:ascii="Times New Roman" w:hAnsi="Times New Roman"/>
+                <w:b/>
+                <w:color w:val="000000" w:themeColor="text1"/>
+                <w:sz w:val="24"/>
+                <w:szCs w:val="24"/>
+              </w:rPr>
+              <w:t>:</w:t>
+            </w:r>
+            <w:r>
+              <w:rPr>
+                <w:rFonts w:ascii="Times New Roman" w:hAnsi="Times New Roman"/>
+                <w:color w:val="000000" w:themeColor="text1"/>
+                <w:sz w:val="24"/>
+                <w:szCs w:val="24"/>
+              </w:rPr>
+              <w:t xml:space="preserve"> </w:t>
+            </w:r>
+            <w:r>
+              <w:rPr>
+                <w:rFonts w:ascii="Times New Roman" w:hAnsi="Times New Roman"/>
+                <w:color w:val="000000" w:themeColor="text1"/>
+                <w:sz w:val="24"/>
+                <w:szCs w:val="24"/>
+              </w:rPr>
+              <w:t>V</w:t>
+            </w:r>
+            <w:r>
+              <w:rPr>
+                <w:rFonts w:ascii="Times New Roman" w:hAnsi="Times New Roman"/>
+                <w:color w:val="000000" w:themeColor="text1"/>
+                <w:sz w:val="24"/>
+                <w:szCs w:val="24"/>
+              </w:rPr>
+              <w:t>ideo</w:t>
             </w:r>
           </w:p>
           <w:p>
@@ -2505,45 +2593,47 @@
                 <w:sz w:val="24"/>
                 <w:szCs w:val="24"/>
               </w:rPr>
-              <w:t>Palab</w:t>
+              <w:t>Temporalización:</w:t>
             </w:r>
             <w:r>
               <w:rPr>
                 <w:rFonts w:ascii="Times New Roman" w:hAnsi="Times New Roman"/>
-                <w:b/>
-                <w:color w:val="000000" w:themeColor="text1"/>
-                <w:sz w:val="24"/>
-                <w:szCs w:val="24"/>
-              </w:rPr>
-              <w:t>r</w:t>
-            </w:r>
-            <w:r>
+                <w:color w:val="000000" w:themeColor="text1"/>
+                <w:sz w:val="24"/>
+                <w:szCs w:val="24"/>
+              </w:rPr>
+              <w:t xml:space="preserve"> 30 minutos</w:t>
+            </w:r>
+          </w:p>
+          <w:p>
+            <w:pPr>
+              <w:pStyle w:val="Textocomentario"/>
               <w:rPr>
                 <w:rFonts w:ascii="Times New Roman" w:hAnsi="Times New Roman"/>
-                <w:b/>
-                <w:color w:val="000000" w:themeColor="text1"/>
-                <w:sz w:val="24"/>
-                <w:szCs w:val="24"/>
-              </w:rPr>
-              <w:t>as clave:</w:t>
-            </w:r>
+                <w:color w:val="000000" w:themeColor="text1"/>
+                <w:sz w:val="24"/>
+                <w:szCs w:val="24"/>
+              </w:rPr>
+            </w:pPr>
             <w:r>
               <w:rPr>
                 <w:rFonts w:ascii="Times New Roman" w:hAnsi="Times New Roman"/>
-                <w:color w:val="000000" w:themeColor="text1"/>
-                <w:sz w:val="24"/>
-                <w:szCs w:val="24"/>
-              </w:rPr>
-              <w:t xml:space="preserve"> monarquía absoluta, </w:t>
+                <w:b/>
+                <w:color w:val="000000" w:themeColor="text1"/>
+                <w:sz w:val="24"/>
+                <w:szCs w:val="24"/>
+              </w:rPr>
+              <w:t xml:space="preserve">Competencia </w:t>
             </w:r>
             <w:r>
               <w:rPr>
                 <w:rFonts w:ascii="Times New Roman" w:hAnsi="Times New Roman"/>
-                <w:color w:val="000000" w:themeColor="text1"/>
-                <w:sz w:val="24"/>
-                <w:szCs w:val="24"/>
-              </w:rPr>
-              <w:t>A</w:t>
+                <w:b/>
+                <w:color w:val="000000" w:themeColor="text1"/>
+                <w:sz w:val="24"/>
+                <w:szCs w:val="24"/>
+              </w:rPr>
+              <w:t>destacada:</w:t>
             </w:r>
             <w:r>
               <w:rPr>
@@ -2552,7 +2642,7 @@
                 <w:sz w:val="24"/>
                 <w:szCs w:val="24"/>
               </w:rPr>
-              <w:t xml:space="preserve">ntiguo </w:t>
+              <w:t xml:space="preserve"> </w:t>
             </w:r>
             <w:r>
               <w:rPr>
@@ -2561,7 +2651,7 @@
                 <w:sz w:val="24"/>
                 <w:szCs w:val="24"/>
               </w:rPr>
-              <w:t>R</w:t>
+              <w:t>C</w:t>
             </w:r>
             <w:r>
               <w:rPr>
@@ -2570,107 +2660,7 @@
                 <w:sz w:val="24"/>
                 <w:szCs w:val="24"/>
               </w:rPr>
-              <w:t>égimen, absolutismo, rey</w:t>
-            </w:r>
-          </w:p>
-          <w:p>
-            <w:pPr>
-              <w:pStyle w:val="Textocomentario"/>
-              <w:rPr>
-                <w:rFonts w:ascii="Times New Roman" w:hAnsi="Times New Roman"/>
-                <w:color w:val="000000" w:themeColor="text1"/>
-                <w:sz w:val="24"/>
-                <w:szCs w:val="24"/>
-              </w:rPr>
-            </w:pPr>
-            <w:r>
-              <w:rPr>
-                <w:rFonts w:ascii="Times New Roman" w:hAnsi="Times New Roman"/>
-                <w:b/>
-                <w:color w:val="000000" w:themeColor="text1"/>
-                <w:sz w:val="24"/>
-                <w:szCs w:val="24"/>
-              </w:rPr>
-              <w:t>Temporalización:</w:t>
-            </w:r>
-            <w:r>
-              <w:rPr>
-                <w:rFonts w:ascii="Times New Roman" w:hAnsi="Times New Roman"/>
-                <w:color w:val="000000" w:themeColor="text1"/>
-                <w:sz w:val="24"/>
-                <w:szCs w:val="24"/>
-              </w:rPr>
-              <w:t xml:space="preserve"> 30 minutos</w:t>
-            </w:r>
-          </w:p>
-          <w:p>
-            <w:pPr>
-              <w:pStyle w:val="Textocomentario"/>
-              <w:rPr>
-                <w:rFonts w:ascii="Times New Roman" w:hAnsi="Times New Roman"/>
-                <w:color w:val="000000" w:themeColor="text1"/>
-                <w:sz w:val="24"/>
-                <w:szCs w:val="24"/>
-              </w:rPr>
-            </w:pPr>
-            <w:r>
-              <w:rPr>
-                <w:rFonts w:ascii="Times New Roman" w:hAnsi="Times New Roman"/>
-                <w:b/>
-                <w:color w:val="000000" w:themeColor="text1"/>
-                <w:sz w:val="24"/>
-                <w:szCs w:val="24"/>
-              </w:rPr>
-              <w:t>Tipo de recurso:</w:t>
-            </w:r>
-            <w:r>
-              <w:rPr>
-                <w:rFonts w:ascii="Times New Roman" w:hAnsi="Times New Roman"/>
-                <w:color w:val="000000" w:themeColor="text1"/>
-                <w:sz w:val="24"/>
-                <w:szCs w:val="24"/>
-              </w:rPr>
-              <w:t xml:space="preserve"> video</w:t>
-            </w:r>
-          </w:p>
-          <w:p>
-            <w:pPr>
-              <w:pStyle w:val="Textocomentario"/>
-              <w:rPr>
-                <w:rFonts w:ascii="Times New Roman" w:hAnsi="Times New Roman"/>
-                <w:color w:val="000000" w:themeColor="text1"/>
-                <w:sz w:val="24"/>
-                <w:szCs w:val="24"/>
-              </w:rPr>
-            </w:pPr>
-            <w:r>
-              <w:rPr>
-                <w:rFonts w:ascii="Times New Roman" w:hAnsi="Times New Roman"/>
-                <w:b/>
-                <w:color w:val="000000" w:themeColor="text1"/>
-                <w:sz w:val="24"/>
-                <w:szCs w:val="24"/>
-              </w:rPr>
-              <w:t xml:space="preserve">Competencia </w:t>
-            </w:r>
-            <w:r>
-              <w:rPr>
-                <w:rFonts w:ascii="Times New Roman" w:hAnsi="Times New Roman"/>
-                <w:b/>
-                <w:color w:val="000000" w:themeColor="text1"/>
-                <w:sz w:val="24"/>
-                <w:szCs w:val="24"/>
-              </w:rPr>
-              <w:t>destacada:</w:t>
-            </w:r>
-            <w:r>
-              <w:rPr>
-                <w:rFonts w:ascii="Times New Roman" w:hAnsi="Times New Roman"/>
-                <w:color w:val="000000" w:themeColor="text1"/>
-                <w:sz w:val="24"/>
-                <w:szCs w:val="24"/>
-              </w:rPr>
-              <w:t xml:space="preserve"> Competencia social y ciudadana</w:t>
+              <w:t>ompetencia social y ciudadana</w:t>
             </w:r>
             <w:r>
               <w:rPr>
@@ -2758,6 +2748,14 @@
                 <w:szCs w:val="24"/>
               </w:rPr>
               <w:t>Este video presenta las características del fin del Antiguo Régimen en Francia y la propagación de sus ideas por el resto de Europa</w:t>
+            </w:r>
+            <w:r>
+              <w:rPr>
+                <w:color w:val="000000" w:themeColor="text1"/>
+                <w:sz w:val="24"/>
+                <w:szCs w:val="24"/>
+              </w:rPr>
+              <w:t>.</w:t>
             </w:r>
           </w:p>
           <w:p>
@@ -2824,7 +2822,25 @@
                   <w:szCs w:val="24"/>
                   <w:u w:val="single"/>
                 </w:rPr>
-                <w:t>VER</w:t>
+                <w:t>V</w:t>
+              </w:r>
+              <w:r>
+                <w:rPr>
+                  <w:color w:val="000000" w:themeColor="text1"/>
+                  <w:sz w:val="24"/>
+                  <w:szCs w:val="24"/>
+                  <w:u w:val="single"/>
+                </w:rPr>
+                <w:t>E</w:t>
+              </w:r>
+              <w:r>
+                <w:rPr>
+                  <w:color w:val="000000" w:themeColor="text1"/>
+                  <w:sz w:val="24"/>
+                  <w:szCs w:val="24"/>
+                  <w:u w:val="single"/>
+                </w:rPr>
+                <w:t>R</w:t>
               </w:r>
             </w:hyperlink>
             <w:r>
@@ -3007,7 +3023,16 @@
                 <w:sz w:val="24"/>
                 <w:szCs w:val="24"/>
               </w:rPr>
-              <w:t>- ¿Qué establecía la Constitución de 1812, aprobada en la ciudad de Cádiz?</w:t>
+              <w:t xml:space="preserve">- ¿Qué establecía la Constitución de 1812, aprobada en la ciudad </w:t>
+            </w:r>
+            <w:r>
+              <w:rPr>
+                <w:color w:val="000000" w:themeColor="text1"/>
+                <w:sz w:val="24"/>
+                <w:szCs w:val="24"/>
+              </w:rPr>
+              <w:lastRenderedPageBreak/>
+              <w:t>de Cádiz?</w:t>
             </w:r>
           </w:p>
           <w:p>
@@ -4015,7 +4040,18 @@
                 <w:szCs w:val="24"/>
                 <w:lang w:val="es-CO" w:eastAsia="es-CO"/>
               </w:rPr>
-              <w:t>experimentó un progresivo enriquecimiento. Esto hizo que sus miembros comenza</w:t>
+              <w:t xml:space="preserve">experimentó un progresivo </w:t>
+            </w:r>
+            <w:r>
+              <w:rPr>
+                <w:rFonts w:ascii="Times New Roman" w:eastAsia="Times New Roman" w:hAnsi="Times New Roman" w:cs="Times New Roman"/>
+                <w:color w:val="000000" w:themeColor="text1"/>
+                <w:sz w:val="24"/>
+                <w:szCs w:val="24"/>
+                <w:lang w:val="es-CO" w:eastAsia="es-CO"/>
+              </w:rPr>
+              <w:lastRenderedPageBreak/>
+              <w:t>enriquecimiento. Esto hizo que sus miembros comenza</w:t>
             </w:r>
             <w:r>
               <w:rPr>
@@ -5073,7 +5109,20 @@
                 <w:szCs w:val="24"/>
                 <w:lang w:val="es-ES"/>
               </w:rPr>
-              <w:t>iccionario razonado de las ciencias, las artes y los oficios</w:t>
+              <w:t xml:space="preserve">iccionario razonado de las ciencias, las artes y </w:t>
+            </w:r>
+            <w:r>
+              <w:rPr>
+                <w:rStyle w:val="Textoennegrita"/>
+                <w:rFonts w:ascii="Times New Roman" w:hAnsi="Times New Roman" w:cs="Times New Roman"/>
+                <w:i/>
+                <w:iCs/>
+                <w:sz w:val="24"/>
+                <w:szCs w:val="24"/>
+                <w:lang w:val="es-ES"/>
+              </w:rPr>
+              <w:lastRenderedPageBreak/>
+              <w:t>los oficios</w:t>
             </w:r>
             <w:r>
               <w:rPr>
@@ -5772,6 +5821,7 @@
           <w:rStyle w:val="un"/>
           <w:lang w:val="es-ES"/>
         </w:rPr>
+        <w:lastRenderedPageBreak/>
         <w:t xml:space="preserve">La Ilustración influyó en las </w:t>
       </w:r>
       <w:r>
@@ -6866,7 +6916,16 @@
                 <w:sz w:val="23"/>
                 <w:szCs w:val="23"/>
               </w:rPr>
-              <w:t xml:space="preserve">Interactivo con video que define el movimiento de la Ilustración y presenta el concepto de despotismo ilustrado </w:t>
+              <w:t>I</w:t>
+            </w:r>
+            <w:r>
+              <w:rPr>
+                <w:rFonts w:ascii="Times New Roman" w:hAnsi="Times New Roman"/>
+                <w:color w:val="213457"/>
+                <w:sz w:val="23"/>
+                <w:szCs w:val="23"/>
+              </w:rPr>
+              <w:t xml:space="preserve">nteractivo con video que define el movimiento de la Ilustración y presenta el concepto de despotismo ilustrado </w:t>
             </w:r>
           </w:p>
           <w:p>
@@ -6920,7 +6979,23 @@
                 <w:sz w:val="24"/>
                 <w:szCs w:val="24"/>
               </w:rPr>
-              <w:t>: Interactivo</w:t>
+              <w:t xml:space="preserve">: </w:t>
+            </w:r>
+            <w:r>
+              <w:rPr>
+                <w:rFonts w:ascii="Times New Roman" w:hAnsi="Times New Roman"/>
+                <w:sz w:val="24"/>
+                <w:szCs w:val="24"/>
+              </w:rPr>
+              <w:t>I</w:t>
+            </w:r>
+            <w:r>
+              <w:rPr>
+                <w:rFonts w:ascii="Times New Roman" w:hAnsi="Times New Roman"/>
+                <w:sz w:val="24"/>
+                <w:szCs w:val="24"/>
+              </w:rPr>
+              <w:t>nteractivo</w:t>
             </w:r>
           </w:p>
           <w:p>
@@ -6947,7 +7022,23 @@
                 <w:sz w:val="24"/>
                 <w:szCs w:val="24"/>
               </w:rPr>
-              <w:t>: Exposición</w:t>
+              <w:t xml:space="preserve">: </w:t>
+            </w:r>
+            <w:r>
+              <w:rPr>
+                <w:rFonts w:ascii="Times New Roman" w:hAnsi="Times New Roman"/>
+                <w:sz w:val="24"/>
+                <w:szCs w:val="24"/>
+              </w:rPr>
+              <w:t>E</w:t>
+            </w:r>
+            <w:r>
+              <w:rPr>
+                <w:rFonts w:ascii="Times New Roman" w:hAnsi="Times New Roman"/>
+                <w:sz w:val="24"/>
+                <w:szCs w:val="24"/>
+              </w:rPr>
+              <w:t>xposición</w:t>
             </w:r>
           </w:p>
           <w:p>
@@ -6966,6 +7057,7 @@
                 <w:sz w:val="24"/>
                 <w:szCs w:val="24"/>
               </w:rPr>
+              <w:lastRenderedPageBreak/>
               <w:t>Competencia</w:t>
             </w:r>
             <w:r>
@@ -6991,7 +7083,23 @@
                 <w:sz w:val="24"/>
                 <w:szCs w:val="24"/>
               </w:rPr>
-              <w:t>: Competencia cultural y artística</w:t>
+              <w:t xml:space="preserve">: </w:t>
+            </w:r>
+            <w:r>
+              <w:rPr>
+                <w:rFonts w:ascii="Times New Roman" w:hAnsi="Times New Roman"/>
+                <w:sz w:val="24"/>
+                <w:szCs w:val="24"/>
+              </w:rPr>
+              <w:t>C</w:t>
+            </w:r>
+            <w:r>
+              <w:rPr>
+                <w:rFonts w:ascii="Times New Roman" w:hAnsi="Times New Roman"/>
+                <w:sz w:val="24"/>
+                <w:szCs w:val="24"/>
+              </w:rPr>
+              <w:t>ompetencia cultural y artística</w:t>
             </w:r>
           </w:p>
           <w:p>
@@ -7511,6 +7619,7 @@
                 <w:szCs w:val="24"/>
                 <w:lang w:val="es-CO" w:eastAsia="es-CO"/>
               </w:rPr>
+              <w:lastRenderedPageBreak/>
               <w:t xml:space="preserve">poder de la razón </w:t>
             </w:r>
             <w:r>
@@ -8522,7 +8631,18 @@
                 <w:szCs w:val="24"/>
                 <w:lang w:val="es-CO" w:eastAsia="es-CO"/>
               </w:rPr>
-              <w:t xml:space="preserve">, dirigida por </w:t>
+              <w:t xml:space="preserve">, </w:t>
+            </w:r>
+            <w:r>
+              <w:rPr>
+                <w:rFonts w:ascii="Times New Roman" w:eastAsia="Times New Roman" w:hAnsi="Times New Roman" w:cs="Times New Roman"/>
+                <w:color w:val="000000" w:themeColor="text1"/>
+                <w:sz w:val="24"/>
+                <w:szCs w:val="24"/>
+                <w:lang w:val="es-CO" w:eastAsia="es-CO"/>
+              </w:rPr>
+              <w:lastRenderedPageBreak/>
+              <w:t xml:space="preserve">dirigida por </w:t>
             </w:r>
             <w:r>
               <w:rPr>
@@ -9097,6 +9217,7 @@
                 <w:sz w:val="24"/>
                 <w:szCs w:val="24"/>
               </w:rPr>
+              <w:lastRenderedPageBreak/>
               <w:t>Título</w:t>
             </w:r>
           </w:p>
@@ -9312,6 +9433,7 @@
               <w:rPr>
                 <w:b/>
               </w:rPr>
+              <w:lastRenderedPageBreak/>
               <w:t xml:space="preserve"> </w:t>
             </w:r>
             <w:r>
@@ -9703,7 +9825,15 @@
             <w:color w:val="003366"/>
             <w:lang w:val="es-ES" w:eastAsia="es-CO"/>
           </w:rPr>
-          <w:t>VER</w:t>
+          <w:t>VE</w:t>
+        </w:r>
+        <w:r>
+          <w:rPr>
+            <w:rFonts w:ascii="Times New Roman" w:eastAsia="Times New Roman" w:hAnsi="Times New Roman" w:cs="Times New Roman"/>
+            <w:color w:val="003366"/>
+            <w:lang w:val="es-ES" w:eastAsia="es-CO"/>
+          </w:rPr>
+          <w:t>R</w:t>
         </w:r>
         <w:r>
           <w:rPr>
@@ -10490,7 +10620,17 @@
                 <w:szCs w:val="24"/>
                 <w:lang w:val="es-ES"/>
               </w:rPr>
-              <w:t xml:space="preserve"> y ante la </w:t>
+              <w:t xml:space="preserve"> </w:t>
+            </w:r>
+            <w:r>
+              <w:rPr>
+                <w:rFonts w:ascii="Times New Roman" w:hAnsi="Times New Roman" w:cs="Times New Roman"/>
+                <w:sz w:val="24"/>
+                <w:szCs w:val="24"/>
+                <w:lang w:val="es-ES"/>
+              </w:rPr>
+              <w:lastRenderedPageBreak/>
+              <w:t xml:space="preserve">y ante la </w:t>
             </w:r>
             <w:r>
               <w:rPr>
@@ -12535,6 +12675,7 @@
                 <w:noProof/>
                 <w:color w:val="0000FF"/>
               </w:rPr>
+              <w:lastRenderedPageBreak/>
               <w:drawing>
                 <wp:inline distT="0" distB="0" distL="0" distR="0" wp14:anchorId="49E107F8" wp14:editId="50B10C0C">
                   <wp:extent cx="2603470" cy="2170202"/>
@@ -12627,6 +12768,7 @@
                 <w:sz w:val="24"/>
                 <w:szCs w:val="24"/>
               </w:rPr>
+              <w:lastRenderedPageBreak/>
               <w:t>Pie de imagen</w:t>
             </w:r>
           </w:p>
@@ -13917,7 +14059,18 @@
                 <w:sz w:val="24"/>
                 <w:szCs w:val="24"/>
               </w:rPr>
-              <w:t>Pie de imagen</w:t>
+              <w:t xml:space="preserve">Pie de </w:t>
+            </w:r>
+            <w:r>
+              <w:rPr>
+                <w:rFonts w:ascii="Times New Roman" w:hAnsi="Times New Roman" w:cs="Times New Roman"/>
+                <w:b/>
+                <w:color w:val="000000"/>
+                <w:sz w:val="24"/>
+                <w:szCs w:val="24"/>
+              </w:rPr>
+              <w:lastRenderedPageBreak/>
+              <w:t>imagen</w:t>
             </w:r>
           </w:p>
         </w:tc>
@@ -13942,7 +14095,17 @@
                 <w:szCs w:val="24"/>
                 <w:lang w:val="es-ES"/>
               </w:rPr>
-              <w:t>En el Antiguo Régimen se establecieron rutas comerciales que beneficiaban a las metrópolis y despojaban a las colonias de sus principales riquezas</w:t>
+              <w:lastRenderedPageBreak/>
+              <w:t xml:space="preserve">En el Antiguo Régimen se establecieron rutas comerciales que beneficiaban </w:t>
+            </w:r>
+            <w:r>
+              <w:rPr>
+                <w:sz w:val="24"/>
+                <w:szCs w:val="24"/>
+                <w:lang w:val="es-ES"/>
+              </w:rPr>
+              <w:lastRenderedPageBreak/>
+              <w:t>a las metrópolis y despojaban a las colonias de sus principales riquezas</w:t>
             </w:r>
             <w:r>
               <w:rPr>
@@ -14733,7 +14896,16 @@
                 <w:sz w:val="24"/>
                 <w:szCs w:val="24"/>
               </w:rPr>
-              <w:t>Actividad que se propone reflexionar sobre las características de</w:t>
+              <w:t>a</w:t>
+            </w:r>
+            <w:r>
+              <w:rPr>
+                <w:rFonts w:ascii="Times New Roman" w:hAnsi="Times New Roman" w:cs="Times New Roman"/>
+                <w:color w:val="000000" w:themeColor="text1"/>
+                <w:sz w:val="24"/>
+                <w:szCs w:val="24"/>
+              </w:rPr>
+              <w:t>ctividad que se propone reflexionar sobre las características de</w:t>
             </w:r>
             <w:r>
               <w:rPr>
@@ -14836,7 +15008,25 @@
                 <w:sz w:val="24"/>
                 <w:szCs w:val="24"/>
               </w:rPr>
-              <w:t>: Ejercitación</w:t>
+              <w:t xml:space="preserve">: </w:t>
+            </w:r>
+            <w:r>
+              <w:rPr>
+                <w:rFonts w:ascii="Times New Roman" w:hAnsi="Times New Roman" w:cs="Times New Roman"/>
+                <w:color w:val="000000" w:themeColor="text1"/>
+                <w:sz w:val="24"/>
+                <w:szCs w:val="24"/>
+              </w:rPr>
+              <w:t>e</w:t>
+            </w:r>
+            <w:r>
+              <w:rPr>
+                <w:rFonts w:ascii="Times New Roman" w:hAnsi="Times New Roman" w:cs="Times New Roman"/>
+                <w:color w:val="000000" w:themeColor="text1"/>
+                <w:sz w:val="24"/>
+                <w:szCs w:val="24"/>
+              </w:rPr>
+              <w:t>jercitación</w:t>
             </w:r>
           </w:p>
           <w:p>
@@ -14876,6 +15066,34 @@
               </w:rPr>
               <w:t xml:space="preserve"> </w:t>
             </w:r>
+            <w:r>
+              <w:rPr>
+                <w:rFonts w:ascii="Times New Roman" w:hAnsi="Times New Roman" w:cs="Times New Roman"/>
+                <w:color w:val="000000" w:themeColor="text1"/>
+                <w:sz w:val="24"/>
+                <w:szCs w:val="24"/>
+              </w:rPr>
+              <w:t>c</w:t>
+            </w:r>
+            <w:r>
+              <w:rPr>
+                <w:rFonts w:ascii="Times New Roman" w:hAnsi="Times New Roman" w:cs="Times New Roman"/>
+                <w:color w:val="000000" w:themeColor="text1"/>
+                <w:sz w:val="24"/>
+                <w:szCs w:val="24"/>
+              </w:rPr>
+              <w:t>ompetencia social y ciudadana</w:t>
+            </w:r>
+          </w:p>
+          <w:p>
+            <w:pPr>
+              <w:rPr>
+                <w:rFonts w:ascii="Times New Roman" w:hAnsi="Times New Roman" w:cs="Times New Roman"/>
+                <w:color w:val="000000" w:themeColor="text1"/>
+                <w:sz w:val="24"/>
+                <w:szCs w:val="24"/>
+              </w:rPr>
+            </w:pPr>
           </w:p>
           <w:p>
             <w:pPr>
@@ -15020,6 +15238,7 @@
                 <w:noProof/>
                 <w:lang w:val="es-CO" w:eastAsia="es-CO"/>
               </w:rPr>
+              <w:lastRenderedPageBreak/>
               <w:drawing>
                 <wp:inline distT="0" distB="0" distL="0" distR="0" wp14:anchorId="39E69D52" wp14:editId="392A5234">
                   <wp:extent cx="5082428" cy="2857500"/>
@@ -15082,6 +15301,7 @@
                 <w:sz w:val="24"/>
                 <w:szCs w:val="24"/>
               </w:rPr>
+              <w:lastRenderedPageBreak/>
               <w:t>Título</w:t>
             </w:r>
           </w:p>
@@ -15116,24 +15336,6 @@
                 <w:szCs w:val="24"/>
               </w:rPr>
               <w:t>economía del siglo XVIII</w:t>
-            </w:r>
-            <w:r>
-              <w:rPr>
-                <w:rFonts w:ascii="Times New Roman" w:hAnsi="Times New Roman" w:cs="Times New Roman"/>
-                <w:color w:val="000000" w:themeColor="text1"/>
-                <w:sz w:val="24"/>
-                <w:szCs w:val="24"/>
-              </w:rPr>
-              <w:t>.</w:t>
-            </w:r>
-            <w:r>
-              <w:rPr>
-                <w:rFonts w:ascii="Times New Roman" w:hAnsi="Times New Roman" w:cs="Times New Roman"/>
-                <w:color w:val="000000" w:themeColor="text1"/>
-                <w:sz w:val="24"/>
-                <w:szCs w:val="24"/>
-              </w:rPr>
-              <w:t xml:space="preserve"> </w:t>
             </w:r>
           </w:p>
         </w:tc>
@@ -15656,6 +15858,7 @@
                 <w:szCs w:val="18"/>
                 <w:lang w:val="es-CO" w:eastAsia="es-CO"/>
               </w:rPr>
+              <w:lastRenderedPageBreak/>
               <w:drawing>
                 <wp:inline distT="0" distB="0" distL="0" distR="0" wp14:anchorId="608FF1FA" wp14:editId="5A955BDF">
                   <wp:extent cx="1957569" cy="2380748"/>
@@ -15733,6 +15936,7 @@
                 <w:sz w:val="24"/>
                 <w:szCs w:val="24"/>
               </w:rPr>
+              <w:lastRenderedPageBreak/>
               <w:t>Pie de imagen</w:t>
             </w:r>
           </w:p>
@@ -16354,6 +16558,7 @@
                 <w:sz w:val="24"/>
                 <w:szCs w:val="24"/>
               </w:rPr>
+              <w:lastRenderedPageBreak/>
               <w:t>Código</w:t>
             </w:r>
           </w:p>
@@ -16886,66 +17091,47 @@
             <w:r>
               <w:rPr>
                 <w:rFonts w:ascii="Times New Roman" w:eastAsia="Times New Roman" w:hAnsi="Times New Roman" w:cs="Times New Roman"/>
-                <w:color w:val="000000" w:themeColor="text1"/>
-                <w:sz w:val="24"/>
-                <w:szCs w:val="24"/>
-                <w:lang w:val="es-CO" w:eastAsia="es-CO"/>
-              </w:rPr>
-              <w:t>:</w:t>
-            </w:r>
-          </w:p>
-          <w:p>
-            <w:pPr>
-              <w:spacing w:before="100" w:beforeAutospacing="1" w:after="210" w:line="270" w:lineRule="atLeast"/>
-              <w:rPr>
-                <w:rFonts w:ascii="Times New Roman" w:eastAsia="Times New Roman" w:hAnsi="Times New Roman" w:cs="Times New Roman"/>
-                <w:color w:val="000000" w:themeColor="text1"/>
-                <w:sz w:val="24"/>
-                <w:szCs w:val="24"/>
-                <w:lang w:val="es-CO" w:eastAsia="es-CO"/>
-              </w:rPr>
-            </w:pPr>
-            <w:r>
-              <w:rPr>
-                <w:rFonts w:ascii="Times New Roman" w:eastAsia="Times New Roman" w:hAnsi="Times New Roman" w:cs="Times New Roman"/>
-                <w:color w:val="000000" w:themeColor="text1"/>
-                <w:sz w:val="24"/>
-                <w:szCs w:val="24"/>
-                <w:lang w:val="es-CO" w:eastAsia="es-CO"/>
-              </w:rPr>
-              <w:t xml:space="preserve">- Libro </w:t>
-            </w:r>
-            <w:r>
-              <w:rPr>
-                <w:rFonts w:ascii="Times New Roman" w:eastAsia="Times New Roman" w:hAnsi="Times New Roman" w:cs="Times New Roman"/>
-                <w:color w:val="000000" w:themeColor="text1"/>
-                <w:sz w:val="24"/>
-                <w:szCs w:val="24"/>
-                <w:lang w:val="es-CO" w:eastAsia="es-CO"/>
-              </w:rPr>
-              <w:t>t</w:t>
-            </w:r>
-            <w:r>
-              <w:rPr>
-                <w:rFonts w:ascii="Times New Roman" w:eastAsia="Times New Roman" w:hAnsi="Times New Roman" w:cs="Times New Roman"/>
-                <w:color w:val="000000" w:themeColor="text1"/>
-                <w:sz w:val="24"/>
-                <w:szCs w:val="24"/>
-                <w:lang w:val="es-CO" w:eastAsia="es-CO"/>
-              </w:rPr>
-              <w:t>ercero, capítulo III. División de los gobiernos [</w:t>
-            </w:r>
-            <w:hyperlink r:id="rId28" w:anchor="L3C3" w:tgtFrame="_blank" w:history="1">
+                <w:iCs/>
+                <w:color w:val="000000" w:themeColor="text1"/>
+                <w:sz w:val="24"/>
+                <w:szCs w:val="24"/>
+                <w:lang w:val="es-CO" w:eastAsia="es-CO"/>
+              </w:rPr>
+              <w:t xml:space="preserve"> </w:t>
+            </w:r>
+            <w:hyperlink r:id="rId28" w:history="1">
               <w:r>
                 <w:rPr>
+                  <w:rStyle w:val="Hipervnculo"/>
                   <w:rFonts w:ascii="Times New Roman" w:eastAsia="Times New Roman" w:hAnsi="Times New Roman" w:cs="Times New Roman"/>
-                  <w:color w:val="000000" w:themeColor="text1"/>
+                  <w:iCs/>
                   <w:sz w:val="24"/>
                   <w:szCs w:val="24"/>
-                  <w:u w:val="single"/>
                   <w:lang w:val="es-CO" w:eastAsia="es-CO"/>
                 </w:rPr>
-                <w:t>VER</w:t>
+                <w:t>[VE</w:t>
+              </w:r>
+              <w:r>
+                <w:rPr>
+                  <w:rStyle w:val="Hipervnculo"/>
+                  <w:rFonts w:ascii="Times New Roman" w:eastAsia="Times New Roman" w:hAnsi="Times New Roman" w:cs="Times New Roman"/>
+                  <w:iCs/>
+                  <w:sz w:val="24"/>
+                  <w:szCs w:val="24"/>
+                  <w:lang w:val="es-CO" w:eastAsia="es-CO"/>
+                </w:rPr>
+                <w:t>R</w:t>
+              </w:r>
+              <w:r>
+                <w:rPr>
+                  <w:rStyle w:val="Hipervnculo"/>
+                  <w:rFonts w:ascii="Times New Roman" w:eastAsia="Times New Roman" w:hAnsi="Times New Roman" w:cs="Times New Roman"/>
+                  <w:iCs/>
+                  <w:sz w:val="24"/>
+                  <w:szCs w:val="24"/>
+                  <w:lang w:val="es-CO" w:eastAsia="es-CO"/>
+                </w:rPr>
+                <w:t>]</w:t>
               </w:r>
             </w:hyperlink>
             <w:r>
@@ -16956,7 +17142,7 @@
                 <w:szCs w:val="24"/>
                 <w:lang w:val="es-CO" w:eastAsia="es-CO"/>
               </w:rPr>
-              <w:t>]. </w:t>
+              <w:t>:</w:t>
             </w:r>
           </w:p>
           <w:p>
@@ -16998,30 +17184,17 @@
                 <w:szCs w:val="24"/>
                 <w:lang w:val="es-CO" w:eastAsia="es-CO"/>
               </w:rPr>
-              <w:t>ercero, capítulo IV. De la democracia [</w:t>
-            </w:r>
-            <w:hyperlink r:id="rId29" w:anchor="L3C4" w:tgtFrame="_blank" w:history="1">
-              <w:r>
-                <w:rPr>
-                  <w:rFonts w:ascii="Times New Roman" w:eastAsia="Times New Roman" w:hAnsi="Times New Roman" w:cs="Times New Roman"/>
-                  <w:color w:val="000000" w:themeColor="text1"/>
-                  <w:sz w:val="24"/>
-                  <w:szCs w:val="24"/>
-                  <w:u w:val="single"/>
-                  <w:lang w:val="es-CO" w:eastAsia="es-CO"/>
-                </w:rPr>
-                <w:t>VER</w:t>
-              </w:r>
-            </w:hyperlink>
-            <w:r>
-              <w:rPr>
-                <w:rFonts w:ascii="Times New Roman" w:eastAsia="Times New Roman" w:hAnsi="Times New Roman" w:cs="Times New Roman"/>
-                <w:color w:val="000000" w:themeColor="text1"/>
-                <w:sz w:val="24"/>
-                <w:szCs w:val="24"/>
-                <w:lang w:val="es-CO" w:eastAsia="es-CO"/>
-              </w:rPr>
-              <w:t>].</w:t>
+              <w:t>ercero, capítulo</w:t>
+            </w:r>
+            <w:r>
+              <w:rPr>
+                <w:rFonts w:ascii="Times New Roman" w:eastAsia="Times New Roman" w:hAnsi="Times New Roman" w:cs="Times New Roman"/>
+                <w:color w:val="000000" w:themeColor="text1"/>
+                <w:sz w:val="24"/>
+                <w:szCs w:val="24"/>
+                <w:lang w:val="es-CO" w:eastAsia="es-CO"/>
+              </w:rPr>
+              <w:t xml:space="preserve"> III. División de los gobiernos.</w:t>
             </w:r>
           </w:p>
           <w:p>
@@ -17063,30 +17236,17 @@
                 <w:szCs w:val="24"/>
                 <w:lang w:val="es-CO" w:eastAsia="es-CO"/>
               </w:rPr>
-              <w:t>ercero, capítulo V. De la aristocracia [</w:t>
-            </w:r>
-            <w:hyperlink r:id="rId30" w:anchor="L3C5" w:tgtFrame="_blank" w:history="1">
-              <w:r>
-                <w:rPr>
-                  <w:rFonts w:ascii="Times New Roman" w:eastAsia="Times New Roman" w:hAnsi="Times New Roman" w:cs="Times New Roman"/>
-                  <w:color w:val="000000" w:themeColor="text1"/>
-                  <w:sz w:val="24"/>
-                  <w:szCs w:val="24"/>
-                  <w:u w:val="single"/>
-                  <w:lang w:val="es-CO" w:eastAsia="es-CO"/>
-                </w:rPr>
-                <w:t>VER</w:t>
-              </w:r>
-            </w:hyperlink>
-            <w:r>
-              <w:rPr>
-                <w:rFonts w:ascii="Times New Roman" w:eastAsia="Times New Roman" w:hAnsi="Times New Roman" w:cs="Times New Roman"/>
-                <w:color w:val="000000" w:themeColor="text1"/>
-                <w:sz w:val="24"/>
-                <w:szCs w:val="24"/>
-                <w:lang w:val="es-CO" w:eastAsia="es-CO"/>
-              </w:rPr>
-              <w:t>].</w:t>
+              <w:t>ercero,</w:t>
+            </w:r>
+            <w:r>
+              <w:rPr>
+                <w:rFonts w:ascii="Times New Roman" w:eastAsia="Times New Roman" w:hAnsi="Times New Roman" w:cs="Times New Roman"/>
+                <w:color w:val="000000" w:themeColor="text1"/>
+                <w:sz w:val="24"/>
+                <w:szCs w:val="24"/>
+                <w:lang w:val="es-CO" w:eastAsia="es-CO"/>
+              </w:rPr>
+              <w:t xml:space="preserve"> capítulo IV. De la democracia.</w:t>
             </w:r>
           </w:p>
           <w:p>
@@ -17128,30 +17288,27 @@
                 <w:szCs w:val="24"/>
                 <w:lang w:val="es-CO" w:eastAsia="es-CO"/>
               </w:rPr>
-              <w:t>ercero, capítulo VI. De la monarquía [</w:t>
-            </w:r>
-            <w:hyperlink r:id="rId31" w:anchor="L3C6" w:tgtFrame="_blank" w:history="1">
-              <w:r>
-                <w:rPr>
-                  <w:rFonts w:ascii="Times New Roman" w:eastAsia="Times New Roman" w:hAnsi="Times New Roman" w:cs="Times New Roman"/>
-                  <w:color w:val="000000" w:themeColor="text1"/>
-                  <w:sz w:val="24"/>
-                  <w:szCs w:val="24"/>
-                  <w:u w:val="single"/>
-                  <w:lang w:val="es-CO" w:eastAsia="es-CO"/>
-                </w:rPr>
-                <w:t>VER</w:t>
-              </w:r>
-            </w:hyperlink>
-            <w:r>
-              <w:rPr>
-                <w:rFonts w:ascii="Times New Roman" w:eastAsia="Times New Roman" w:hAnsi="Times New Roman" w:cs="Times New Roman"/>
-                <w:color w:val="000000" w:themeColor="text1"/>
-                <w:sz w:val="24"/>
-                <w:szCs w:val="24"/>
-                <w:lang w:val="es-CO" w:eastAsia="es-CO"/>
-              </w:rPr>
-              <w:t>].</w:t>
+              <w:t xml:space="preserve">ercero, </w:t>
+            </w:r>
+            <w:r>
+              <w:rPr>
+                <w:rFonts w:ascii="Times New Roman" w:eastAsia="Times New Roman" w:hAnsi="Times New Roman" w:cs="Times New Roman"/>
+                <w:color w:val="000000" w:themeColor="text1"/>
+                <w:sz w:val="24"/>
+                <w:szCs w:val="24"/>
+                <w:lang w:val="es-CO" w:eastAsia="es-CO"/>
+              </w:rPr>
+              <w:t>capítulo V. De la aristocracia</w:t>
+            </w:r>
+            <w:r>
+              <w:rPr>
+                <w:rFonts w:ascii="Times New Roman" w:eastAsia="Times New Roman" w:hAnsi="Times New Roman" w:cs="Times New Roman"/>
+                <w:color w:val="000000" w:themeColor="text1"/>
+                <w:sz w:val="24"/>
+                <w:szCs w:val="24"/>
+                <w:lang w:val="es-CO" w:eastAsia="es-CO"/>
+              </w:rPr>
+              <w:t>.</w:t>
             </w:r>
           </w:p>
           <w:p>
@@ -17193,30 +17350,7 @@
                 <w:szCs w:val="24"/>
                 <w:lang w:val="es-CO" w:eastAsia="es-CO"/>
               </w:rPr>
-              <w:t>ercero, capítulo VII. De los gobiernos mixtos [</w:t>
-            </w:r>
-            <w:hyperlink r:id="rId32" w:anchor="L3C7" w:tgtFrame="_blank" w:history="1">
-              <w:r>
-                <w:rPr>
-                  <w:rFonts w:ascii="Times New Roman" w:eastAsia="Times New Roman" w:hAnsi="Times New Roman" w:cs="Times New Roman"/>
-                  <w:color w:val="000000" w:themeColor="text1"/>
-                  <w:sz w:val="24"/>
-                  <w:szCs w:val="24"/>
-                  <w:u w:val="single"/>
-                  <w:lang w:val="es-CO" w:eastAsia="es-CO"/>
-                </w:rPr>
-                <w:t>VER</w:t>
-              </w:r>
-            </w:hyperlink>
-            <w:r>
-              <w:rPr>
-                <w:rFonts w:ascii="Times New Roman" w:eastAsia="Times New Roman" w:hAnsi="Times New Roman" w:cs="Times New Roman"/>
-                <w:color w:val="000000" w:themeColor="text1"/>
-                <w:sz w:val="24"/>
-                <w:szCs w:val="24"/>
-                <w:lang w:val="es-CO" w:eastAsia="es-CO"/>
-              </w:rPr>
-              <w:t>].</w:t>
+              <w:t>ercero, capítulo VI. De la monarquía.</w:t>
             </w:r>
           </w:p>
           <w:p>
@@ -17238,6 +17372,48 @@
                 <w:szCs w:val="24"/>
                 <w:lang w:val="es-CO" w:eastAsia="es-CO"/>
               </w:rPr>
+              <w:t xml:space="preserve">- Libro </w:t>
+            </w:r>
+            <w:r>
+              <w:rPr>
+                <w:rFonts w:ascii="Times New Roman" w:eastAsia="Times New Roman" w:hAnsi="Times New Roman" w:cs="Times New Roman"/>
+                <w:color w:val="000000" w:themeColor="text1"/>
+                <w:sz w:val="24"/>
+                <w:szCs w:val="24"/>
+                <w:lang w:val="es-CO" w:eastAsia="es-CO"/>
+              </w:rPr>
+              <w:t>t</w:t>
+            </w:r>
+            <w:r>
+              <w:rPr>
+                <w:rFonts w:ascii="Times New Roman" w:eastAsia="Times New Roman" w:hAnsi="Times New Roman" w:cs="Times New Roman"/>
+                <w:color w:val="000000" w:themeColor="text1"/>
+                <w:sz w:val="24"/>
+                <w:szCs w:val="24"/>
+                <w:lang w:val="es-CO" w:eastAsia="es-CO"/>
+              </w:rPr>
+              <w:t>ercero, capítulo VII. De los gobiernos mixtos.</w:t>
+            </w:r>
+          </w:p>
+          <w:p>
+            <w:pPr>
+              <w:spacing w:before="100" w:beforeAutospacing="1" w:after="210" w:line="270" w:lineRule="atLeast"/>
+              <w:rPr>
+                <w:rFonts w:ascii="Times New Roman" w:eastAsia="Times New Roman" w:hAnsi="Times New Roman" w:cs="Times New Roman"/>
+                <w:color w:val="000000" w:themeColor="text1"/>
+                <w:sz w:val="24"/>
+                <w:szCs w:val="24"/>
+                <w:lang w:val="es-CO" w:eastAsia="es-CO"/>
+              </w:rPr>
+            </w:pPr>
+            <w:r>
+              <w:rPr>
+                <w:rFonts w:ascii="Times New Roman" w:eastAsia="Times New Roman" w:hAnsi="Times New Roman" w:cs="Times New Roman"/>
+                <w:color w:val="000000" w:themeColor="text1"/>
+                <w:sz w:val="24"/>
+                <w:szCs w:val="24"/>
+                <w:lang w:val="es-CO" w:eastAsia="es-CO"/>
+              </w:rPr>
               <w:t>A partir de la lectura de estos</w:t>
             </w:r>
             <w:r>
@@ -17334,6 +17510,7 @@
                 <w:szCs w:val="24"/>
                 <w:lang w:val="es-CO" w:eastAsia="es-CO"/>
               </w:rPr>
+              <w:lastRenderedPageBreak/>
               <w:t xml:space="preserve">- ¿Cuáles son los puntos fuertes de los gobiernos democráticos, aristocráticos y monárquicos? ¿Y </w:t>
             </w:r>
             <w:r>
@@ -18072,6 +18249,7 @@
                 <w:szCs w:val="24"/>
                 <w:lang w:val="es-CO" w:eastAsia="es-CO"/>
               </w:rPr>
+              <w:lastRenderedPageBreak/>
               <w:t xml:space="preserve">- Utilizar el </w:t>
             </w:r>
             <w:r>
@@ -18582,6 +18760,7 @@
                 <w:sz w:val="24"/>
                 <w:szCs w:val="24"/>
               </w:rPr>
+              <w:lastRenderedPageBreak/>
               <w:t>Título</w:t>
             </w:r>
           </w:p>
@@ -19010,7 +19189,7 @@
                 <w:lang w:val="fr-FR"/>
               </w:rPr>
             </w:pPr>
-            <w:hyperlink r:id="rId33" w:history="1">
+            <w:hyperlink r:id="rId29" w:history="1">
               <w:r>
                 <w:rPr>
                   <w:rStyle w:val="Hipervnculo"/>
@@ -19048,12 +19227,13 @@
                 <w:color w:val="0000FF"/>
                 <w:lang w:val="es-CO" w:eastAsia="es-CO"/>
               </w:rPr>
+              <w:lastRenderedPageBreak/>
               <w:drawing>
                 <wp:inline distT="0" distB="0" distL="0" distR="0" wp14:anchorId="15705505" wp14:editId="27C99C85">
                   <wp:extent cx="2049526" cy="1622722"/>
                   <wp:effectExtent l="0" t="0" r="8255" b="0"/>
                   <wp:docPr id="20" name="Imagen 20" descr="File:Eugène Delacroix - La liberté guidant le peuple.jpg">
-                    <a:hlinkClick xmlns:a="http://schemas.openxmlformats.org/drawingml/2006/main" r:id="rId34"/>
+                    <a:hlinkClick xmlns:a="http://schemas.openxmlformats.org/drawingml/2006/main" r:id="rId30"/>
                   </wp:docPr>
                   <wp:cNvGraphicFramePr>
                     <a:graphicFrameLocks xmlns:a="http://schemas.openxmlformats.org/drawingml/2006/main" noChangeAspect="1"/>
@@ -19063,14 +19243,14 @@
                       <pic:pic xmlns:pic="http://schemas.openxmlformats.org/drawingml/2006/picture">
                         <pic:nvPicPr>
                           <pic:cNvPr id="0" name="Picture 3" descr="File:Eugène Delacroix - La liberté guidant le peuple.jpg">
-                            <a:hlinkClick r:id="rId34"/>
+                            <a:hlinkClick r:id="rId30"/>
                           </pic:cNvPr>
                           <pic:cNvPicPr>
                             <a:picLocks noChangeAspect="1" noChangeArrowheads="1"/>
                           </pic:cNvPicPr>
                         </pic:nvPicPr>
                         <pic:blipFill>
-                          <a:blip r:embed="rId35">
+                          <a:blip r:embed="rId31">
                             <a:extLst>
                               <a:ext uri="{28A0092B-C50C-407E-A947-70E740481C1C}">
                                 <a14:useLocalDpi xmlns:a14="http://schemas.microsoft.com/office/drawing/2010/main" val="0"/>
@@ -19129,6 +19309,7 @@
                 <w:sz w:val="24"/>
                 <w:szCs w:val="24"/>
               </w:rPr>
+              <w:lastRenderedPageBreak/>
               <w:t>Pie de imagen</w:t>
             </w:r>
           </w:p>
@@ -20180,6 +20361,7 @@
           <w:rStyle w:val="un"/>
           <w:lang w:val="es-ES"/>
         </w:rPr>
+        <w:lastRenderedPageBreak/>
         <w:t xml:space="preserve">El economista británico </w:t>
       </w:r>
       <w:r>
@@ -20974,6 +21156,7 @@
                 <w:noProof/>
                 <w:lang w:val="es-CO" w:eastAsia="es-CO"/>
               </w:rPr>
+              <w:lastRenderedPageBreak/>
               <mc:AlternateContent>
                 <mc:Choice Requires="wps">
                   <w:drawing>
@@ -21143,7 +21326,7 @@
                           <pic:cNvPicPr/>
                         </pic:nvPicPr>
                         <pic:blipFill>
-                          <a:blip r:embed="rId36"/>
+                          <a:blip r:embed="rId32"/>
                           <a:stretch>
                             <a:fillRect/>
                           </a:stretch>
@@ -21333,7 +21516,7 @@
                           <pic:cNvPicPr/>
                         </pic:nvPicPr>
                         <pic:blipFill>
-                          <a:blip r:embed="rId37"/>
+                          <a:blip r:embed="rId33"/>
                           <a:stretch>
                             <a:fillRect/>
                           </a:stretch>
@@ -21378,6 +21561,7 @@
                 <w:noProof/>
                 <w:lang w:val="es-CO" w:eastAsia="es-CO"/>
               </w:rPr>
+              <w:lastRenderedPageBreak/>
               <mc:AlternateContent>
                 <mc:Choice Requires="wps">
                   <w:drawing>
@@ -21507,7 +21691,7 @@
                           <pic:cNvPicPr/>
                         </pic:nvPicPr>
                         <pic:blipFill>
-                          <a:blip r:embed="rId38"/>
+                          <a:blip r:embed="rId34"/>
                           <a:stretch>
                             <a:fillRect/>
                           </a:stretch>
@@ -21967,6 +22151,7 @@
                 <w:szCs w:val="24"/>
                 <w:lang w:val="es-CO" w:eastAsia="es-CO"/>
               </w:rPr>
+              <w:lastRenderedPageBreak/>
               <w:t>- El Estado debe abstenerse de intervenir en la economía.</w:t>
             </w:r>
           </w:p>
@@ -22649,6 +22834,7 @@
                 <w:szCs w:val="24"/>
                 <w:lang w:val="es-CO" w:eastAsia="es-CO"/>
               </w:rPr>
+              <w:lastRenderedPageBreak/>
               <w:t xml:space="preserve">Las ideas del </w:t>
             </w:r>
             <w:r>
@@ -23461,6 +23647,7 @@
                 <w:szCs w:val="24"/>
                 <w:lang w:val="es-CO" w:eastAsia="es-CO"/>
               </w:rPr>
+              <w:lastRenderedPageBreak/>
               <w:t xml:space="preserve">El </w:t>
             </w:r>
             <w:r>
@@ -23676,6 +23863,7 @@
                 <w:sz w:val="24"/>
                 <w:szCs w:val="24"/>
               </w:rPr>
+              <w:lastRenderedPageBreak/>
               <w:t>Título</w:t>
             </w:r>
           </w:p>
@@ -24274,6 +24462,7 @@
                 <w:noProof/>
                 <w:lang w:val="es-CO" w:eastAsia="es-CO"/>
               </w:rPr>
+              <w:lastRenderedPageBreak/>
               <w:drawing>
                 <wp:inline distT="0" distB="0" distL="0" distR="0" wp14:anchorId="58673387" wp14:editId="0A30AFAB">
                   <wp:extent cx="5612130" cy="3155315"/>
@@ -24290,7 +24479,7 @@
                           <pic:cNvPicPr/>
                         </pic:nvPicPr>
                         <pic:blipFill>
-                          <a:blip r:embed="rId39"/>
+                          <a:blip r:embed="rId35"/>
                           <a:stretch>
                             <a:fillRect/>
                           </a:stretch>
@@ -24346,6 +24535,7 @@
                 <w:sz w:val="24"/>
                 <w:szCs w:val="24"/>
               </w:rPr>
+              <w:lastRenderedPageBreak/>
               <w:t>Título</w:t>
             </w:r>
           </w:p>
@@ -25369,7 +25559,7 @@
                           <pic:cNvPicPr/>
                         </pic:nvPicPr>
                         <pic:blipFill>
-                          <a:blip r:embed="rId40"/>
+                          <a:blip r:embed="rId36"/>
                           <a:stretch>
                             <a:fillRect/>
                           </a:stretch>
@@ -25798,6 +25988,7 @@
           <w:rFonts w:ascii="Times New Roman" w:eastAsia="Times New Roman" w:hAnsi="Times New Roman" w:cs="Times New Roman"/>
           <w:lang w:val="es-ES" w:eastAsia="es-CO"/>
         </w:rPr>
+        <w:lastRenderedPageBreak/>
         <w:t xml:space="preserve">Los intentos del rey </w:t>
       </w:r>
       <w:r>
@@ -25928,7 +26119,7 @@
         </w:rPr>
         <w:t>[</w:t>
       </w:r>
-      <w:hyperlink r:id="rId41" w:history="1">
+      <w:hyperlink r:id="rId37" w:history="1">
         <w:r>
           <w:rPr>
             <w:rStyle w:val="Hipervnculo"/>
@@ -25936,17 +26127,10 @@
             <w:highlight w:val="yellow"/>
             <w:lang w:val="es-ES" w:eastAsia="es-CO"/>
           </w:rPr>
-          <w:t>V</w:t>
+          <w:t>VE</w:t>
         </w:r>
-        <w:r>
-          <w:rPr>
-            <w:rStyle w:val="Hipervnculo"/>
-            <w:rFonts w:ascii="Times New Roman" w:eastAsia="Times New Roman" w:hAnsi="Times New Roman" w:cs="Times New Roman"/>
-            <w:highlight w:val="yellow"/>
-            <w:lang w:val="es-ES" w:eastAsia="es-CO"/>
-          </w:rPr>
-          <w:t>E</w:t>
-        </w:r>
+        <w:bookmarkStart w:id="1" w:name="_GoBack"/>
+        <w:bookmarkEnd w:id="1"/>
         <w:r>
           <w:rPr>
             <w:rStyle w:val="Hipervnculo"/>
@@ -26211,7 +26395,7 @@
               </w:rPr>
               <w:t xml:space="preserve"> </w:t>
             </w:r>
-            <w:hyperlink r:id="rId42" w:history="1">
+            <w:hyperlink r:id="rId38" w:history="1">
               <w:r>
                 <w:rPr>
                   <w:rStyle w:val="Hipervnculo"/>
@@ -26241,7 +26425,7 @@
                   <wp:extent cx="1927860" cy="2739976"/>
                   <wp:effectExtent l="0" t="0" r="0" b="3810"/>
                   <wp:docPr id="22" name="Imagen 22" descr="File:Houghton Portrait File - Charles I of England beheaded.jpg">
-                    <a:hlinkClick xmlns:a="http://schemas.openxmlformats.org/drawingml/2006/main" r:id="rId43"/>
+                    <a:hlinkClick xmlns:a="http://schemas.openxmlformats.org/drawingml/2006/main" r:id="rId39"/>
                   </wp:docPr>
                   <wp:cNvGraphicFramePr>
                     <a:graphicFrameLocks xmlns:a="http://schemas.openxmlformats.org/drawingml/2006/main" noChangeAspect="1"/>
@@ -26251,14 +26435,14 @@
                       <pic:pic xmlns:pic="http://schemas.openxmlformats.org/drawingml/2006/picture">
                         <pic:nvPicPr>
                           <pic:cNvPr id="0" name="Picture 5" descr="File:Houghton Portrait File - Charles I of England beheaded.jpg">
-                            <a:hlinkClick r:id="rId43"/>
+                            <a:hlinkClick r:id="rId39"/>
                           </pic:cNvPr>
                           <pic:cNvPicPr>
                             <a:picLocks noChangeAspect="1" noChangeArrowheads="1"/>
                           </pic:cNvPicPr>
                         </pic:nvPicPr>
                         <pic:blipFill>
-                          <a:blip r:embed="rId44">
+                          <a:blip r:embed="rId40">
                             <a:extLst>
                               <a:ext uri="{28A0092B-C50C-407E-A947-70E740481C1C}">
                                 <a14:useLocalDpi xmlns:a14="http://schemas.microsoft.com/office/drawing/2010/main" val="0"/>
@@ -27858,7 +28042,17 @@
                 <w:sz w:val="24"/>
                 <w:szCs w:val="24"/>
               </w:rPr>
-              <w:t>“Explica qué es la Commonwealth y qué crees que significó para el</w:t>
+              <w:t xml:space="preserve">“Explica qué es la Commonwealth y qué crees que significó para </w:t>
+            </w:r>
+            <w:r>
+              <w:rPr>
+                <w:rFonts w:ascii="Times New Roman" w:hAnsi="Times New Roman" w:cs="Times New Roman"/>
+                <w:color w:val="000000" w:themeColor="text1"/>
+                <w:sz w:val="24"/>
+                <w:szCs w:val="24"/>
+              </w:rPr>
+              <w:lastRenderedPageBreak/>
+              <w:t>el</w:t>
             </w:r>
             <w:r>
               <w:rPr>
@@ -27942,6 +28136,7 @@
                 <w:sz w:val="24"/>
                 <w:szCs w:val="24"/>
               </w:rPr>
+              <w:lastRenderedPageBreak/>
               <w:t>Título</w:t>
             </w:r>
           </w:p>
@@ -28217,7 +28412,7 @@
         </w:rPr>
         <w:t xml:space="preserve">olonias británicas </w:t>
       </w:r>
-      <w:hyperlink r:id="rId45" w:tgtFrame="_blank" w:history="1">
+      <w:hyperlink r:id="rId41" w:tgtFrame="_blank" w:history="1">
         <w:r>
           <w:rPr>
             <w:rFonts w:ascii="Times New Roman" w:eastAsia="Times New Roman" w:hAnsi="Times New Roman" w:cs="Times New Roman"/>
@@ -28232,7 +28427,15 @@
             <w:color w:val="003366"/>
             <w:lang w:val="es-ES" w:eastAsia="es-CO"/>
           </w:rPr>
-          <w:t>VER</w:t>
+          <w:t>VE</w:t>
+        </w:r>
+        <w:r>
+          <w:rPr>
+            <w:rFonts w:ascii="Times New Roman" w:eastAsia="Times New Roman" w:hAnsi="Times New Roman" w:cs="Times New Roman"/>
+            <w:color w:val="003366"/>
+            <w:lang w:val="es-ES" w:eastAsia="es-CO"/>
+          </w:rPr>
+          <w:t>R</w:t>
         </w:r>
         <w:r>
           <w:rPr>
@@ -28266,7 +28469,7 @@
         </w:rPr>
         <w:t xml:space="preserve">” (diciembre de 1773) </w:t>
       </w:r>
-      <w:hyperlink r:id="rId46" w:tgtFrame="_blank" w:history="1">
+      <w:hyperlink r:id="rId42" w:tgtFrame="_blank" w:history="1">
         <w:r>
           <w:rPr>
             <w:rFonts w:ascii="Times New Roman" w:eastAsia="Times New Roman" w:hAnsi="Times New Roman" w:cs="Times New Roman"/>
@@ -28281,7 +28484,23 @@
             <w:color w:val="003366"/>
             <w:lang w:val="es-ES" w:eastAsia="es-CO"/>
           </w:rPr>
-          <w:t>VER</w:t>
+          <w:t>V</w:t>
+        </w:r>
+        <w:r>
+          <w:rPr>
+            <w:rFonts w:ascii="Times New Roman" w:eastAsia="Times New Roman" w:hAnsi="Times New Roman" w:cs="Times New Roman"/>
+            <w:color w:val="003366"/>
+            <w:lang w:val="es-ES" w:eastAsia="es-CO"/>
+          </w:rPr>
+          <w:t>E</w:t>
+        </w:r>
+        <w:r>
+          <w:rPr>
+            <w:rFonts w:ascii="Times New Roman" w:eastAsia="Times New Roman" w:hAnsi="Times New Roman" w:cs="Times New Roman"/>
+            <w:color w:val="003366"/>
+            <w:lang w:val="es-ES" w:eastAsia="es-CO"/>
+          </w:rPr>
+          <w:t>R</w:t>
         </w:r>
         <w:r>
           <w:rPr>
@@ -28687,7 +28906,7 @@
                           </pic:cNvPicPr>
                         </pic:nvPicPr>
                         <pic:blipFill>
-                          <a:blip r:embed="rId47">
+                          <a:blip r:embed="rId43">
                             <a:extLst>
                               <a:ext uri="{28A0092B-C50C-407E-A947-70E740481C1C}">
                                 <a14:useLocalDpi xmlns:a14="http://schemas.microsoft.com/office/drawing/2010/main" val="0"/>
@@ -28843,6 +29062,7 @@
           <w:rFonts w:ascii="Times New Roman" w:eastAsia="Times New Roman" w:hAnsi="Times New Roman" w:cs="Times New Roman"/>
           <w:lang w:val="es-ES" w:eastAsia="es-CO"/>
         </w:rPr>
+        <w:lastRenderedPageBreak/>
         <w:t xml:space="preserve">La revolución culminó con la </w:t>
       </w:r>
       <w:r>
@@ -30077,6 +30297,7 @@
           <w:rFonts w:ascii="Times New Roman" w:eastAsia="Times New Roman" w:hAnsi="Times New Roman" w:cs="Times New Roman"/>
           <w:lang w:val="es-ES" w:eastAsia="es-CO"/>
         </w:rPr>
+        <w:lastRenderedPageBreak/>
         <w:t xml:space="preserve">La </w:t>
       </w:r>
       <w:r>
@@ -30919,7 +31140,7 @@
                           </pic:cNvPicPr>
                         </pic:nvPicPr>
                         <pic:blipFill>
-                          <a:blip r:embed="rId48">
+                          <a:blip r:embed="rId44">
                             <a:extLst>
                               <a:ext uri="{28A0092B-C50C-407E-A947-70E740481C1C}">
                                 <a14:useLocalDpi xmlns:a14="http://schemas.microsoft.com/office/drawing/2010/main" val="0"/>
@@ -31021,7 +31242,17 @@
                 <w:szCs w:val="24"/>
                 <w:lang w:val="es-ES"/>
               </w:rPr>
-              <w:t xml:space="preserve">. Según los historiadores, este hecho dio inicio a la </w:t>
+              <w:t xml:space="preserve">. Según los </w:t>
+            </w:r>
+            <w:r>
+              <w:rPr>
+                <w:rFonts w:ascii="Times New Roman" w:hAnsi="Times New Roman" w:cs="Times New Roman"/>
+                <w:sz w:val="24"/>
+                <w:szCs w:val="24"/>
+                <w:lang w:val="es-ES"/>
+              </w:rPr>
+              <w:lastRenderedPageBreak/>
+              <w:t xml:space="preserve">historiadores, este hecho dio inicio a la </w:t>
             </w:r>
             <w:r>
               <w:rPr>
@@ -31196,7 +31427,7 @@
         </w:rPr>
         <w:t xml:space="preserve"> (1789) </w:t>
       </w:r>
-      <w:hyperlink r:id="rId49" w:tgtFrame="_blank" w:history="1">
+      <w:hyperlink r:id="rId45" w:tgtFrame="_blank" w:history="1">
         <w:r>
           <w:rPr>
             <w:rFonts w:ascii="Times New Roman" w:eastAsia="Times New Roman" w:hAnsi="Times New Roman" w:cs="Times New Roman"/>
@@ -31211,7 +31442,15 @@
             <w:color w:val="003366"/>
             <w:lang w:val="es-ES" w:eastAsia="es-CO"/>
           </w:rPr>
-          <w:t>VE</w:t>
+          <w:t>V</w:t>
+        </w:r>
+        <w:r>
+          <w:rPr>
+            <w:rFonts w:ascii="Times New Roman" w:eastAsia="Times New Roman" w:hAnsi="Times New Roman" w:cs="Times New Roman"/>
+            <w:color w:val="003366"/>
+            <w:lang w:val="es-ES" w:eastAsia="es-CO"/>
+          </w:rPr>
+          <w:t>E</w:t>
         </w:r>
         <w:r>
           <w:rPr>
@@ -31991,6 +32230,7 @@
                 <w:noProof/>
                 <w:lang w:val="es-CO" w:eastAsia="es-CO"/>
               </w:rPr>
+              <w:lastRenderedPageBreak/>
               <mc:AlternateContent>
                 <mc:Choice Requires="wps">
                   <w:drawing>
@@ -32518,7 +32758,7 @@
                           <pic:cNvPicPr/>
                         </pic:nvPicPr>
                         <pic:blipFill>
-                          <a:blip r:embed="rId50"/>
+                          <a:blip r:embed="rId46"/>
                           <a:stretch>
                             <a:fillRect/>
                           </a:stretch>
@@ -32695,7 +32935,7 @@
                           <pic:cNvPicPr/>
                         </pic:nvPicPr>
                         <pic:blipFill>
-                          <a:blip r:embed="rId51"/>
+                          <a:blip r:embed="rId47"/>
                           <a:stretch>
                             <a:fillRect/>
                           </a:stretch>
@@ -32785,6 +33025,7 @@
                 <w:sz w:val="24"/>
                 <w:szCs w:val="24"/>
               </w:rPr>
+              <w:lastRenderedPageBreak/>
               <w:t>FICHA DEL ESTUDIANTE</w:t>
             </w:r>
           </w:p>
@@ -33602,6 +33843,7 @@
                 <w:szCs w:val="24"/>
                 <w:lang w:val="es-CO"/>
               </w:rPr>
+              <w:lastRenderedPageBreak/>
               <w:t>Tipo de recurso</w:t>
             </w:r>
             <w:r>
@@ -33966,7 +34208,7 @@
               </w:rPr>
               <w:t xml:space="preserve"> aprobada por la ONU en 1948 [</w:t>
             </w:r>
-            <w:hyperlink r:id="rId52" w:tgtFrame="_blank" w:history="1">
+            <w:hyperlink r:id="rId48" w:tgtFrame="_blank" w:history="1">
               <w:r>
                 <w:rPr>
                   <w:rFonts w:ascii="Times New Roman" w:eastAsia="Times New Roman" w:hAnsi="Times New Roman" w:cs="Times New Roman"/>
@@ -33975,7 +34217,17 @@
                   <w:u w:val="single"/>
                   <w:lang w:val="es-CO" w:eastAsia="es-CO"/>
                 </w:rPr>
-                <w:t>VER</w:t>
+                <w:t>VE</w:t>
+              </w:r>
+              <w:r>
+                <w:rPr>
+                  <w:rFonts w:ascii="Times New Roman" w:eastAsia="Times New Roman" w:hAnsi="Times New Roman" w:cs="Times New Roman"/>
+                  <w:sz w:val="24"/>
+                  <w:szCs w:val="24"/>
+                  <w:u w:val="single"/>
+                  <w:lang w:val="es-CO" w:eastAsia="es-CO"/>
+                </w:rPr>
+                <w:t>R</w:t>
               </w:r>
             </w:hyperlink>
             <w:r>
@@ -34543,7 +34795,17 @@
                 <w:szCs w:val="24"/>
                 <w:lang w:val="es-CO" w:eastAsia="es-CO"/>
               </w:rPr>
-              <w:t xml:space="preserve">comprendan de qué modo mejoraron las condiciones sociales </w:t>
+              <w:t xml:space="preserve">comprendan de qué modo </w:t>
+            </w:r>
+            <w:r>
+              <w:rPr>
+                <w:rFonts w:ascii="Times New Roman" w:eastAsia="Times New Roman" w:hAnsi="Times New Roman" w:cs="Times New Roman"/>
+                <w:sz w:val="24"/>
+                <w:szCs w:val="24"/>
+                <w:lang w:val="es-CO" w:eastAsia="es-CO"/>
+              </w:rPr>
+              <w:lastRenderedPageBreak/>
+              <w:t xml:space="preserve">mejoraron las condiciones sociales </w:t>
             </w:r>
             <w:r>
               <w:rPr>
@@ -34580,6 +34842,7 @@
                 <w:sz w:val="24"/>
                 <w:szCs w:val="24"/>
               </w:rPr>
+              <w:lastRenderedPageBreak/>
               <w:t>Título</w:t>
             </w:r>
           </w:p>
@@ -35568,7 +35831,17 @@
                 <w:sz w:val="24"/>
                 <w:szCs w:val="24"/>
               </w:rPr>
-              <w:t xml:space="preserve">(1789-1799). Sin embargo, para llegar a este punto, durante los años precedentes se dio una serie de circunstancias que pueden ser consideradas como las causas que llevaron al </w:t>
+              <w:t xml:space="preserve">(1789-1799). Sin embargo, para llegar a este punto, durante los años precedentes se dio una serie de circunstancias que pueden ser consideradas como las </w:t>
+            </w:r>
+            <w:r>
+              <w:rPr>
+                <w:rFonts w:ascii="Times New Roman" w:hAnsi="Times New Roman" w:cs="Times New Roman"/>
+                <w:color w:val="000000" w:themeColor="text1"/>
+                <w:sz w:val="24"/>
+                <w:szCs w:val="24"/>
+              </w:rPr>
+              <w:lastRenderedPageBreak/>
+              <w:t xml:space="preserve">causas que llevaron al </w:t>
             </w:r>
             <w:r>
               <w:rPr>
@@ -36172,7 +36445,17 @@
                 <w:sz w:val="24"/>
                 <w:szCs w:val="24"/>
               </w:rPr>
-              <w:t xml:space="preserve">Al encontrarse con una Asamblea que negaba su soberanía, Luis XVI se reconcilió con la mayor parte de la nobleza y del clero, y mandó rodear </w:t>
+              <w:t xml:space="preserve">Al encontrarse con una Asamblea que negaba su soberanía, Luis XVI se reconcilió con la mayor parte de la nobleza y del clero, y </w:t>
+            </w:r>
+            <w:r>
+              <w:rPr>
+                <w:rFonts w:ascii="Times New Roman" w:hAnsi="Times New Roman" w:cs="Times New Roman"/>
+                <w:color w:val="000000" w:themeColor="text1"/>
+                <w:sz w:val="24"/>
+                <w:szCs w:val="24"/>
+              </w:rPr>
+              <w:lastRenderedPageBreak/>
+              <w:t xml:space="preserve">mandó rodear </w:t>
             </w:r>
             <w:r>
               <w:rPr>
@@ -36885,7 +37168,17 @@
                 <w:sz w:val="24"/>
                 <w:szCs w:val="24"/>
               </w:rPr>
-              <w:t xml:space="preserve">Sin embargo, y a pesar de los intentos de reforma destinados a garantizar los logros conseguidos durante la revolución, el gobierno moderado hubo de enfrentarse a la </w:t>
+              <w:t xml:space="preserve">Sin embargo, y a pesar de los intentos de reforma destinados a garantizar los logros conseguidos durante la revolución, el </w:t>
+            </w:r>
+            <w:r>
+              <w:rPr>
+                <w:rFonts w:ascii="Times New Roman" w:hAnsi="Times New Roman" w:cs="Times New Roman"/>
+                <w:color w:val="000000" w:themeColor="text1"/>
+                <w:sz w:val="24"/>
+                <w:szCs w:val="24"/>
+              </w:rPr>
+              <w:lastRenderedPageBreak/>
+              <w:t xml:space="preserve">gobierno moderado hubo de enfrentarse a la </w:t>
             </w:r>
             <w:r>
               <w:rPr>
@@ -37616,6 +37909,7 @@
                 <w:sz w:val="24"/>
                 <w:szCs w:val="24"/>
               </w:rPr>
+              <w:lastRenderedPageBreak/>
               <w:t xml:space="preserve">nueva Constitución </w:t>
             </w:r>
             <w:r>
@@ -38275,7 +38569,17 @@
                 <w:sz w:val="24"/>
                 <w:szCs w:val="24"/>
               </w:rPr>
-              <w:t xml:space="preserve">protagonizase un golpe de Estado. Este abrió un nuevo periodo: el </w:t>
+              <w:t xml:space="preserve">protagonizase un golpe de Estado. Este abrió un nuevo periodo: </w:t>
+            </w:r>
+            <w:r>
+              <w:rPr>
+                <w:rFonts w:ascii="Times New Roman" w:hAnsi="Times New Roman" w:cs="Times New Roman"/>
+                <w:color w:val="000000" w:themeColor="text1"/>
+                <w:sz w:val="24"/>
+                <w:szCs w:val="24"/>
+              </w:rPr>
+              <w:lastRenderedPageBreak/>
+              <w:t xml:space="preserve">el </w:t>
             </w:r>
             <w:r>
               <w:rPr>
@@ -38363,6 +38667,7 @@
                 <w:sz w:val="24"/>
                 <w:szCs w:val="24"/>
               </w:rPr>
+              <w:lastRenderedPageBreak/>
               <w:t>Título</w:t>
             </w:r>
           </w:p>
@@ -38970,7 +39275,16 @@
                 <w:sz w:val="24"/>
                 <w:szCs w:val="24"/>
               </w:rPr>
-              <w:t>Cambio:</w:t>
+              <w:t>Cambi</w:t>
+            </w:r>
+            <w:r>
+              <w:rPr>
+                <w:rFonts w:ascii="Times New Roman" w:hAnsi="Times New Roman" w:cs="Times New Roman"/>
+                <w:color w:val="000000" w:themeColor="text1"/>
+                <w:sz w:val="24"/>
+                <w:szCs w:val="24"/>
+              </w:rPr>
+              <w:t>ar</w:t>
             </w:r>
           </w:p>
           <w:p>
@@ -39597,6 +39911,7 @@
                 <w:sz w:val="24"/>
                 <w:szCs w:val="24"/>
               </w:rPr>
+              <w:lastRenderedPageBreak/>
               <w:t>Título</w:t>
             </w:r>
           </w:p>
@@ -39620,14 +39935,6 @@
                 <w:sz w:val="24"/>
                 <w:szCs w:val="24"/>
               </w:rPr>
-              <w:t>Ciencias sociales, geografía e historia</w:t>
-            </w:r>
-            <w:r>
-              <w:rPr>
-                <w:rFonts w:ascii="Times New Roman" w:hAnsi="Times New Roman" w:cs="Times New Roman"/>
-                <w:sz w:val="24"/>
-                <w:szCs w:val="24"/>
-              </w:rPr>
               <w:br/>
             </w:r>
             <w:r>
@@ -39644,7 +39951,7 @@
                 <w:sz w:val="24"/>
                 <w:szCs w:val="24"/>
               </w:rPr>
-              <w:t>Comentario de un texto filosófico como fuente.</w:t>
+              <w:t>Comentario de un texto filosófico como fuente</w:t>
             </w:r>
           </w:p>
         </w:tc>
@@ -40428,7 +40735,7 @@
                 <w:szCs w:val="24"/>
                 <w:lang w:val="es-CO" w:eastAsia="es-CO"/>
               </w:rPr>
-              <w:t>Propuesta</w:t>
+              <w:t xml:space="preserve"> </w:t>
             </w:r>
           </w:p>
           <w:p>
@@ -40606,7 +40913,17 @@
                 <w:szCs w:val="24"/>
                 <w:lang w:val="es-CO" w:eastAsia="es-CO"/>
               </w:rPr>
-              <w:t xml:space="preserve">las consecuencias que tuvieron los acontecimientos propuestos. Al mismo tiempo, puede utilizar la cronología para hacer que los </w:t>
+              <w:t xml:space="preserve">las consecuencias que tuvieron los acontecimientos propuestos. Al mismo tiempo, puede utilizar la </w:t>
+            </w:r>
+            <w:r>
+              <w:rPr>
+                <w:rFonts w:ascii="Times New Roman" w:eastAsia="Times New Roman" w:hAnsi="Times New Roman" w:cs="Times New Roman"/>
+                <w:sz w:val="24"/>
+                <w:szCs w:val="24"/>
+                <w:lang w:val="es-CO" w:eastAsia="es-CO"/>
+              </w:rPr>
+              <w:lastRenderedPageBreak/>
+              <w:t xml:space="preserve">cronología para hacer que los </w:t>
             </w:r>
             <w:r>
               <w:rPr>
@@ -41095,7 +41412,17 @@
                 <w:sz w:val="24"/>
                 <w:szCs w:val="24"/>
               </w:rPr>
-              <w:t>Para entender mejor el fin del Antiguo Régimen, se debe tener claro cuáles fueron los principales acontecimientos que tuvieron lugar entre la revolución inglesa y la coronación imperial de Napoleón Bonaparte. Los hechos más destacados del período comprendido entre 1689 y 1804 fueron:</w:t>
+              <w:t xml:space="preserve">Para entender mejor el fin del Antiguo Régimen, se debe tener claro cuáles fueron los principales acontecimientos que tuvieron lugar entre la revolución inglesa y la coronación imperial de Napoleón Bonaparte. Los hechos más destacados del período </w:t>
+            </w:r>
+            <w:r>
+              <w:rPr>
+                <w:rFonts w:ascii="Times New Roman" w:hAnsi="Times New Roman" w:cs="Times New Roman"/>
+                <w:color w:val="000000" w:themeColor="text1"/>
+                <w:sz w:val="24"/>
+                <w:szCs w:val="24"/>
+              </w:rPr>
+              <w:lastRenderedPageBreak/>
+              <w:t>comprendido entre 1689 y 1804 fueron:</w:t>
             </w:r>
           </w:p>
           <w:p>
@@ -42181,7 +42508,7 @@
               </w:rPr>
               <w:t>de la Gran Enciclopedia Planeta [</w:t>
             </w:r>
-            <w:hyperlink r:id="rId53" w:tgtFrame="_blank" w:history="1">
+            <w:hyperlink r:id="rId49" w:tgtFrame="_blank" w:history="1">
               <w:r>
                 <w:rPr>
                   <w:rStyle w:val="Hipervnculo"/>
@@ -42190,7 +42517,17 @@
                   <w:sz w:val="24"/>
                   <w:szCs w:val="24"/>
                 </w:rPr>
-                <w:t>VER</w:t>
+                <w:t>VE</w:t>
+              </w:r>
+              <w:r>
+                <w:rPr>
+                  <w:rStyle w:val="Hipervnculo"/>
+                  <w:rFonts w:ascii="Times New Roman" w:hAnsi="Times New Roman" w:cs="Times New Roman"/>
+                  <w:color w:val="000000" w:themeColor="text1"/>
+                  <w:sz w:val="24"/>
+                  <w:szCs w:val="24"/>
+                </w:rPr>
+                <w:t>R</w:t>
               </w:r>
             </w:hyperlink>
             <w:r>
@@ -42590,7 +42927,15 @@
                 <w:b/>
                 <w:color w:val="FFFFFF" w:themeColor="background1"/>
               </w:rPr>
-              <w:t xml:space="preserve">Evaluación: recurso </w:t>
+              <w:t>Autoevaluación. R</w:t>
+            </w:r>
+            <w:r>
+              <w:rPr>
+                <w:rFonts w:ascii="Times New Roman" w:hAnsi="Times New Roman" w:cs="Times New Roman"/>
+                <w:b/>
+                <w:color w:val="FFFFFF" w:themeColor="background1"/>
+              </w:rPr>
+              <w:t xml:space="preserve">ecurso </w:t>
             </w:r>
             <w:r>
               <w:rPr>
@@ -42666,173 +43011,6 @@
                 <w:color w:val="000000" w:themeColor="text1"/>
               </w:rPr>
               <w:t>0</w:t>
-            </w:r>
-          </w:p>
-        </w:tc>
-      </w:tr>
-      <w:tr>
-        <w:tc>
-          <w:tcPr>
-            <w:tcW w:w="2518" w:type="dxa"/>
-          </w:tcPr>
-          <w:p>
-            <w:pPr>
-              <w:rPr>
-                <w:rFonts w:ascii="Times New Roman" w:hAnsi="Times New Roman" w:cs="Times New Roman"/>
-                <w:color w:val="000000" w:themeColor="text1"/>
-              </w:rPr>
-            </w:pPr>
-            <w:r>
-              <w:rPr>
-                <w:rFonts w:ascii="Times New Roman" w:hAnsi="Times New Roman" w:cs="Times New Roman"/>
-                <w:b/>
-                <w:color w:val="000000" w:themeColor="text1"/>
-              </w:rPr>
-              <w:t>Ubicación en Aula Planeta</w:t>
-            </w:r>
-          </w:p>
-        </w:tc>
-        <w:tc>
-          <w:tcPr>
-            <w:tcW w:w="6536" w:type="dxa"/>
-            <w:gridSpan w:val="2"/>
-          </w:tcPr>
-          <w:p>
-            <w:pPr>
-              <w:rPr>
-                <w:rFonts w:ascii="Times New Roman" w:hAnsi="Times New Roman" w:cs="Times New Roman"/>
-                <w:color w:val="000000" w:themeColor="text1"/>
-              </w:rPr>
-            </w:pPr>
-            <w:r>
-              <w:rPr>
-                <w:rFonts w:ascii="Times New Roman" w:hAnsi="Times New Roman" w:cs="Times New Roman"/>
-                <w:color w:val="000000" w:themeColor="text1"/>
-              </w:rPr>
-              <w:t>4º ESO/ Ciencias sociales, geografía e historia/El fin del Antiguo Régimen/Fin de unidad/repaso/</w:t>
-            </w:r>
-            <w:proofErr w:type="spellStart"/>
-            <w:r>
-              <w:rPr>
-                <w:rFonts w:ascii="Times New Roman" w:hAnsi="Times New Roman" w:cs="Times New Roman"/>
-                <w:color w:val="000000" w:themeColor="text1"/>
-              </w:rPr>
-              <w:t>Autoevaluacion</w:t>
-            </w:r>
-            <w:proofErr w:type="spellEnd"/>
-          </w:p>
-        </w:tc>
-      </w:tr>
-      <w:tr>
-        <w:tc>
-          <w:tcPr>
-            <w:tcW w:w="2518" w:type="dxa"/>
-          </w:tcPr>
-          <w:p>
-            <w:pPr>
-              <w:rPr>
-                <w:rFonts w:ascii="Times New Roman" w:hAnsi="Times New Roman" w:cs="Times New Roman"/>
-                <w:color w:val="000000" w:themeColor="text1"/>
-              </w:rPr>
-            </w:pPr>
-            <w:r>
-              <w:rPr>
-                <w:rFonts w:ascii="Times New Roman" w:hAnsi="Times New Roman" w:cs="Times New Roman"/>
-                <w:b/>
-                <w:color w:val="000000" w:themeColor="text1"/>
-              </w:rPr>
-              <w:t>Cambio (descripción o capturas de pantallas)</w:t>
-            </w:r>
-          </w:p>
-        </w:tc>
-        <w:tc>
-          <w:tcPr>
-            <w:tcW w:w="6536" w:type="dxa"/>
-            <w:gridSpan w:val="2"/>
-          </w:tcPr>
-          <w:p>
-            <w:pPr>
-              <w:rPr>
-                <w:rFonts w:ascii="Times New Roman" w:hAnsi="Times New Roman" w:cs="Times New Roman"/>
-                <w:color w:val="000000" w:themeColor="text1"/>
-              </w:rPr>
-            </w:pPr>
-          </w:p>
-          <w:p>
-            <w:pPr>
-              <w:rPr>
-                <w:rFonts w:ascii="Times New Roman" w:hAnsi="Times New Roman" w:cs="Times New Roman"/>
-                <w:noProof/>
-                <w:lang w:eastAsia="es-CO"/>
-              </w:rPr>
-            </w:pPr>
-            <w:r>
-              <w:rPr>
-                <w:rFonts w:ascii="Times New Roman" w:hAnsi="Times New Roman" w:cs="Times New Roman"/>
-                <w:color w:val="000000" w:themeColor="text1"/>
-              </w:rPr>
-              <w:t xml:space="preserve">Ajustar texto en  </w:t>
-            </w:r>
-            <w:r>
-              <w:rPr>
-                <w:rFonts w:ascii="Times New Roman" w:hAnsi="Times New Roman" w:cs="Times New Roman"/>
-                <w:noProof/>
-                <w:lang w:eastAsia="es-CO"/>
-              </w:rPr>
-              <w:t>Slides 1 y 7: Revolución Francesa con mayúscula</w:t>
-            </w:r>
-          </w:p>
-          <w:p>
-            <w:pPr>
-              <w:rPr>
-                <w:rFonts w:ascii="Times New Roman" w:hAnsi="Times New Roman" w:cs="Times New Roman"/>
-                <w:color w:val="000000" w:themeColor="text1"/>
-              </w:rPr>
-            </w:pPr>
-          </w:p>
-        </w:tc>
-      </w:tr>
-      <w:tr>
-        <w:tc>
-          <w:tcPr>
-            <w:tcW w:w="2518" w:type="dxa"/>
-          </w:tcPr>
-          <w:p>
-            <w:pPr>
-              <w:rPr>
-                <w:rFonts w:ascii="Times New Roman" w:hAnsi="Times New Roman" w:cs="Times New Roman"/>
-                <w:b/>
-                <w:color w:val="000000" w:themeColor="text1"/>
-              </w:rPr>
-            </w:pPr>
-            <w:r>
-              <w:rPr>
-                <w:rFonts w:ascii="Times New Roman" w:hAnsi="Times New Roman" w:cs="Times New Roman"/>
-                <w:b/>
-                <w:color w:val="000000" w:themeColor="text1"/>
-              </w:rPr>
-              <w:t>Título</w:t>
-            </w:r>
-          </w:p>
-        </w:tc>
-        <w:tc>
-          <w:tcPr>
-            <w:tcW w:w="6536" w:type="dxa"/>
-            <w:gridSpan w:val="2"/>
-          </w:tcPr>
-          <w:p>
-            <w:pPr>
-              <w:rPr>
-                <w:rFonts w:ascii="Times New Roman" w:hAnsi="Times New Roman" w:cs="Times New Roman"/>
-                <w:color w:val="000000" w:themeColor="text1"/>
-              </w:rPr>
-            </w:pPr>
-            <w:r>
-              <w:rPr>
-                <w:rFonts w:ascii="Times New Roman" w:hAnsi="Times New Roman" w:cs="Times New Roman"/>
-                <w:color w:val="000000" w:themeColor="text1"/>
-              </w:rPr>
-              <w:t>4º ESO/ Ciencias sociales, geografía e historia/El fin del Antiguo Régimen/Evaluación.</w:t>
             </w:r>
           </w:p>
         </w:tc>
@@ -42882,7 +43060,7 @@
               <w:rPr>
                 <w:rFonts w:ascii="Times New Roman" w:hAnsi="Times New Roman" w:cs="Times New Roman"/>
               </w:rPr>
-              <w:t xml:space="preserve"> la caída del Antiguo Régimen.</w:t>
+              <w:t xml:space="preserve"> la caída del Antiguo Régimen</w:t>
             </w:r>
           </w:p>
         </w:tc>
@@ -43195,7 +43373,7 @@
                 <w:szCs w:val="24"/>
               </w:rPr>
             </w:pPr>
-            <w:hyperlink r:id="rId54" w:history="1">
+            <w:hyperlink r:id="rId50" w:history="1">
               <w:r>
                 <w:rPr>
                   <w:rStyle w:val="Hipervnculo"/>
@@ -43376,7 +43554,7 @@
                 <w:szCs w:val="24"/>
               </w:rPr>
             </w:pPr>
-            <w:hyperlink r:id="rId55" w:history="1">
+            <w:hyperlink r:id="rId51" w:history="1">
               <w:r>
                 <w:rPr>
                   <w:rStyle w:val="Hipervnculo"/>
@@ -43425,6 +43603,7 @@
                 <w:sz w:val="24"/>
                 <w:szCs w:val="24"/>
               </w:rPr>
+              <w:lastRenderedPageBreak/>
               <w:t>Web 03</w:t>
             </w:r>
           </w:p>
@@ -43547,12 +43726,10 @@
           <w:rFonts w:ascii="Times New Roman" w:hAnsi="Times New Roman" w:cs="Times New Roman"/>
         </w:rPr>
       </w:pPr>
-      <w:bookmarkStart w:id="1" w:name="_GoBack"/>
-      <w:bookmarkEnd w:id="1"/>
     </w:p>
     <w:sectPr>
-      <w:headerReference w:type="even" r:id="rId56"/>
-      <w:headerReference w:type="default" r:id="rId57"/>
+      <w:headerReference w:type="even" r:id="rId52"/>
+      <w:headerReference w:type="default" r:id="rId53"/>
       <w:pgSz w:w="12240" w:h="15840"/>
       <w:pgMar w:top="1417" w:right="1701" w:bottom="1417" w:left="1701" w:header="708" w:footer="708" w:gutter="0"/>
       <w:cols w:space="708"/>
@@ -47874,7 +48051,7 @@
 </file>
 
 <file path=customXml/itemProps1.xml><?xml version="1.0" encoding="utf-8"?>
-<ds:datastoreItem xmlns:ds="http://schemas.openxmlformats.org/officeDocument/2006/customXml" ds:itemID="{CD9B1225-F376-4E46-A7BE-D1F784B1EE41}">
+<ds:datastoreItem xmlns:ds="http://schemas.openxmlformats.org/officeDocument/2006/customXml" ds:itemID="{A54BCD59-F843-4D84-A330-440340E1AACF}">
   <ds:schemaRefs>
     <ds:schemaRef ds:uri="http://schemas.openxmlformats.org/officeDocument/2006/bibliography"/>
   </ds:schemaRefs>

</xml_diff>

<commit_message>
08_01 recursos con directrices
</commit_message>
<xml_diff>
--- a/fuentes/contenidos/grado08/guion01/CS_08_01_CO.docx
+++ b/fuentes/contenidos/grado08/guion01/CS_08_01_CO.docx
@@ -795,18 +795,36 @@
                 <w:lang w:val="en"/>
               </w:rPr>
             </w:pPr>
-            <w:hyperlink r:id="rId9" w:anchor="filelinks" w:history="1">
-              <w:r>
-                <w:rPr>
-                  <w:rStyle w:val="Hipervnculo"/>
-                  <w:rFonts w:ascii="Times New Roman" w:hAnsi="Times New Roman" w:cs="Times New Roman"/>
-                  <w:sz w:val="24"/>
-                  <w:szCs w:val="24"/>
-                  <w:lang w:val="en"/>
-                </w:rPr>
-                <w:t>http://commons.wikimedia.org/wiki/File:Voltaire_Philosophy_of_Newton_frontispiece.jpg#filelinks</w:t>
-              </w:r>
-            </w:hyperlink>
+            <w:r>
+              <w:fldChar w:fldCharType="begin"/>
+            </w:r>
+            <w:r>
+              <w:rPr>
+                <w:lang w:val="en"/>
+              </w:rPr>
+              <w:instrText xml:space="preserve"> HYPERLINK "http://commons.wikimedia.org/wiki/File:Voltaire_Philosophy_of_Newton_frontispiece.jpg" \l "filelinks" </w:instrText>
+            </w:r>
+            <w:r>
+              <w:fldChar w:fldCharType="separate"/>
+            </w:r>
+            <w:r>
+              <w:rPr>
+                <w:rStyle w:val="Hipervnculo"/>
+                <w:rFonts w:ascii="Times New Roman" w:hAnsi="Times New Roman" w:cs="Times New Roman"/>
+                <w:sz w:val="24"/>
+                <w:szCs w:val="24"/>
+                <w:lang w:val="en"/>
+              </w:rPr>
+              <w:t>http://commons.wikimedia.org/wiki/File:Voltaire_Philosophy_of_Newton_frontispiece.jpg#filelinks</w:t>
+            </w:r>
+            <w:r>
+              <w:rPr>
+                <w:rStyle w:val="Hipervnculo"/>
+                <w:rFonts w:ascii="Times New Roman" w:hAnsi="Times New Roman" w:cs="Times New Roman"/>
+                <w:lang w:val="en"/>
+              </w:rPr>
+              <w:fldChar w:fldCharType="end"/>
+            </w:r>
           </w:p>
           <w:p>
             <w:pPr>
@@ -852,7 +870,7 @@
                           </pic:cNvPicPr>
                         </pic:nvPicPr>
                         <pic:blipFill>
-                          <a:blip r:embed="rId10">
+                          <a:blip r:embed="rId9">
                             <a:extLst>
                               <a:ext uri="{28A0092B-C50C-407E-A947-70E740481C1C}">
                                 <a14:useLocalDpi xmlns:a14="http://schemas.microsoft.com/office/drawing/2010/main" val="0"/>
@@ -2002,7 +2020,7 @@
                 <w:lang w:val="en"/>
               </w:rPr>
             </w:pPr>
-            <w:hyperlink r:id="rId11" w:history="1">
+            <w:hyperlink r:id="rId10" w:history="1">
               <w:r>
                 <w:rPr>
                   <w:rStyle w:val="Hipervnculo"/>
@@ -2662,6 +2680,7 @@
               </w:rPr>
               <w:t>ompetencia social y ciudadana</w:t>
             </w:r>
+            <w:bookmarkStart w:id="0" w:name="_GoBack"/>
             <w:r>
               <w:rPr>
                 <w:rFonts w:ascii="Arial" w:hAnsi="Arial" w:cs="Arial"/>
@@ -2671,15 +2690,7 @@
               </w:rPr>
               <w:t xml:space="preserve"> </w:t>
             </w:r>
-            <w:r>
-              <w:rPr>
-                <w:rFonts w:ascii="Times New Roman" w:hAnsi="Times New Roman"/>
-                <w:color w:val="000000" w:themeColor="text1"/>
-                <w:sz w:val="24"/>
-                <w:szCs w:val="24"/>
-              </w:rPr>
-              <w:t xml:space="preserve"> </w:t>
-            </w:r>
+            <w:bookmarkEnd w:id="0"/>
           </w:p>
           <w:p>
             <w:pPr>
@@ -2814,7 +2825,7 @@
               </w:rPr>
               <w:t>, escrito en 1690 por John Locke [</w:t>
             </w:r>
-            <w:hyperlink r:id="rId12" w:tgtFrame="_blank" w:history="1">
+            <w:hyperlink r:id="rId11" w:tgtFrame="_blank" w:history="1">
               <w:r>
                 <w:rPr>
                   <w:color w:val="000000" w:themeColor="text1"/>
@@ -2822,25 +2833,7 @@
                   <w:szCs w:val="24"/>
                   <w:u w:val="single"/>
                 </w:rPr>
-                <w:t>V</w:t>
-              </w:r>
-              <w:r>
-                <w:rPr>
-                  <w:color w:val="000000" w:themeColor="text1"/>
-                  <w:sz w:val="24"/>
-                  <w:szCs w:val="24"/>
-                  <w:u w:val="single"/>
-                </w:rPr>
-                <w:t>E</w:t>
-              </w:r>
-              <w:r>
-                <w:rPr>
-                  <w:color w:val="000000" w:themeColor="text1"/>
-                  <w:sz w:val="24"/>
-                  <w:szCs w:val="24"/>
-                  <w:u w:val="single"/>
-                </w:rPr>
-                <w:t>R</w:t>
+                <w:t>VER</w:t>
               </w:r>
             </w:hyperlink>
             <w:r>
@@ -5625,7 +5618,7 @@
                           <pic:cNvPicPr/>
                         </pic:nvPicPr>
                         <pic:blipFill>
-                          <a:blip r:embed="rId13"/>
+                          <a:blip r:embed="rId12"/>
                           <a:stretch>
                             <a:fillRect/>
                           </a:stretch>
@@ -6238,7 +6231,7 @@
                   <wp:extent cx="1226820" cy="1535183"/>
                   <wp:effectExtent l="0" t="0" r="0" b="8255"/>
                   <wp:docPr id="17" name="Imagen 17" descr="http://profesores.aulaplaneta.com/DNNPlayerPackages/Package11073/InfoGuion/cuadernoestudio/images_xml/CS_10_01_img3_small.jpg">
-                    <a:hlinkClick xmlns:a="http://schemas.openxmlformats.org/drawingml/2006/main" r:id="rId14"/>
+                    <a:hlinkClick xmlns:a="http://schemas.openxmlformats.org/drawingml/2006/main" r:id="rId13"/>
                   </wp:docPr>
                   <wp:cNvGraphicFramePr>
                     <a:graphicFrameLocks xmlns:a="http://schemas.openxmlformats.org/drawingml/2006/main" noChangeAspect="1"/>
@@ -6248,14 +6241,14 @@
                       <pic:pic xmlns:pic="http://schemas.openxmlformats.org/drawingml/2006/picture">
                         <pic:nvPicPr>
                           <pic:cNvPr id="0" name="Picture 1" descr="http://profesores.aulaplaneta.com/DNNPlayerPackages/Package11073/InfoGuion/cuadernoestudio/images_xml/CS_10_01_img3_small.jpg">
-                            <a:hlinkClick r:id="rId14"/>
+                            <a:hlinkClick r:id="rId13"/>
                           </pic:cNvPr>
                           <pic:cNvPicPr>
                             <a:picLocks noChangeAspect="1" noChangeArrowheads="1"/>
                           </pic:cNvPicPr>
                         </pic:nvPicPr>
                         <pic:blipFill>
-                          <a:blip r:embed="rId15">
+                          <a:blip r:embed="rId14">
                             <a:extLst>
                               <a:ext uri="{28A0092B-C50C-407E-A947-70E740481C1C}">
                                 <a14:useLocalDpi xmlns:a14="http://schemas.microsoft.com/office/drawing/2010/main" val="0"/>
@@ -9664,14 +9657,6 @@
               </w:rPr>
               <w:t xml:space="preserve"> </w:t>
             </w:r>
-            <w:r>
-              <w:rPr>
-                <w:rFonts w:ascii="Times New Roman" w:hAnsi="Times New Roman" w:cs="Times New Roman"/>
-                <w:sz w:val="24"/>
-                <w:szCs w:val="24"/>
-              </w:rPr>
-              <w:t xml:space="preserve"> </w:t>
-            </w:r>
           </w:p>
         </w:tc>
       </w:tr>
@@ -9810,7 +9795,7 @@
         </w:rPr>
         <w:t xml:space="preserve">edia </w:t>
       </w:r>
-      <w:hyperlink r:id="rId16" w:tgtFrame="_blank" w:history="1">
+      <w:hyperlink r:id="rId15" w:tgtFrame="_blank" w:history="1">
         <w:r>
           <w:rPr>
             <w:rFonts w:ascii="Times New Roman" w:eastAsia="Times New Roman" w:hAnsi="Times New Roman" w:cs="Times New Roman"/>
@@ -9825,15 +9810,7 @@
             <w:color w:val="003366"/>
             <w:lang w:val="es-ES" w:eastAsia="es-CO"/>
           </w:rPr>
-          <w:t>VE</w:t>
-        </w:r>
-        <w:r>
-          <w:rPr>
-            <w:rFonts w:ascii="Times New Roman" w:eastAsia="Times New Roman" w:hAnsi="Times New Roman" w:cs="Times New Roman"/>
-            <w:color w:val="003366"/>
-            <w:lang w:val="es-ES" w:eastAsia="es-CO"/>
-          </w:rPr>
-          <w:t>R</w:t>
+          <w:t>VER</w:t>
         </w:r>
         <w:r>
           <w:rPr>
@@ -10448,7 +10425,7 @@
                 <w:lang w:val="en"/>
               </w:rPr>
             </w:pPr>
-            <w:hyperlink r:id="rId17" w:history="1">
+            <w:hyperlink r:id="rId16" w:history="1">
               <w:r>
                 <w:rPr>
                   <w:rStyle w:val="Hipervnculo"/>
@@ -10481,7 +10458,7 @@
                   <wp:extent cx="1358345" cy="1678120"/>
                   <wp:effectExtent l="0" t="0" r="0" b="0"/>
                   <wp:docPr id="4" name="Imagen 4" descr="File:Troisordres.jpg">
-                    <a:hlinkClick xmlns:a="http://schemas.openxmlformats.org/drawingml/2006/main" r:id="rId18"/>
+                    <a:hlinkClick xmlns:a="http://schemas.openxmlformats.org/drawingml/2006/main" r:id="rId17"/>
                   </wp:docPr>
                   <wp:cNvGraphicFramePr>
                     <a:graphicFrameLocks xmlns:a="http://schemas.openxmlformats.org/drawingml/2006/main" noChangeAspect="1"/>
@@ -10491,14 +10468,14 @@
                       <pic:pic xmlns:pic="http://schemas.openxmlformats.org/drawingml/2006/picture">
                         <pic:nvPicPr>
                           <pic:cNvPr id="0" name="Picture 3" descr="File:Troisordres.jpg">
-                            <a:hlinkClick r:id="rId18"/>
+                            <a:hlinkClick r:id="rId17"/>
                           </pic:cNvPr>
                           <pic:cNvPicPr>
                             <a:picLocks noChangeAspect="1" noChangeArrowheads="1"/>
                           </pic:cNvPicPr>
                         </pic:nvPicPr>
                         <pic:blipFill>
-                          <a:blip r:embed="rId19">
+                          <a:blip r:embed="rId18">
                             <a:extLst>
                               <a:ext uri="{28A0092B-C50C-407E-A947-70E740481C1C}">
                                 <a14:useLocalDpi xmlns:a14="http://schemas.microsoft.com/office/drawing/2010/main" val="0"/>
@@ -11211,7 +11188,7 @@
                           <pic:cNvPicPr/>
                         </pic:nvPicPr>
                         <pic:blipFill>
-                          <a:blip r:embed="rId20"/>
+                          <a:blip r:embed="rId19"/>
                           <a:stretch>
                             <a:fillRect/>
                           </a:stretch>
@@ -12646,18 +12623,36 @@
               </w:rPr>
               <w:t xml:space="preserve"> </w:t>
             </w:r>
-            <w:hyperlink r:id="rId21" w:history="1">
-              <w:r>
-                <w:rPr>
-                  <w:rStyle w:val="Hipervnculo"/>
-                  <w:rFonts w:ascii="Times New Roman" w:hAnsi="Times New Roman" w:cs="Times New Roman"/>
-                  <w:sz w:val="24"/>
-                  <w:szCs w:val="24"/>
-                  <w:lang w:val="en"/>
-                </w:rPr>
-                <w:t>http://commons.wikimedia.org/wiki/File:Jean-Fran%C3%A7ois_Millet_(II)_001.jpg</w:t>
-              </w:r>
-            </w:hyperlink>
+            <w:r>
+              <w:fldChar w:fldCharType="begin"/>
+            </w:r>
+            <w:r>
+              <w:rPr>
+                <w:lang w:val="fr-FR"/>
+              </w:rPr>
+              <w:instrText xml:space="preserve"> HYPERLINK "http://commons.wikimedia.org/wiki/File:Jean-Fran%C3%A7ois_Millet_(II)_001.jpg" </w:instrText>
+            </w:r>
+            <w:r>
+              <w:fldChar w:fldCharType="separate"/>
+            </w:r>
+            <w:r>
+              <w:rPr>
+                <w:rStyle w:val="Hipervnculo"/>
+                <w:rFonts w:ascii="Times New Roman" w:hAnsi="Times New Roman" w:cs="Times New Roman"/>
+                <w:sz w:val="24"/>
+                <w:szCs w:val="24"/>
+                <w:lang w:val="en"/>
+              </w:rPr>
+              <w:t>http://commons.wikimedia.org/wiki/File:Jean-Fran%C3%A7ois_Millet_(II)_001.jpg</w:t>
+            </w:r>
+            <w:r>
+              <w:rPr>
+                <w:rStyle w:val="Hipervnculo"/>
+                <w:rFonts w:ascii="Times New Roman" w:hAnsi="Times New Roman" w:cs="Times New Roman"/>
+                <w:lang w:val="en"/>
+              </w:rPr>
+              <w:fldChar w:fldCharType="end"/>
+            </w:r>
           </w:p>
           <w:p>
             <w:pPr>
@@ -12681,7 +12676,7 @@
                   <wp:extent cx="2603470" cy="2170202"/>
                   <wp:effectExtent l="0" t="0" r="6985" b="1905"/>
                   <wp:docPr id="7" name="Imagen 7" descr="File:Jean-François Millet (II) 001.jpg">
-                    <a:hlinkClick xmlns:a="http://schemas.openxmlformats.org/drawingml/2006/main" r:id="rId22"/>
+                    <a:hlinkClick xmlns:a="http://schemas.openxmlformats.org/drawingml/2006/main" r:id="rId20"/>
                   </wp:docPr>
                   <wp:cNvGraphicFramePr>
                     <a:graphicFrameLocks xmlns:a="http://schemas.openxmlformats.org/drawingml/2006/main" noChangeAspect="1"/>
@@ -12691,14 +12686,14 @@
                       <pic:pic xmlns:pic="http://schemas.openxmlformats.org/drawingml/2006/picture">
                         <pic:nvPicPr>
                           <pic:cNvPr id="0" name="Picture 5" descr="File:Jean-François Millet (II) 001.jpg">
-                            <a:hlinkClick r:id="rId22"/>
+                            <a:hlinkClick r:id="rId20"/>
                           </pic:cNvPr>
                           <pic:cNvPicPr>
                             <a:picLocks noChangeAspect="1" noChangeArrowheads="1"/>
                           </pic:cNvPicPr>
                         </pic:nvPicPr>
                         <pic:blipFill>
-                          <a:blip r:embed="rId23">
+                          <a:blip r:embed="rId21">
                             <a:extLst>
                               <a:ext uri="{28A0092B-C50C-407E-A947-70E740481C1C}">
                                 <a14:useLocalDpi xmlns:a14="http://schemas.microsoft.com/office/drawing/2010/main" val="0"/>
@@ -13848,7 +13843,7 @@
                 <w:lang w:val="es-ES" w:eastAsia="es-CO"/>
               </w:rPr>
             </w:pPr>
-            <w:hyperlink r:id="rId24" w:anchor="mediaviewer/File:Triangle_trade2.png" w:history="1">
+            <w:hyperlink r:id="rId22" w:anchor="mediaviewer/File:Triangle_trade2.png" w:history="1">
               <w:r>
                 <w:rPr>
                   <w:rStyle w:val="Hipervnculo"/>
@@ -13978,7 +13973,7 @@
                           </pic:cNvPicPr>
                         </pic:nvPicPr>
                         <pic:blipFill>
-                          <a:blip r:embed="rId25">
+                          <a:blip r:embed="rId23">
                             <a:extLst>
                               <a:ext uri="{28A0092B-C50C-407E-A947-70E740481C1C}">
                                 <a14:useLocalDpi xmlns:a14="http://schemas.microsoft.com/office/drawing/2010/main" val="0"/>
@@ -15255,7 +15250,7 @@
                           <pic:cNvPicPr/>
                         </pic:nvPicPr>
                         <pic:blipFill>
-                          <a:blip r:embed="rId26"/>
+                          <a:blip r:embed="rId24"/>
                           <a:stretch>
                             <a:fillRect/>
                           </a:stretch>
@@ -15877,7 +15872,7 @@
                           </pic:cNvPicPr>
                         </pic:nvPicPr>
                         <pic:blipFill>
-                          <a:blip r:embed="rId27">
+                          <a:blip r:embed="rId25">
                             <a:extLst>
                               <a:ext uri="{28A0092B-C50C-407E-A947-70E740481C1C}">
                                 <a14:useLocalDpi xmlns:a14="http://schemas.microsoft.com/office/drawing/2010/main" val="0"/>
@@ -17099,7 +17094,7 @@
               </w:rPr>
               <w:t xml:space="preserve"> </w:t>
             </w:r>
-            <w:hyperlink r:id="rId28" w:history="1">
+            <w:hyperlink r:id="rId26" w:history="1">
               <w:r>
                 <w:rPr>
                   <w:rStyle w:val="Hipervnculo"/>
@@ -17109,29 +17104,7 @@
                   <w:szCs w:val="24"/>
                   <w:lang w:val="es-CO" w:eastAsia="es-CO"/>
                 </w:rPr>
-                <w:t>[VE</w:t>
-              </w:r>
-              <w:r>
-                <w:rPr>
-                  <w:rStyle w:val="Hipervnculo"/>
-                  <w:rFonts w:ascii="Times New Roman" w:eastAsia="Times New Roman" w:hAnsi="Times New Roman" w:cs="Times New Roman"/>
-                  <w:iCs/>
-                  <w:sz w:val="24"/>
-                  <w:szCs w:val="24"/>
-                  <w:lang w:val="es-CO" w:eastAsia="es-CO"/>
-                </w:rPr>
-                <w:t>R</w:t>
-              </w:r>
-              <w:r>
-                <w:rPr>
-                  <w:rStyle w:val="Hipervnculo"/>
-                  <w:rFonts w:ascii="Times New Roman" w:eastAsia="Times New Roman" w:hAnsi="Times New Roman" w:cs="Times New Roman"/>
-                  <w:iCs/>
-                  <w:sz w:val="24"/>
-                  <w:szCs w:val="24"/>
-                  <w:lang w:val="es-CO" w:eastAsia="es-CO"/>
-                </w:rPr>
-                <w:t>]</w:t>
+                <w:t>[VER]</w:t>
               </w:r>
             </w:hyperlink>
             <w:r>
@@ -19189,16 +19162,34 @@
                 <w:lang w:val="fr-FR"/>
               </w:rPr>
             </w:pPr>
-            <w:hyperlink r:id="rId29" w:history="1">
-              <w:r>
-                <w:rPr>
-                  <w:rStyle w:val="Hipervnculo"/>
-                  <w:rFonts w:ascii="Times New Roman" w:hAnsi="Times New Roman" w:cs="Times New Roman"/>
-                  <w:lang w:val="fr-FR"/>
-                </w:rPr>
-                <w:t>http://commons.wikimedia.org/wiki/File:Eug%C3%A8ne_Delacroix_-_La_libert%C3%A9_guidant_le_peuple.jpg?uselang=es</w:t>
-              </w:r>
-            </w:hyperlink>
+            <w:r>
+              <w:fldChar w:fldCharType="begin"/>
+            </w:r>
+            <w:r>
+              <w:rPr>
+                <w:lang w:val="fr-FR"/>
+              </w:rPr>
+              <w:instrText xml:space="preserve"> HYPERLINK "http://commons.wikimedia.org/wiki/File:Eug%C3%A8ne_Delacroix_-_La_libert%C3%A9_guidant_le_peuple.jpg?uselang=es" </w:instrText>
+            </w:r>
+            <w:r>
+              <w:fldChar w:fldCharType="separate"/>
+            </w:r>
+            <w:r>
+              <w:rPr>
+                <w:rStyle w:val="Hipervnculo"/>
+                <w:rFonts w:ascii="Times New Roman" w:hAnsi="Times New Roman" w:cs="Times New Roman"/>
+                <w:lang w:val="fr-FR"/>
+              </w:rPr>
+              <w:t>http://commons.wikimedia.org/wiki/File:Eug%C3%A8ne_Delacroix_-_La_libert%C3%A9_guidant_le_peuple.jpg?uselang=es</w:t>
+            </w:r>
+            <w:r>
+              <w:rPr>
+                <w:rStyle w:val="Hipervnculo"/>
+                <w:rFonts w:ascii="Times New Roman" w:hAnsi="Times New Roman" w:cs="Times New Roman"/>
+                <w:lang w:val="fr-FR"/>
+              </w:rPr>
+              <w:fldChar w:fldCharType="end"/>
+            </w:r>
           </w:p>
           <w:p>
             <w:pPr>
@@ -19233,7 +19224,7 @@
                   <wp:extent cx="2049526" cy="1622722"/>
                   <wp:effectExtent l="0" t="0" r="8255" b="0"/>
                   <wp:docPr id="20" name="Imagen 20" descr="File:Eugène Delacroix - La liberté guidant le peuple.jpg">
-                    <a:hlinkClick xmlns:a="http://schemas.openxmlformats.org/drawingml/2006/main" r:id="rId30"/>
+                    <a:hlinkClick xmlns:a="http://schemas.openxmlformats.org/drawingml/2006/main" r:id="rId27"/>
                   </wp:docPr>
                   <wp:cNvGraphicFramePr>
                     <a:graphicFrameLocks xmlns:a="http://schemas.openxmlformats.org/drawingml/2006/main" noChangeAspect="1"/>
@@ -19243,14 +19234,14 @@
                       <pic:pic xmlns:pic="http://schemas.openxmlformats.org/drawingml/2006/picture">
                         <pic:nvPicPr>
                           <pic:cNvPr id="0" name="Picture 3" descr="File:Eugène Delacroix - La liberté guidant le peuple.jpg">
-                            <a:hlinkClick r:id="rId30"/>
+                            <a:hlinkClick r:id="rId27"/>
                           </pic:cNvPr>
                           <pic:cNvPicPr>
                             <a:picLocks noChangeAspect="1" noChangeArrowheads="1"/>
                           </pic:cNvPicPr>
                         </pic:nvPicPr>
                         <pic:blipFill>
-                          <a:blip r:embed="rId31">
+                          <a:blip r:embed="rId28">
                             <a:extLst>
                               <a:ext uri="{28A0092B-C50C-407E-A947-70E740481C1C}">
                                 <a14:useLocalDpi xmlns:a14="http://schemas.microsoft.com/office/drawing/2010/main" val="0"/>
@@ -20337,8 +20328,8 @@
         </w:rPr>
         <w:t>El liberalismo económic</w:t>
       </w:r>
-      <w:bookmarkStart w:id="0" w:name="modal_add_section-text"/>
-      <w:bookmarkEnd w:id="0"/>
+      <w:bookmarkStart w:id="1" w:name="modal_add_section-text"/>
+      <w:bookmarkEnd w:id="1"/>
       <w:r>
         <w:rPr>
           <w:rFonts w:ascii="Times New Roman" w:hAnsi="Times New Roman" w:cs="Times New Roman"/>
@@ -21326,7 +21317,7 @@
                           <pic:cNvPicPr/>
                         </pic:nvPicPr>
                         <pic:blipFill>
-                          <a:blip r:embed="rId32"/>
+                          <a:blip r:embed="rId29"/>
                           <a:stretch>
                             <a:fillRect/>
                           </a:stretch>
@@ -21516,7 +21507,7 @@
                           <pic:cNvPicPr/>
                         </pic:nvPicPr>
                         <pic:blipFill>
-                          <a:blip r:embed="rId33"/>
+                          <a:blip r:embed="rId30"/>
                           <a:stretch>
                             <a:fillRect/>
                           </a:stretch>
@@ -21691,7 +21682,7 @@
                           <pic:cNvPicPr/>
                         </pic:nvPicPr>
                         <pic:blipFill>
-                          <a:blip r:embed="rId34"/>
+                          <a:blip r:embed="rId31"/>
                           <a:stretch>
                             <a:fillRect/>
                           </a:stretch>
@@ -23400,7 +23391,17 @@
                 <w:szCs w:val="24"/>
                 <w:lang w:val="es-CO" w:eastAsia="es-CO"/>
               </w:rPr>
-              <w:t>considera beneficiosa para la sociedad la rivalidad entre empresarios, pues estos compiten para ofrecer el producto más barato.  </w:t>
+              <w:t>considera beneficiosa para la sociedad la rivalidad entre empresarios, pues estos compiten para ofrecer el producto más barato.</w:t>
+            </w:r>
+            <w:r>
+              <w:rPr>
+                <w:rFonts w:ascii="Times New Roman" w:eastAsia="Times New Roman" w:hAnsi="Times New Roman" w:cs="Times New Roman"/>
+                <w:color w:val="000000" w:themeColor="text1"/>
+                <w:sz w:val="24"/>
+                <w:szCs w:val="24"/>
+                <w:lang w:val="es-CO" w:eastAsia="es-CO"/>
+              </w:rPr>
+              <w:t xml:space="preserve"> </w:t>
             </w:r>
           </w:p>
           <w:p>
@@ -24057,7 +24058,7 @@
           <w:rFonts w:ascii="Times New Roman" w:hAnsi="Times New Roman" w:cs="Times New Roman"/>
           <w:b/>
         </w:rPr>
-        <w:t xml:space="preserve">  4.3 Consolidación</w:t>
+        <w:t xml:space="preserve"> 4.3 Consolidación</w:t>
       </w:r>
     </w:p>
     <w:p>
@@ -24136,7 +24137,7 @@
                 <w:sz w:val="24"/>
                 <w:szCs w:val="24"/>
               </w:rPr>
-              <w:t xml:space="preserve"> Practica</w:t>
+              <w:t>Practica</w:t>
             </w:r>
             <w:r>
               <w:rPr>
@@ -24479,7 +24480,7 @@
                           <pic:cNvPicPr/>
                         </pic:nvPicPr>
                         <pic:blipFill>
-                          <a:blip r:embed="rId35"/>
+                          <a:blip r:embed="rId32"/>
                           <a:stretch>
                             <a:fillRect/>
                           </a:stretch>
@@ -25559,7 +25560,7 @@
                           <pic:cNvPicPr/>
                         </pic:nvPicPr>
                         <pic:blipFill>
-                          <a:blip r:embed="rId36"/>
+                          <a:blip r:embed="rId33"/>
                           <a:stretch>
                             <a:fillRect/>
                           </a:stretch>
@@ -26119,7 +26120,7 @@
         </w:rPr>
         <w:t>[</w:t>
       </w:r>
-      <w:hyperlink r:id="rId37" w:history="1">
+      <w:hyperlink r:id="rId34" w:history="1">
         <w:r>
           <w:rPr>
             <w:rStyle w:val="Hipervnculo"/>
@@ -26127,18 +26128,7 @@
             <w:highlight w:val="yellow"/>
             <w:lang w:val="es-ES" w:eastAsia="es-CO"/>
           </w:rPr>
-          <w:t>VE</w:t>
-        </w:r>
-        <w:bookmarkStart w:id="1" w:name="_GoBack"/>
-        <w:bookmarkEnd w:id="1"/>
-        <w:r>
-          <w:rPr>
-            <w:rStyle w:val="Hipervnculo"/>
-            <w:rFonts w:ascii="Times New Roman" w:eastAsia="Times New Roman" w:hAnsi="Times New Roman" w:cs="Times New Roman"/>
-            <w:highlight w:val="yellow"/>
-            <w:lang w:val="es-ES" w:eastAsia="es-CO"/>
-          </w:rPr>
-          <w:t>R</w:t>
+          <w:t>VER</w:t>
         </w:r>
       </w:hyperlink>
       <w:r>
@@ -26395,7 +26385,7 @@
               </w:rPr>
               <w:t xml:space="preserve"> </w:t>
             </w:r>
-            <w:hyperlink r:id="rId38" w:history="1">
+            <w:hyperlink r:id="rId35" w:history="1">
               <w:r>
                 <w:rPr>
                   <w:rStyle w:val="Hipervnculo"/>
@@ -26425,7 +26415,7 @@
                   <wp:extent cx="1927860" cy="2739976"/>
                   <wp:effectExtent l="0" t="0" r="0" b="3810"/>
                   <wp:docPr id="22" name="Imagen 22" descr="File:Houghton Portrait File - Charles I of England beheaded.jpg">
-                    <a:hlinkClick xmlns:a="http://schemas.openxmlformats.org/drawingml/2006/main" r:id="rId39"/>
+                    <a:hlinkClick xmlns:a="http://schemas.openxmlformats.org/drawingml/2006/main" r:id="rId36"/>
                   </wp:docPr>
                   <wp:cNvGraphicFramePr>
                     <a:graphicFrameLocks xmlns:a="http://schemas.openxmlformats.org/drawingml/2006/main" noChangeAspect="1"/>
@@ -26435,14 +26425,14 @@
                       <pic:pic xmlns:pic="http://schemas.openxmlformats.org/drawingml/2006/picture">
                         <pic:nvPicPr>
                           <pic:cNvPr id="0" name="Picture 5" descr="File:Houghton Portrait File - Charles I of England beheaded.jpg">
-                            <a:hlinkClick r:id="rId39"/>
+                            <a:hlinkClick r:id="rId36"/>
                           </pic:cNvPr>
                           <pic:cNvPicPr>
                             <a:picLocks noChangeAspect="1" noChangeArrowheads="1"/>
                           </pic:cNvPicPr>
                         </pic:nvPicPr>
                         <pic:blipFill>
-                          <a:blip r:embed="rId40">
+                          <a:blip r:embed="rId37">
                             <a:extLst>
                               <a:ext uri="{28A0092B-C50C-407E-A947-70E740481C1C}">
                                 <a14:useLocalDpi xmlns:a14="http://schemas.microsoft.com/office/drawing/2010/main" val="0"/>
@@ -28412,7 +28402,7 @@
         </w:rPr>
         <w:t xml:space="preserve">olonias británicas </w:t>
       </w:r>
-      <w:hyperlink r:id="rId41" w:tgtFrame="_blank" w:history="1">
+      <w:hyperlink r:id="rId38" w:tgtFrame="_blank" w:history="1">
         <w:r>
           <w:rPr>
             <w:rFonts w:ascii="Times New Roman" w:eastAsia="Times New Roman" w:hAnsi="Times New Roman" w:cs="Times New Roman"/>
@@ -28427,15 +28417,7 @@
             <w:color w:val="003366"/>
             <w:lang w:val="es-ES" w:eastAsia="es-CO"/>
           </w:rPr>
-          <w:t>VE</w:t>
-        </w:r>
-        <w:r>
-          <w:rPr>
-            <w:rFonts w:ascii="Times New Roman" w:eastAsia="Times New Roman" w:hAnsi="Times New Roman" w:cs="Times New Roman"/>
-            <w:color w:val="003366"/>
-            <w:lang w:val="es-ES" w:eastAsia="es-CO"/>
-          </w:rPr>
-          <w:t>R</w:t>
+          <w:t>VER</w:t>
         </w:r>
         <w:r>
           <w:rPr>
@@ -28469,7 +28451,7 @@
         </w:rPr>
         <w:t xml:space="preserve">” (diciembre de 1773) </w:t>
       </w:r>
-      <w:hyperlink r:id="rId42" w:tgtFrame="_blank" w:history="1">
+      <w:hyperlink r:id="rId39" w:tgtFrame="_blank" w:history="1">
         <w:r>
           <w:rPr>
             <w:rFonts w:ascii="Times New Roman" w:eastAsia="Times New Roman" w:hAnsi="Times New Roman" w:cs="Times New Roman"/>
@@ -28484,23 +28466,7 @@
             <w:color w:val="003366"/>
             <w:lang w:val="es-ES" w:eastAsia="es-CO"/>
           </w:rPr>
-          <w:t>V</w:t>
-        </w:r>
-        <w:r>
-          <w:rPr>
-            <w:rFonts w:ascii="Times New Roman" w:eastAsia="Times New Roman" w:hAnsi="Times New Roman" w:cs="Times New Roman"/>
-            <w:color w:val="003366"/>
-            <w:lang w:val="es-ES" w:eastAsia="es-CO"/>
-          </w:rPr>
-          <w:t>E</w:t>
-        </w:r>
-        <w:r>
-          <w:rPr>
-            <w:rFonts w:ascii="Times New Roman" w:eastAsia="Times New Roman" w:hAnsi="Times New Roman" w:cs="Times New Roman"/>
-            <w:color w:val="003366"/>
-            <w:lang w:val="es-ES" w:eastAsia="es-CO"/>
-          </w:rPr>
-          <w:t>R</w:t>
+          <w:t>VER</w:t>
         </w:r>
         <w:r>
           <w:rPr>
@@ -28906,7 +28872,7 @@
                           </pic:cNvPicPr>
                         </pic:nvPicPr>
                         <pic:blipFill>
-                          <a:blip r:embed="rId43">
+                          <a:blip r:embed="rId40">
                             <a:extLst>
                               <a:ext uri="{28A0092B-C50C-407E-A947-70E740481C1C}">
                                 <a14:useLocalDpi xmlns:a14="http://schemas.microsoft.com/office/drawing/2010/main" val="0"/>
@@ -31140,7 +31106,7 @@
                           </pic:cNvPicPr>
                         </pic:nvPicPr>
                         <pic:blipFill>
-                          <a:blip r:embed="rId44">
+                          <a:blip r:embed="rId41">
                             <a:extLst>
                               <a:ext uri="{28A0092B-C50C-407E-A947-70E740481C1C}">
                                 <a14:useLocalDpi xmlns:a14="http://schemas.microsoft.com/office/drawing/2010/main" val="0"/>
@@ -31427,7 +31393,7 @@
         </w:rPr>
         <w:t xml:space="preserve"> (1789) </w:t>
       </w:r>
-      <w:hyperlink r:id="rId45" w:tgtFrame="_blank" w:history="1">
+      <w:hyperlink r:id="rId42" w:tgtFrame="_blank" w:history="1">
         <w:r>
           <w:rPr>
             <w:rFonts w:ascii="Times New Roman" w:eastAsia="Times New Roman" w:hAnsi="Times New Roman" w:cs="Times New Roman"/>
@@ -31442,23 +31408,7 @@
             <w:color w:val="003366"/>
             <w:lang w:val="es-ES" w:eastAsia="es-CO"/>
           </w:rPr>
-          <w:t>V</w:t>
-        </w:r>
-        <w:r>
-          <w:rPr>
-            <w:rFonts w:ascii="Times New Roman" w:eastAsia="Times New Roman" w:hAnsi="Times New Roman" w:cs="Times New Roman"/>
-            <w:color w:val="003366"/>
-            <w:lang w:val="es-ES" w:eastAsia="es-CO"/>
-          </w:rPr>
-          <w:t>E</w:t>
-        </w:r>
-        <w:r>
-          <w:rPr>
-            <w:rFonts w:ascii="Times New Roman" w:eastAsia="Times New Roman" w:hAnsi="Times New Roman" w:cs="Times New Roman"/>
-            <w:color w:val="003366"/>
-            <w:lang w:val="es-ES" w:eastAsia="es-CO"/>
-          </w:rPr>
-          <w:t>R</w:t>
+          <w:t>VER</w:t>
         </w:r>
         <w:r>
           <w:rPr>
@@ -32758,7 +32708,7 @@
                           <pic:cNvPicPr/>
                         </pic:nvPicPr>
                         <pic:blipFill>
-                          <a:blip r:embed="rId46"/>
+                          <a:blip r:embed="rId43"/>
                           <a:stretch>
                             <a:fillRect/>
                           </a:stretch>
@@ -32935,7 +32885,7 @@
                           <pic:cNvPicPr/>
                         </pic:nvPicPr>
                         <pic:blipFill>
-                          <a:blip r:embed="rId47"/>
+                          <a:blip r:embed="rId44"/>
                           <a:stretch>
                             <a:fillRect/>
                           </a:stretch>
@@ -34208,7 +34158,7 @@
               </w:rPr>
               <w:t xml:space="preserve"> aprobada por la ONU en 1948 [</w:t>
             </w:r>
-            <w:hyperlink r:id="rId48" w:tgtFrame="_blank" w:history="1">
+            <w:hyperlink r:id="rId45" w:tgtFrame="_blank" w:history="1">
               <w:r>
                 <w:rPr>
                   <w:rFonts w:ascii="Times New Roman" w:eastAsia="Times New Roman" w:hAnsi="Times New Roman" w:cs="Times New Roman"/>
@@ -34217,17 +34167,7 @@
                   <w:u w:val="single"/>
                   <w:lang w:val="es-CO" w:eastAsia="es-CO"/>
                 </w:rPr>
-                <w:t>VE</w:t>
-              </w:r>
-              <w:r>
-                <w:rPr>
-                  <w:rFonts w:ascii="Times New Roman" w:eastAsia="Times New Roman" w:hAnsi="Times New Roman" w:cs="Times New Roman"/>
-                  <w:sz w:val="24"/>
-                  <w:szCs w:val="24"/>
-                  <w:u w:val="single"/>
-                  <w:lang w:val="es-CO" w:eastAsia="es-CO"/>
-                </w:rPr>
-                <w:t>R</w:t>
+                <w:t>VER</w:t>
               </w:r>
             </w:hyperlink>
             <w:r>
@@ -42508,7 +42448,7 @@
               </w:rPr>
               <w:t>de la Gran Enciclopedia Planeta [</w:t>
             </w:r>
-            <w:hyperlink r:id="rId49" w:tgtFrame="_blank" w:history="1">
+            <w:hyperlink r:id="rId46" w:tgtFrame="_blank" w:history="1">
               <w:r>
                 <w:rPr>
                   <w:rStyle w:val="Hipervnculo"/>
@@ -42517,17 +42457,7 @@
                   <w:sz w:val="24"/>
                   <w:szCs w:val="24"/>
                 </w:rPr>
-                <w:t>VE</w:t>
-              </w:r>
-              <w:r>
-                <w:rPr>
-                  <w:rStyle w:val="Hipervnculo"/>
-                  <w:rFonts w:ascii="Times New Roman" w:hAnsi="Times New Roman" w:cs="Times New Roman"/>
-                  <w:color w:val="000000" w:themeColor="text1"/>
-                  <w:sz w:val="24"/>
-                  <w:szCs w:val="24"/>
-                </w:rPr>
-                <w:t>R</w:t>
+                <w:t>VER</w:t>
               </w:r>
             </w:hyperlink>
             <w:r>
@@ -43373,7 +43303,7 @@
                 <w:szCs w:val="24"/>
               </w:rPr>
             </w:pPr>
-            <w:hyperlink r:id="rId50" w:history="1">
+            <w:hyperlink r:id="rId47" w:history="1">
               <w:r>
                 <w:rPr>
                   <w:rStyle w:val="Hipervnculo"/>
@@ -43554,7 +43484,7 @@
                 <w:szCs w:val="24"/>
               </w:rPr>
             </w:pPr>
-            <w:hyperlink r:id="rId51" w:history="1">
+            <w:hyperlink r:id="rId48" w:history="1">
               <w:r>
                 <w:rPr>
                   <w:rStyle w:val="Hipervnculo"/>
@@ -43728,8 +43658,8 @@
       </w:pPr>
     </w:p>
     <w:sectPr>
-      <w:headerReference w:type="even" r:id="rId52"/>
-      <w:headerReference w:type="default" r:id="rId53"/>
+      <w:headerReference w:type="even" r:id="rId49"/>
+      <w:headerReference w:type="default" r:id="rId50"/>
       <w:pgSz w:w="12240" w:h="15840"/>
       <w:pgMar w:top="1417" w:right="1701" w:bottom="1417" w:left="1701" w:header="708" w:footer="708" w:gutter="0"/>
       <w:cols w:space="708"/>
@@ -48051,7 +47981,7 @@
 </file>
 
 <file path=customXml/itemProps1.xml><?xml version="1.0" encoding="utf-8"?>
-<ds:datastoreItem xmlns:ds="http://schemas.openxmlformats.org/officeDocument/2006/customXml" ds:itemID="{A54BCD59-F843-4D84-A330-440340E1AACF}">
+<ds:datastoreItem xmlns:ds="http://schemas.openxmlformats.org/officeDocument/2006/customXml" ds:itemID="{807A5D37-C821-400E-A6BD-6FD77E84EDC1}">
   <ds:schemaRefs>
     <ds:schemaRef ds:uri="http://schemas.openxmlformats.org/officeDocument/2006/bibliography"/>
   </ds:schemaRefs>

</xml_diff>